<commit_message>
Scripts & stuff for creating distribution packages
</commit_message>
<xml_diff>
--- a/doc/tvg_manual.docx
+++ b/doc/tvg_manual.docx
@@ -57,7 +57,7 @@
         <w:rPr>
           <w:lang w:val="en-US"/>
         </w:rPr>
-        <w:t xml:space="preserve"> Version 0.1</w:t>
+        <w:t xml:space="preserve"> Version 0.4</w:t>
       </w:r>
     </w:p>
     <w:p>
@@ -2863,8 +2863,6 @@
         </w:rPr>
         <w:t>-lines should remain commented out.</w:t>
       </w:r>
-      <w:bookmarkStart w:id="0" w:name="_GoBack"/>
-      <w:bookmarkEnd w:id="0"/>
     </w:p>
     <w:p>
       <w:pPr>
@@ -3743,7 +3741,126 @@
         <w:rPr>
           <w:lang w:val="en-US"/>
         </w:rPr>
-        <w:t>Details on the implementation</w:t>
+        <w:t>Alternative configuration method: .</w:t>
+      </w:r>
+      <w:proofErr w:type="spellStart"/>
+      <w:r>
+        <w:rPr>
+          <w:lang w:val="en-US"/>
+        </w:rPr>
+        <w:t>tvg</w:t>
+      </w:r>
+      <w:proofErr w:type="spellEnd"/>
+      <w:r>
+        <w:rPr>
+          <w:lang w:val="en-US"/>
+        </w:rPr>
+        <w:t xml:space="preserve"> files</w:t>
+      </w:r>
+    </w:p>
+    <w:p>
+      <w:pPr>
+        <w:rPr>
+          <w:lang w:val="en-US"/>
+        </w:rPr>
+      </w:pPr>
+      <w:r>
+        <w:rPr>
+          <w:lang w:val="en-US"/>
+        </w:rPr>
+        <w:t xml:space="preserve">Starting with version 0.4, you can store only the changed settings in a file named </w:t>
+      </w:r>
+      <w:proofErr w:type="spellStart"/>
+      <w:r>
+        <w:rPr>
+          <w:i/>
+          <w:lang w:val="en-US"/>
+        </w:rPr>
+        <w:t>something.tvg</w:t>
+      </w:r>
+      <w:proofErr w:type="spellEnd"/>
+      <w:r>
+        <w:rPr>
+          <w:lang w:val="en-US"/>
+        </w:rPr>
+        <w:t>. Drag this file over Run_TVG.bat or select “Open with</w:t>
+      </w:r>
+      <w:proofErr w:type="gramStart"/>
+      <w:r>
+        <w:rPr>
+          <w:lang w:val="en-US"/>
+        </w:rPr>
+        <w:t>..”</w:t>
+      </w:r>
+      <w:proofErr w:type="gramEnd"/>
+      <w:r>
+        <w:rPr>
+          <w:lang w:val="en-US"/>
+        </w:rPr>
+        <w:t xml:space="preserve"> to associate .</w:t>
+      </w:r>
+      <w:proofErr w:type="spellStart"/>
+      <w:r>
+        <w:rPr>
+          <w:lang w:val="en-US"/>
+        </w:rPr>
+        <w:t>tvg</w:t>
+      </w:r>
+      <w:proofErr w:type="spellEnd"/>
+      <w:r>
+        <w:rPr>
+          <w:lang w:val="en-US"/>
+        </w:rPr>
+        <w:t xml:space="preserve"> files with the program.</w:t>
+      </w:r>
+    </w:p>
+    <w:p>
+      <w:pPr>
+        <w:rPr>
+          <w:lang w:val="en-US"/>
+        </w:rPr>
+      </w:pPr>
+      <w:r>
+        <w:rPr>
+          <w:lang w:val="en-US"/>
+        </w:rPr>
+        <w:t>All the same commands work in .</w:t>
+      </w:r>
+      <w:proofErr w:type="spellStart"/>
+      <w:r>
+        <w:rPr>
+          <w:lang w:val="en-US"/>
+        </w:rPr>
+        <w:t>tvg</w:t>
+      </w:r>
+      <w:proofErr w:type="spellEnd"/>
+      <w:r>
+        <w:rPr>
+          <w:lang w:val="en-US"/>
+        </w:rPr>
+        <w:t xml:space="preserve"> files; they are simply included into the main Run_TVG.bat at runtime.</w:t>
+      </w:r>
+    </w:p>
+    <w:p>
+      <w:pPr>
+        <w:pStyle w:val="Heading1"/>
+        <w:rPr>
+          <w:lang w:val="en-US"/>
+        </w:rPr>
+      </w:pPr>
+      <w:r>
+        <w:rPr>
+          <w:lang w:val="en-US"/>
+        </w:rPr>
+        <w:t>Details on the im</w:t>
+      </w:r>
+      <w:bookmarkStart w:id="0" w:name="_GoBack"/>
+      <w:bookmarkEnd w:id="0"/>
+      <w:r>
+        <w:rPr>
+          <w:lang w:val="en-US"/>
+        </w:rPr>
+        <w:t>plementation</w:t>
       </w:r>
     </w:p>
     <w:p>
@@ -4237,6 +4354,7 @@
         <w:rPr>
           <w:lang w:val="en-US"/>
         </w:rPr>
+        <w:lastRenderedPageBreak/>
         <w:t>The error message displayed on the screen.</w:t>
       </w:r>
     </w:p>
@@ -6062,7 +6180,7 @@
 </file>
 
 <file path=customXml/itemProps1.xml><?xml version="1.0" encoding="utf-8"?>
-<ds:datastoreItem xmlns:ds="http://schemas.openxmlformats.org/officeDocument/2006/customXml" ds:itemID="{A7121AE0-BD01-4CA4-B6C7-9733EF9B0624}">
+<ds:datastoreItem xmlns:ds="http://schemas.openxmlformats.org/officeDocument/2006/customXml" ds:itemID="{5C91DE4F-D5F5-4A0C-A9A8-70AA44E64486}">
   <ds:schemaRefs>
     <ds:schemaRef ds:uri="http://schemas.openxmlformats.org/officeDocument/2006/bibliography"/>
   </ds:schemaRefs>

</xml_diff>

<commit_message>
Added documentation note about flags=global-headers for ffenc_mpeg4.
</commit_message>
<xml_diff>
--- a/doc/tvg_manual.docx
+++ b/doc/tvg_manual.docx
@@ -1719,12 +1719,6 @@
                 <w:lang w:val="en-US"/>
               </w:rPr>
             </w:pPr>
-            <w:r>
-              <w:rPr>
-                <w:lang w:val="en-US"/>
-              </w:rPr>
-              <w:t>MPEG-2 video</w:t>
-            </w:r>
           </w:p>
         </w:tc>
         <w:tc>
@@ -1737,12 +1731,6 @@
                 <w:lang w:val="en-US"/>
               </w:rPr>
             </w:pPr>
-            <w:r>
-              <w:rPr>
-                <w:lang w:val="en-US"/>
-              </w:rPr>
-              <w:t>ffenc_mpeg2video</w:t>
-            </w:r>
           </w:p>
         </w:tc>
         <w:tc>
@@ -1759,7 +1747,7 @@
               <w:rPr>
                 <w:lang w:val="en-US"/>
               </w:rPr>
-              <w:t>bitrate</w:t>
+              <w:t>flags</w:t>
             </w:r>
           </w:p>
         </w:tc>
@@ -1777,7 +1765,7 @@
               <w:rPr>
                 <w:lang w:val="en-US"/>
               </w:rPr>
-              <w:t>Bitrate in bit/s. Default is 300 000.</w:t>
+              <w:t>Specify ‘flags=global-headers’ when using with .3gp or .mp4 formats.</w:t>
             </w:r>
           </w:p>
         </w:tc>
@@ -1797,7 +1785,7 @@
               <w:rPr>
                 <w:lang w:val="en-US"/>
               </w:rPr>
-              <w:t>Windows Media Video 8</w:t>
+              <w:t>MPEG-2 video</w:t>
             </w:r>
           </w:p>
         </w:tc>
@@ -1815,7 +1803,7 @@
               <w:rPr>
                 <w:lang w:val="en-US"/>
               </w:rPr>
-              <w:t>ffenc_wmv2</w:t>
+              <w:t>ffenc_mpeg2video</w:t>
             </w:r>
           </w:p>
         </w:tc>
@@ -1871,6 +1859,80 @@
               <w:rPr>
                 <w:lang w:val="en-US"/>
               </w:rPr>
+              <w:t>Windows Media Video 8</w:t>
+            </w:r>
+          </w:p>
+        </w:tc>
+        <w:tc>
+          <w:tcPr>
+            <w:tcW w:w="2032" w:type="dxa"/>
+          </w:tcPr>
+          <w:p>
+            <w:pPr>
+              <w:rPr>
+                <w:lang w:val="en-US"/>
+              </w:rPr>
+            </w:pPr>
+            <w:r>
+              <w:rPr>
+                <w:lang w:val="en-US"/>
+              </w:rPr>
+              <w:t>ffenc_wmv2</w:t>
+            </w:r>
+          </w:p>
+        </w:tc>
+        <w:tc>
+          <w:tcPr>
+            <w:tcW w:w="1417" w:type="dxa"/>
+          </w:tcPr>
+          <w:p>
+            <w:pPr>
+              <w:rPr>
+                <w:lang w:val="en-US"/>
+              </w:rPr>
+            </w:pPr>
+            <w:r>
+              <w:rPr>
+                <w:lang w:val="en-US"/>
+              </w:rPr>
+              <w:t>bitrate</w:t>
+            </w:r>
+          </w:p>
+        </w:tc>
+        <w:tc>
+          <w:tcPr>
+            <w:tcW w:w="4725" w:type="dxa"/>
+          </w:tcPr>
+          <w:p>
+            <w:pPr>
+              <w:rPr>
+                <w:lang w:val="en-US"/>
+              </w:rPr>
+            </w:pPr>
+            <w:r>
+              <w:rPr>
+                <w:lang w:val="en-US"/>
+              </w:rPr>
+              <w:t>Bitrate in bit/s. Default is 300 000.</w:t>
+            </w:r>
+          </w:p>
+        </w:tc>
+      </w:tr>
+      <w:tr>
+        <w:tc>
+          <w:tcPr>
+            <w:tcW w:w="2471" w:type="dxa"/>
+          </w:tcPr>
+          <w:p>
+            <w:pPr>
+              <w:rPr>
+                <w:lang w:val="en-US"/>
+              </w:rPr>
+            </w:pPr>
+            <w:r>
+              <w:rPr>
+                <w:lang w:val="en-US"/>
+              </w:rPr>
               <w:t>Flash video</w:t>
             </w:r>
           </w:p>
@@ -1931,6 +1993,8 @@
             </w:r>
           </w:p>
         </w:tc>
+        <w:bookmarkStart w:id="0" w:name="_GoBack"/>
+        <w:bookmarkEnd w:id="0"/>
       </w:tr>
     </w:tbl>
     <w:p>
@@ -2312,6 +2376,12 @@
               </w:rPr>
               <w:t>.ASF</w:t>
             </w:r>
+            <w:r>
+              <w:rPr>
+                <w:lang w:val="en-US"/>
+              </w:rPr>
+              <w:t>, .WMV</w:t>
+            </w:r>
           </w:p>
         </w:tc>
       </w:tr>
@@ -4269,8 +4339,6 @@
           <w:lang w:val="en-US"/>
         </w:rPr>
       </w:pPr>
-      <w:bookmarkStart w:id="0" w:name="_GoBack"/>
-      <w:bookmarkEnd w:id="0"/>
     </w:p>
     <w:p>
       <w:pPr>
@@ -6258,7 +6326,7 @@
 </file>
 
 <file path=customXml/itemProps1.xml><?xml version="1.0" encoding="utf-8"?>
-<ds:datastoreItem xmlns:ds="http://schemas.openxmlformats.org/officeDocument/2006/customXml" ds:itemID="{949F4167-645F-424B-BE71-B8367B245641}">
+<ds:datastoreItem xmlns:ds="http://schemas.openxmlformats.org/officeDocument/2006/customXml" ds:itemID="{CFC4FA5E-8530-4BAD-BCDC-A06E3139F046}">
   <ds:schemaRefs>
     <ds:schemaRef ds:uri="http://schemas.openxmlformats.org/officeDocument/2006/bibliography"/>
   </ds:schemaRefs>

</xml_diff>

<commit_message>
Update documentation to include explanation of the Analyzer.bat
</commit_message>
<xml_diff>
--- a/doc/tvg_manual.docx
+++ b/doc/tvg_manual.docx
@@ -21,19 +21,7 @@
         <w:rPr>
           <w:lang w:val="en-US"/>
         </w:rPr>
-        <w:t xml:space="preserve"> </w:t>
-      </w:r>
-      <w:r>
-        <w:rPr>
-          <w:lang w:val="en-US"/>
-        </w:rPr>
-        <w:t xml:space="preserve">AV10 </w:t>
-      </w:r>
-      <w:r>
-        <w:rPr>
-          <w:lang w:val="en-US"/>
-        </w:rPr>
-        <w:t>Test Video Generator</w:t>
+        <w:t xml:space="preserve"> Test Video Generator</w:t>
       </w:r>
       <w:r>
         <w:rPr>
@@ -3056,8 +3044,6 @@
         </w:rPr>
         <w:t xml:space="preserve"> to provide time to stop the measurement accurately.</w:t>
       </w:r>
-      <w:bookmarkStart w:id="0" w:name="_GoBack"/>
-      <w:bookmarkEnd w:id="0"/>
     </w:p>
     <w:p>
       <w:pPr>
@@ -3622,7 +3608,43 @@
         <w:rPr>
           <w:lang w:val="en-US"/>
         </w:rPr>
-        <w:t>, additional sound markers have to be generated. Set LIPSYNC option to e.g. 1000 to generate one marker every second:</w:t>
+        <w:t xml:space="preserve">, additional sound markers have to be generated. Set LIPSYNC option to e.g. </w:t>
+      </w:r>
+      <w:r>
+        <w:rPr>
+          <w:lang w:val="en-US"/>
+        </w:rPr>
+        <w:t>2</w:t>
+      </w:r>
+      <w:r>
+        <w:rPr>
+          <w:lang w:val="en-US"/>
+        </w:rPr>
+        <w:t xml:space="preserve">000 to generate one marker every </w:t>
+      </w:r>
+      <w:r>
+        <w:rPr>
+          <w:lang w:val="en-US"/>
+        </w:rPr>
+        <w:t xml:space="preserve">two </w:t>
+      </w:r>
+      <w:r>
+        <w:rPr>
+          <w:lang w:val="en-US"/>
+        </w:rPr>
+        <w:t>second</w:t>
+      </w:r>
+      <w:r>
+        <w:rPr>
+          <w:lang w:val="en-US"/>
+        </w:rPr>
+        <w:t>s</w:t>
+      </w:r>
+      <w:r>
+        <w:rPr>
+          <w:lang w:val="en-US"/>
+        </w:rPr>
+        <w:t>:</w:t>
       </w:r>
     </w:p>
     <w:p>
@@ -3654,7 +3676,13 @@
         <w:rPr>
           <w:lang w:val="en-US"/>
         </w:rPr>
-        <w:t>1000</w:t>
+        <w:t>2</w:t>
+      </w:r>
+      <w:r>
+        <w:rPr>
+          <w:lang w:val="en-US"/>
+        </w:rPr>
+        <w:t>000</w:t>
       </w:r>
     </w:p>
     <w:p>
@@ -3752,6 +3780,2602 @@
           <w:lang w:val="en-US"/>
         </w:rPr>
         <w:t xml:space="preserve"> files; they are simply included into the main Run_TVG.bat at runtime.</w:t>
+      </w:r>
+    </w:p>
+    <w:p>
+      <w:pPr>
+        <w:pStyle w:val="Heading1"/>
+        <w:rPr>
+          <w:lang w:val="en-US"/>
+        </w:rPr>
+      </w:pPr>
+      <w:r>
+        <w:rPr>
+          <w:lang w:val="en-US"/>
+        </w:rPr>
+        <w:t>Analyzing the generated video files</w:t>
+      </w:r>
+    </w:p>
+    <w:p>
+      <w:pPr>
+        <w:rPr>
+          <w:lang w:val="en-US"/>
+        </w:rPr>
+      </w:pPr>
+      <w:r>
+        <w:rPr>
+          <w:lang w:val="en-US"/>
+        </w:rPr>
+        <w:t xml:space="preserve">Starting with version 1.0, there is an included tool to analyze both input video files and the generated test videos. Simply drag the video file over the </w:t>
+      </w:r>
+      <w:r>
+        <w:rPr>
+          <w:b/>
+          <w:lang w:val="en-US"/>
+        </w:rPr>
+        <w:t>Analyzer.bat</w:t>
+      </w:r>
+      <w:r>
+        <w:rPr>
+          <w:lang w:val="en-US"/>
+        </w:rPr>
+        <w:t xml:space="preserve"> or give it as an argument to the command. The script will analyze the file and show the details as text:</w:t>
+      </w:r>
+    </w:p>
+    <w:p>
+      <w:pPr>
+        <w:spacing w:after="0" w:line="240" w:lineRule="auto"/>
+        <w:rPr>
+          <w:rFonts w:ascii="Consolas" w:hAnsi="Consolas" w:cs="Consolas"/>
+          <w:lang w:val="en-US"/>
+        </w:rPr>
+      </w:pPr>
+      <w:r>
+        <w:rPr>
+          <w:rFonts w:ascii="Consolas" w:hAnsi="Consolas" w:cs="Consolas"/>
+          <w:lang w:val="en-US"/>
+        </w:rPr>
+        <w:t>{</w:t>
+      </w:r>
+    </w:p>
+    <w:p>
+      <w:pPr>
+        <w:spacing w:after="0" w:line="240" w:lineRule="auto"/>
+        <w:rPr>
+          <w:rFonts w:ascii="Consolas" w:hAnsi="Consolas" w:cs="Consolas"/>
+          <w:lang w:val="en-US"/>
+        </w:rPr>
+      </w:pPr>
+      <w:r>
+        <w:rPr>
+          <w:rFonts w:ascii="Consolas" w:hAnsi="Consolas" w:cs="Consolas"/>
+          <w:lang w:val="en-US"/>
+        </w:rPr>
+        <w:t xml:space="preserve">    "file":           "C:\</w:t>
+      </w:r>
+      <w:r>
+        <w:rPr>
+          <w:rFonts w:ascii="Consolas" w:hAnsi="Consolas" w:cs="Consolas"/>
+          <w:lang w:val="en-US"/>
+        </w:rPr>
+        <w:t>...\</w:t>
+      </w:r>
+      <w:r>
+        <w:rPr>
+          <w:rFonts w:ascii="Consolas" w:hAnsi="Consolas" w:cs="Consolas"/>
+          <w:lang w:val="en-US"/>
+        </w:rPr>
+        <w:t>output.mov",</w:t>
+      </w:r>
+    </w:p>
+    <w:p>
+      <w:pPr>
+        <w:spacing w:after="0" w:line="240" w:lineRule="auto"/>
+        <w:rPr>
+          <w:rFonts w:ascii="Consolas" w:hAnsi="Consolas" w:cs="Consolas"/>
+          <w:lang w:val="en-US"/>
+        </w:rPr>
+      </w:pPr>
+      <w:r>
+        <w:rPr>
+          <w:rFonts w:ascii="Consolas" w:hAnsi="Consolas" w:cs="Consolas"/>
+          <w:lang w:val="en-US"/>
+        </w:rPr>
+        <w:t xml:space="preserve">    "</w:t>
+      </w:r>
+      <w:proofErr w:type="spellStart"/>
+      <w:r>
+        <w:rPr>
+          <w:rFonts w:ascii="Consolas" w:hAnsi="Consolas" w:cs="Consolas"/>
+          <w:lang w:val="en-US"/>
+        </w:rPr>
+        <w:t>demuxer</w:t>
+      </w:r>
+      <w:proofErr w:type="spellEnd"/>
+      <w:r>
+        <w:rPr>
+          <w:rFonts w:ascii="Consolas" w:hAnsi="Consolas" w:cs="Consolas"/>
+          <w:lang w:val="en-US"/>
+        </w:rPr>
+        <w:t>":        "</w:t>
+      </w:r>
+      <w:proofErr w:type="spellStart"/>
+      <w:r>
+        <w:rPr>
+          <w:rFonts w:ascii="Consolas" w:hAnsi="Consolas" w:cs="Consolas"/>
+          <w:lang w:val="en-US"/>
+        </w:rPr>
+        <w:t>qtdemux</w:t>
+      </w:r>
+      <w:proofErr w:type="spellEnd"/>
+      <w:r>
+        <w:rPr>
+          <w:rFonts w:ascii="Consolas" w:hAnsi="Consolas" w:cs="Consolas"/>
+          <w:lang w:val="en-US"/>
+        </w:rPr>
+        <w:t>",</w:t>
+      </w:r>
+    </w:p>
+    <w:p>
+      <w:pPr>
+        <w:spacing w:after="0" w:line="240" w:lineRule="auto"/>
+        <w:rPr>
+          <w:rFonts w:ascii="Consolas" w:hAnsi="Consolas" w:cs="Consolas"/>
+          <w:lang w:val="en-US"/>
+        </w:rPr>
+      </w:pPr>
+      <w:r>
+        <w:rPr>
+          <w:rFonts w:ascii="Consolas" w:hAnsi="Consolas" w:cs="Consolas"/>
+          <w:lang w:val="en-US"/>
+        </w:rPr>
+        <w:t xml:space="preserve">    "</w:t>
+      </w:r>
+      <w:proofErr w:type="spellStart"/>
+      <w:r>
+        <w:rPr>
+          <w:rFonts w:ascii="Consolas" w:hAnsi="Consolas" w:cs="Consolas"/>
+          <w:lang w:val="en-US"/>
+        </w:rPr>
+        <w:t>video_decoder</w:t>
+      </w:r>
+      <w:proofErr w:type="spellEnd"/>
+      <w:r>
+        <w:rPr>
+          <w:rFonts w:ascii="Consolas" w:hAnsi="Consolas" w:cs="Consolas"/>
+          <w:lang w:val="en-US"/>
+        </w:rPr>
+        <w:t>":  "avdec_h264",</w:t>
+      </w:r>
+    </w:p>
+    <w:p>
+      <w:pPr>
+        <w:spacing w:after="0" w:line="240" w:lineRule="auto"/>
+        <w:rPr>
+          <w:rFonts w:ascii="Consolas" w:hAnsi="Consolas" w:cs="Consolas"/>
+          <w:lang w:val="en-US"/>
+        </w:rPr>
+      </w:pPr>
+      <w:r>
+        <w:rPr>
+          <w:rFonts w:ascii="Consolas" w:hAnsi="Consolas" w:cs="Consolas"/>
+          <w:lang w:val="en-US"/>
+        </w:rPr>
+        <w:t xml:space="preserve">    "</w:t>
+      </w:r>
+      <w:proofErr w:type="spellStart"/>
+      <w:r>
+        <w:rPr>
+          <w:rFonts w:ascii="Consolas" w:hAnsi="Consolas" w:cs="Consolas"/>
+          <w:lang w:val="en-US"/>
+        </w:rPr>
+        <w:t>audio_decoder</w:t>
+      </w:r>
+      <w:proofErr w:type="spellEnd"/>
+      <w:r>
+        <w:rPr>
+          <w:rFonts w:ascii="Consolas" w:hAnsi="Consolas" w:cs="Consolas"/>
+          <w:lang w:val="en-US"/>
+        </w:rPr>
+        <w:t>":  "</w:t>
+      </w:r>
+      <w:proofErr w:type="spellStart"/>
+      <w:r>
+        <w:rPr>
+          <w:rFonts w:ascii="Consolas" w:hAnsi="Consolas" w:cs="Consolas"/>
+          <w:lang w:val="en-US"/>
+        </w:rPr>
+        <w:t>faad</w:t>
+      </w:r>
+      <w:proofErr w:type="spellEnd"/>
+      <w:r>
+        <w:rPr>
+          <w:rFonts w:ascii="Consolas" w:hAnsi="Consolas" w:cs="Consolas"/>
+          <w:lang w:val="en-US"/>
+        </w:rPr>
+        <w:t>",</w:t>
+      </w:r>
+    </w:p>
+    <w:p>
+      <w:pPr>
+        <w:spacing w:after="0" w:line="240" w:lineRule="auto"/>
+        <w:rPr>
+          <w:rFonts w:ascii="Consolas" w:hAnsi="Consolas" w:cs="Consolas"/>
+          <w:lang w:val="en-US"/>
+        </w:rPr>
+      </w:pPr>
+      <w:r>
+        <w:rPr>
+          <w:rFonts w:ascii="Consolas" w:hAnsi="Consolas" w:cs="Consolas"/>
+          <w:lang w:val="en-US"/>
+        </w:rPr>
+        <w:t xml:space="preserve">    "</w:t>
+      </w:r>
+      <w:proofErr w:type="spellStart"/>
+      <w:r>
+        <w:rPr>
+          <w:rFonts w:ascii="Consolas" w:hAnsi="Consolas" w:cs="Consolas"/>
+          <w:lang w:val="en-US"/>
+        </w:rPr>
+        <w:t>muxer</w:t>
+      </w:r>
+      <w:proofErr w:type="spellEnd"/>
+      <w:r>
+        <w:rPr>
+          <w:rFonts w:ascii="Consolas" w:hAnsi="Consolas" w:cs="Consolas"/>
+          <w:lang w:val="en-US"/>
+        </w:rPr>
+        <w:t>":          "3gppmux",</w:t>
+      </w:r>
+    </w:p>
+    <w:p>
+      <w:pPr>
+        <w:spacing w:after="0" w:line="240" w:lineRule="auto"/>
+        <w:rPr>
+          <w:rFonts w:ascii="Consolas" w:hAnsi="Consolas" w:cs="Consolas"/>
+          <w:lang w:val="en-US"/>
+        </w:rPr>
+      </w:pPr>
+      <w:r>
+        <w:rPr>
+          <w:rFonts w:ascii="Consolas" w:hAnsi="Consolas" w:cs="Consolas"/>
+          <w:lang w:val="en-US"/>
+        </w:rPr>
+        <w:t xml:space="preserve">    "</w:t>
+      </w:r>
+      <w:proofErr w:type="spellStart"/>
+      <w:r>
+        <w:rPr>
+          <w:rFonts w:ascii="Consolas" w:hAnsi="Consolas" w:cs="Consolas"/>
+          <w:lang w:val="en-US"/>
+        </w:rPr>
+        <w:t>video_encoder</w:t>
+      </w:r>
+      <w:proofErr w:type="spellEnd"/>
+      <w:r>
+        <w:rPr>
+          <w:rFonts w:ascii="Consolas" w:hAnsi="Consolas" w:cs="Consolas"/>
+          <w:lang w:val="en-US"/>
+        </w:rPr>
+        <w:t>":  "x264enc",</w:t>
+      </w:r>
+    </w:p>
+    <w:p>
+      <w:pPr>
+        <w:spacing w:after="0" w:line="240" w:lineRule="auto"/>
+        <w:rPr>
+          <w:rFonts w:ascii="Consolas" w:hAnsi="Consolas" w:cs="Consolas"/>
+          <w:lang w:val="en-US"/>
+        </w:rPr>
+      </w:pPr>
+      <w:r>
+        <w:rPr>
+          <w:rFonts w:ascii="Consolas" w:hAnsi="Consolas" w:cs="Consolas"/>
+          <w:lang w:val="en-US"/>
+        </w:rPr>
+        <w:t xml:space="preserve">    "</w:t>
+      </w:r>
+      <w:proofErr w:type="spellStart"/>
+      <w:r>
+        <w:rPr>
+          <w:rFonts w:ascii="Consolas" w:hAnsi="Consolas" w:cs="Consolas"/>
+          <w:lang w:val="en-US"/>
+        </w:rPr>
+        <w:t>audio_encoder</w:t>
+      </w:r>
+      <w:proofErr w:type="spellEnd"/>
+      <w:r>
+        <w:rPr>
+          <w:rFonts w:ascii="Consolas" w:hAnsi="Consolas" w:cs="Consolas"/>
+          <w:lang w:val="en-US"/>
+        </w:rPr>
+        <w:t>":  "</w:t>
+      </w:r>
+      <w:proofErr w:type="spellStart"/>
+      <w:r>
+        <w:rPr>
+          <w:rFonts w:ascii="Consolas" w:hAnsi="Consolas" w:cs="Consolas"/>
+          <w:lang w:val="en-US"/>
+        </w:rPr>
+        <w:t>avenc_aac</w:t>
+      </w:r>
+      <w:proofErr w:type="spellEnd"/>
+      <w:r>
+        <w:rPr>
+          <w:rFonts w:ascii="Consolas" w:hAnsi="Consolas" w:cs="Consolas"/>
+          <w:lang w:val="en-US"/>
+        </w:rPr>
+        <w:t>",</w:t>
+      </w:r>
+    </w:p>
+    <w:p>
+      <w:pPr>
+        <w:spacing w:after="0" w:line="240" w:lineRule="auto"/>
+        <w:rPr>
+          <w:rFonts w:ascii="Consolas" w:hAnsi="Consolas" w:cs="Consolas"/>
+          <w:lang w:val="en-US"/>
+        </w:rPr>
+      </w:pPr>
+      <w:r>
+        <w:rPr>
+          <w:rFonts w:ascii="Consolas" w:hAnsi="Consolas" w:cs="Consolas"/>
+          <w:lang w:val="en-US"/>
+        </w:rPr>
+        <w:t xml:space="preserve">    "resolution":     [1920,1080],</w:t>
+      </w:r>
+    </w:p>
+    <w:p>
+      <w:pPr>
+        <w:spacing w:after="0" w:line="240" w:lineRule="auto"/>
+        <w:rPr>
+          <w:rFonts w:ascii="Consolas" w:hAnsi="Consolas" w:cs="Consolas"/>
+          <w:lang w:val="en-US"/>
+        </w:rPr>
+      </w:pPr>
+      <w:r>
+        <w:rPr>
+          <w:rFonts w:ascii="Consolas" w:hAnsi="Consolas" w:cs="Consolas"/>
+          <w:lang w:val="en-US"/>
+        </w:rPr>
+        <w:t xml:space="preserve">    "</w:t>
+      </w:r>
+      <w:proofErr w:type="spellStart"/>
+      <w:r>
+        <w:rPr>
+          <w:rFonts w:ascii="Consolas" w:hAnsi="Consolas" w:cs="Consolas"/>
+          <w:lang w:val="en-US"/>
+        </w:rPr>
+        <w:t>framerate</w:t>
+      </w:r>
+      <w:proofErr w:type="spellEnd"/>
+      <w:r>
+        <w:rPr>
+          <w:rFonts w:ascii="Consolas" w:hAnsi="Consolas" w:cs="Consolas"/>
+          <w:lang w:val="en-US"/>
+        </w:rPr>
+        <w:t>":       24.00,</w:t>
+      </w:r>
+    </w:p>
+    <w:p>
+      <w:pPr>
+        <w:spacing w:after="0" w:line="240" w:lineRule="auto"/>
+        <w:rPr>
+          <w:rFonts w:ascii="Consolas" w:hAnsi="Consolas" w:cs="Consolas"/>
+          <w:lang w:val="en-US"/>
+        </w:rPr>
+      </w:pPr>
+      <w:r>
+        <w:rPr>
+          <w:rFonts w:ascii="Consolas" w:hAnsi="Consolas" w:cs="Consolas"/>
+          <w:lang w:val="en-US"/>
+        </w:rPr>
+        <w:t xml:space="preserve">    "</w:t>
+      </w:r>
+      <w:proofErr w:type="spellStart"/>
+      <w:r>
+        <w:rPr>
+          <w:rFonts w:ascii="Consolas" w:hAnsi="Consolas" w:cs="Consolas"/>
+          <w:lang w:val="en-US"/>
+        </w:rPr>
+        <w:t>total_frames</w:t>
+      </w:r>
+      <w:proofErr w:type="spellEnd"/>
+      <w:r>
+        <w:rPr>
+          <w:rFonts w:ascii="Consolas" w:hAnsi="Consolas" w:cs="Consolas"/>
+          <w:lang w:val="en-US"/>
+        </w:rPr>
+        <w:t>":      493,</w:t>
+      </w:r>
+    </w:p>
+    <w:p>
+      <w:pPr>
+        <w:spacing w:after="0" w:line="240" w:lineRule="auto"/>
+        <w:rPr>
+          <w:rFonts w:ascii="Consolas" w:hAnsi="Consolas" w:cs="Consolas"/>
+          <w:lang w:val="en-US"/>
+        </w:rPr>
+      </w:pPr>
+      <w:r>
+        <w:rPr>
+          <w:rFonts w:ascii="Consolas" w:hAnsi="Consolas" w:cs="Consolas"/>
+          <w:lang w:val="en-US"/>
+        </w:rPr>
+        <w:t xml:space="preserve">    "</w:t>
+      </w:r>
+      <w:proofErr w:type="spellStart"/>
+      <w:r>
+        <w:rPr>
+          <w:rFonts w:ascii="Consolas" w:hAnsi="Consolas" w:cs="Consolas"/>
+          <w:lang w:val="en-US"/>
+        </w:rPr>
+        <w:t>video_length</w:t>
+      </w:r>
+      <w:proofErr w:type="spellEnd"/>
+      <w:r>
+        <w:rPr>
+          <w:rFonts w:ascii="Consolas" w:hAnsi="Consolas" w:cs="Consolas"/>
+          <w:lang w:val="en-US"/>
+        </w:rPr>
+        <w:t>":   20.542,</w:t>
+      </w:r>
+    </w:p>
+    <w:p>
+      <w:pPr>
+        <w:spacing w:after="0" w:line="240" w:lineRule="auto"/>
+        <w:rPr>
+          <w:rFonts w:ascii="Consolas" w:hAnsi="Consolas" w:cs="Consolas"/>
+          <w:lang w:val="en-US"/>
+        </w:rPr>
+      </w:pPr>
+      <w:r>
+        <w:rPr>
+          <w:rFonts w:ascii="Consolas" w:hAnsi="Consolas" w:cs="Consolas"/>
+          <w:lang w:val="en-US"/>
+        </w:rPr>
+        <w:t xml:space="preserve">    "</w:t>
+      </w:r>
+      <w:proofErr w:type="spellStart"/>
+      <w:r>
+        <w:rPr>
+          <w:rFonts w:ascii="Consolas" w:hAnsi="Consolas" w:cs="Consolas"/>
+          <w:lang w:val="en-US"/>
+        </w:rPr>
+        <w:t>audio_length</w:t>
+      </w:r>
+      <w:proofErr w:type="spellEnd"/>
+      <w:r>
+        <w:rPr>
+          <w:rFonts w:ascii="Consolas" w:hAnsi="Consolas" w:cs="Consolas"/>
+          <w:lang w:val="en-US"/>
+        </w:rPr>
+        <w:t>":   20.689,</w:t>
+      </w:r>
+    </w:p>
+    <w:p>
+      <w:pPr>
+        <w:spacing w:after="0" w:line="240" w:lineRule="auto"/>
+        <w:rPr>
+          <w:rFonts w:ascii="Consolas" w:hAnsi="Consolas" w:cs="Consolas"/>
+          <w:lang w:val="en-US"/>
+        </w:rPr>
+      </w:pPr>
+      <w:r>
+        <w:rPr>
+          <w:rFonts w:ascii="Consolas" w:hAnsi="Consolas" w:cs="Consolas"/>
+          <w:lang w:val="en-US"/>
+        </w:rPr>
+        <w:t xml:space="preserve">    "</w:t>
+      </w:r>
+      <w:proofErr w:type="spellStart"/>
+      <w:r>
+        <w:rPr>
+          <w:rFonts w:ascii="Consolas" w:hAnsi="Consolas" w:cs="Consolas"/>
+          <w:lang w:val="en-US"/>
+        </w:rPr>
+        <w:t>markers_found</w:t>
+      </w:r>
+      <w:proofErr w:type="spellEnd"/>
+      <w:r>
+        <w:rPr>
+          <w:rFonts w:ascii="Consolas" w:hAnsi="Consolas" w:cs="Consolas"/>
+          <w:lang w:val="en-US"/>
+        </w:rPr>
+        <w:t>":       1,</w:t>
+      </w:r>
+    </w:p>
+    <w:p>
+      <w:pPr>
+        <w:spacing w:after="0" w:line="240" w:lineRule="auto"/>
+        <w:rPr>
+          <w:rFonts w:ascii="Consolas" w:hAnsi="Consolas" w:cs="Consolas"/>
+          <w:lang w:val="en-US"/>
+        </w:rPr>
+      </w:pPr>
+      <w:r>
+        <w:rPr>
+          <w:rFonts w:ascii="Consolas" w:hAnsi="Consolas" w:cs="Consolas"/>
+          <w:lang w:val="en-US"/>
+        </w:rPr>
+        <w:t xml:space="preserve">    "markers": [</w:t>
+      </w:r>
+    </w:p>
+    <w:p>
+      <w:pPr>
+        <w:spacing w:after="0" w:line="240" w:lineRule="auto"/>
+        <w:rPr>
+          <w:rFonts w:ascii="Consolas" w:hAnsi="Consolas" w:cs="Consolas"/>
+          <w:lang w:val="en-US"/>
+        </w:rPr>
+      </w:pPr>
+      <w:r>
+        <w:rPr>
+          <w:rFonts w:ascii="Consolas" w:hAnsi="Consolas" w:cs="Consolas"/>
+          <w:lang w:val="en-US"/>
+        </w:rPr>
+        <w:t xml:space="preserve">      {"index":   0, "</w:t>
+      </w:r>
+      <w:proofErr w:type="spellStart"/>
+      <w:r>
+        <w:rPr>
+          <w:rFonts w:ascii="Consolas" w:hAnsi="Consolas" w:cs="Consolas"/>
+          <w:lang w:val="en-US"/>
+        </w:rPr>
+        <w:t>pos</w:t>
+      </w:r>
+      <w:proofErr w:type="spellEnd"/>
+      <w:r>
+        <w:rPr>
+          <w:rFonts w:ascii="Consolas" w:hAnsi="Consolas" w:cs="Consolas"/>
+          <w:lang w:val="en-US"/>
+        </w:rPr>
+        <w:t xml:space="preserve">": </w:t>
+      </w:r>
+      <w:r>
+        <w:rPr>
+          <w:rFonts w:ascii="Consolas" w:hAnsi="Consolas" w:cs="Consolas"/>
+          <w:lang w:val="en-US"/>
+        </w:rPr>
+        <w:t>[1674,   0], "size": [246,245],</w:t>
+      </w:r>
+    </w:p>
+    <w:p>
+      <w:pPr>
+        <w:spacing w:after="0" w:line="240" w:lineRule="auto"/>
+        <w:rPr>
+          <w:rFonts w:ascii="Consolas" w:hAnsi="Consolas" w:cs="Consolas"/>
+          <w:lang w:val="en-US"/>
+        </w:rPr>
+      </w:pPr>
+      <w:r>
+        <w:rPr>
+          <w:rFonts w:ascii="Consolas" w:hAnsi="Consolas" w:cs="Consolas"/>
+          <w:lang w:val="en-US"/>
+        </w:rPr>
+        <w:t xml:space="preserve">       </w:t>
+      </w:r>
+      <w:r>
+        <w:rPr>
+          <w:rFonts w:ascii="Consolas" w:hAnsi="Consolas" w:cs="Consolas"/>
+          <w:lang w:val="en-US"/>
+        </w:rPr>
+        <w:t>"</w:t>
+      </w:r>
+      <w:proofErr w:type="spellStart"/>
+      <w:r>
+        <w:rPr>
+          <w:rFonts w:ascii="Consolas" w:hAnsi="Consolas" w:cs="Consolas"/>
+          <w:lang w:val="en-US"/>
+        </w:rPr>
+        <w:t>crc</w:t>
+      </w:r>
+      <w:proofErr w:type="spellEnd"/>
+      <w:r>
+        <w:rPr>
+          <w:rFonts w:ascii="Consolas" w:hAnsi="Consolas" w:cs="Consolas"/>
+          <w:lang w:val="en-US"/>
+        </w:rPr>
+        <w:t>": "b679be3d", "type": "RGB6"}</w:t>
+      </w:r>
+    </w:p>
+    <w:p>
+      <w:pPr>
+        <w:spacing w:after="0" w:line="240" w:lineRule="auto"/>
+        <w:rPr>
+          <w:rFonts w:ascii="Consolas" w:hAnsi="Consolas" w:cs="Consolas"/>
+          <w:lang w:val="en-US"/>
+        </w:rPr>
+      </w:pPr>
+      <w:r>
+        <w:rPr>
+          <w:rFonts w:ascii="Consolas" w:hAnsi="Consolas" w:cs="Consolas"/>
+          <w:lang w:val="en-US"/>
+        </w:rPr>
+        <w:t xml:space="preserve">    ],</w:t>
+      </w:r>
+    </w:p>
+    <w:p>
+      <w:pPr>
+        <w:spacing w:after="0" w:line="240" w:lineRule="auto"/>
+        <w:rPr>
+          <w:rFonts w:ascii="Consolas" w:hAnsi="Consolas" w:cs="Consolas"/>
+          <w:lang w:val="en-US"/>
+        </w:rPr>
+      </w:pPr>
+      <w:r>
+        <w:rPr>
+          <w:rFonts w:ascii="Consolas" w:hAnsi="Consolas" w:cs="Consolas"/>
+          <w:lang w:val="en-US"/>
+        </w:rPr>
+        <w:t xml:space="preserve">    "</w:t>
+      </w:r>
+      <w:proofErr w:type="spellStart"/>
+      <w:r>
+        <w:rPr>
+          <w:rFonts w:ascii="Consolas" w:hAnsi="Consolas" w:cs="Consolas"/>
+          <w:lang w:val="en-US"/>
+        </w:rPr>
+        <w:t>video_structure</w:t>
+      </w:r>
+      <w:proofErr w:type="spellEnd"/>
+      <w:r>
+        <w:rPr>
+          <w:rFonts w:ascii="Consolas" w:hAnsi="Consolas" w:cs="Consolas"/>
+          <w:lang w:val="en-US"/>
+        </w:rPr>
+        <w:t>": {</w:t>
+      </w:r>
+    </w:p>
+    <w:p>
+      <w:pPr>
+        <w:spacing w:after="0" w:line="240" w:lineRule="auto"/>
+        <w:rPr>
+          <w:rFonts w:ascii="Consolas" w:hAnsi="Consolas" w:cs="Consolas"/>
+          <w:lang w:val="en-US"/>
+        </w:rPr>
+      </w:pPr>
+      <w:r>
+        <w:rPr>
+          <w:rFonts w:ascii="Consolas" w:hAnsi="Consolas" w:cs="Consolas"/>
+          <w:lang w:val="en-US"/>
+        </w:rPr>
+        <w:t xml:space="preserve">      "</w:t>
+      </w:r>
+      <w:proofErr w:type="spellStart"/>
+      <w:r>
+        <w:rPr>
+          <w:rFonts w:ascii="Consolas" w:hAnsi="Consolas" w:cs="Consolas"/>
+          <w:lang w:val="en-US"/>
+        </w:rPr>
+        <w:t>header_frames</w:t>
+      </w:r>
+      <w:proofErr w:type="spellEnd"/>
+      <w:r>
+        <w:rPr>
+          <w:rFonts w:ascii="Consolas" w:hAnsi="Consolas" w:cs="Consolas"/>
+          <w:lang w:val="en-US"/>
+        </w:rPr>
+        <w:t>":      121,</w:t>
+      </w:r>
+    </w:p>
+    <w:p>
+      <w:pPr>
+        <w:spacing w:after="0" w:line="240" w:lineRule="auto"/>
+        <w:rPr>
+          <w:rFonts w:ascii="Consolas" w:hAnsi="Consolas" w:cs="Consolas"/>
+          <w:lang w:val="en-US"/>
+        </w:rPr>
+      </w:pPr>
+      <w:r>
+        <w:rPr>
+          <w:rFonts w:ascii="Consolas" w:hAnsi="Consolas" w:cs="Consolas"/>
+          <w:lang w:val="en-US"/>
+        </w:rPr>
+        <w:lastRenderedPageBreak/>
+        <w:t xml:space="preserve">      "</w:t>
+      </w:r>
+      <w:proofErr w:type="spellStart"/>
+      <w:r>
+        <w:rPr>
+          <w:rFonts w:ascii="Consolas" w:hAnsi="Consolas" w:cs="Consolas"/>
+          <w:lang w:val="en-US"/>
+        </w:rPr>
+        <w:t>locator_frames</w:t>
+      </w:r>
+      <w:proofErr w:type="spellEnd"/>
+      <w:r>
+        <w:rPr>
+          <w:rFonts w:ascii="Consolas" w:hAnsi="Consolas" w:cs="Consolas"/>
+          <w:lang w:val="en-US"/>
+        </w:rPr>
+        <w:t>":       0,</w:t>
+      </w:r>
+    </w:p>
+    <w:p>
+      <w:pPr>
+        <w:spacing w:after="0" w:line="240" w:lineRule="auto"/>
+        <w:rPr>
+          <w:rFonts w:ascii="Consolas" w:hAnsi="Consolas" w:cs="Consolas"/>
+          <w:lang w:val="en-US"/>
+        </w:rPr>
+      </w:pPr>
+      <w:r>
+        <w:rPr>
+          <w:rFonts w:ascii="Consolas" w:hAnsi="Consolas" w:cs="Consolas"/>
+          <w:lang w:val="en-US"/>
+        </w:rPr>
+        <w:t xml:space="preserve">      "</w:t>
+      </w:r>
+      <w:proofErr w:type="spellStart"/>
+      <w:r>
+        <w:rPr>
+          <w:rFonts w:ascii="Consolas" w:hAnsi="Consolas" w:cs="Consolas"/>
+          <w:lang w:val="en-US"/>
+        </w:rPr>
+        <w:t>content_frames</w:t>
+      </w:r>
+      <w:proofErr w:type="spellEnd"/>
+      <w:r>
+        <w:rPr>
+          <w:rFonts w:ascii="Consolas" w:hAnsi="Consolas" w:cs="Consolas"/>
+          <w:lang w:val="en-US"/>
+        </w:rPr>
+        <w:t>":     256,</w:t>
+      </w:r>
+    </w:p>
+    <w:p>
+      <w:pPr>
+        <w:spacing w:after="0" w:line="240" w:lineRule="auto"/>
+        <w:rPr>
+          <w:rFonts w:ascii="Consolas" w:hAnsi="Consolas" w:cs="Consolas"/>
+          <w:lang w:val="en-US"/>
+        </w:rPr>
+      </w:pPr>
+      <w:r>
+        <w:rPr>
+          <w:rFonts w:ascii="Consolas" w:hAnsi="Consolas" w:cs="Consolas"/>
+          <w:lang w:val="en-US"/>
+        </w:rPr>
+        <w:t xml:space="preserve">      "</w:t>
+      </w:r>
+      <w:proofErr w:type="spellStart"/>
+      <w:r>
+        <w:rPr>
+          <w:rFonts w:ascii="Consolas" w:hAnsi="Consolas" w:cs="Consolas"/>
+          <w:lang w:val="en-US"/>
+        </w:rPr>
+        <w:t>trailer_frames</w:t>
+      </w:r>
+      <w:proofErr w:type="spellEnd"/>
+      <w:r>
+        <w:rPr>
+          <w:rFonts w:ascii="Consolas" w:hAnsi="Consolas" w:cs="Consolas"/>
+          <w:lang w:val="en-US"/>
+        </w:rPr>
+        <w:t>":     116</w:t>
+      </w:r>
+    </w:p>
+    <w:p>
+      <w:pPr>
+        <w:spacing w:after="0" w:line="240" w:lineRule="auto"/>
+        <w:rPr>
+          <w:rFonts w:ascii="Consolas" w:hAnsi="Consolas" w:cs="Consolas"/>
+          <w:lang w:val="en-US"/>
+        </w:rPr>
+      </w:pPr>
+      <w:r>
+        <w:rPr>
+          <w:rFonts w:ascii="Consolas" w:hAnsi="Consolas" w:cs="Consolas"/>
+          <w:lang w:val="en-US"/>
+        </w:rPr>
+        <w:t xml:space="preserve">    },</w:t>
+      </w:r>
+    </w:p>
+    <w:p>
+      <w:pPr>
+        <w:spacing w:after="0" w:line="240" w:lineRule="auto"/>
+        <w:rPr>
+          <w:rFonts w:ascii="Consolas" w:hAnsi="Consolas" w:cs="Consolas"/>
+          <w:lang w:val="en-US"/>
+        </w:rPr>
+      </w:pPr>
+      <w:r>
+        <w:rPr>
+          <w:rFonts w:ascii="Consolas" w:hAnsi="Consolas" w:cs="Consolas"/>
+          <w:lang w:val="en-US"/>
+        </w:rPr>
+        <w:t xml:space="preserve">    "</w:t>
+      </w:r>
+      <w:proofErr w:type="spellStart"/>
+      <w:r>
+        <w:rPr>
+          <w:rFonts w:ascii="Consolas" w:hAnsi="Consolas" w:cs="Consolas"/>
+          <w:lang w:val="en-US"/>
+        </w:rPr>
+        <w:t>lipsync</w:t>
+      </w:r>
+      <w:proofErr w:type="spellEnd"/>
+      <w:r>
+        <w:rPr>
+          <w:rFonts w:ascii="Consolas" w:hAnsi="Consolas" w:cs="Consolas"/>
+          <w:lang w:val="en-US"/>
+        </w:rPr>
+        <w:t>": {</w:t>
+      </w:r>
+    </w:p>
+    <w:p>
+      <w:pPr>
+        <w:spacing w:after="0" w:line="240" w:lineRule="auto"/>
+        <w:rPr>
+          <w:rFonts w:ascii="Consolas" w:hAnsi="Consolas" w:cs="Consolas"/>
+          <w:lang w:val="en-US"/>
+        </w:rPr>
+      </w:pPr>
+      <w:r>
+        <w:rPr>
+          <w:rFonts w:ascii="Consolas" w:hAnsi="Consolas" w:cs="Consolas"/>
+          <w:lang w:val="en-US"/>
+        </w:rPr>
+        <w:t xml:space="preserve">      "</w:t>
+      </w:r>
+      <w:proofErr w:type="spellStart"/>
+      <w:r>
+        <w:rPr>
+          <w:rFonts w:ascii="Consolas" w:hAnsi="Consolas" w:cs="Consolas"/>
+          <w:lang w:val="en-US"/>
+        </w:rPr>
+        <w:t>audio_markers</w:t>
+      </w:r>
+      <w:proofErr w:type="spellEnd"/>
+      <w:r>
+        <w:rPr>
+          <w:rFonts w:ascii="Consolas" w:hAnsi="Consolas" w:cs="Consolas"/>
+          <w:lang w:val="en-US"/>
+        </w:rPr>
+        <w:t>":           6,</w:t>
+      </w:r>
+    </w:p>
+    <w:p>
+      <w:pPr>
+        <w:spacing w:after="0" w:line="240" w:lineRule="auto"/>
+        <w:rPr>
+          <w:rFonts w:ascii="Consolas" w:hAnsi="Consolas" w:cs="Consolas"/>
+          <w:lang w:val="en-US"/>
+        </w:rPr>
+      </w:pPr>
+      <w:r>
+        <w:rPr>
+          <w:rFonts w:ascii="Consolas" w:hAnsi="Consolas" w:cs="Consolas"/>
+          <w:lang w:val="en-US"/>
+        </w:rPr>
+        <w:t xml:space="preserve">      "</w:t>
+      </w:r>
+      <w:proofErr w:type="spellStart"/>
+      <w:r>
+        <w:rPr>
+          <w:rFonts w:ascii="Consolas" w:hAnsi="Consolas" w:cs="Consolas"/>
+          <w:lang w:val="en-US"/>
+        </w:rPr>
+        <w:t>video_markers</w:t>
+      </w:r>
+      <w:proofErr w:type="spellEnd"/>
+      <w:r>
+        <w:rPr>
+          <w:rFonts w:ascii="Consolas" w:hAnsi="Consolas" w:cs="Consolas"/>
+          <w:lang w:val="en-US"/>
+        </w:rPr>
+        <w:t>":           6,</w:t>
+      </w:r>
+    </w:p>
+    <w:p>
+      <w:pPr>
+        <w:spacing w:after="0" w:line="240" w:lineRule="auto"/>
+        <w:rPr>
+          <w:rFonts w:ascii="Consolas" w:hAnsi="Consolas" w:cs="Consolas"/>
+          <w:lang w:val="en-US"/>
+        </w:rPr>
+      </w:pPr>
+      <w:r>
+        <w:rPr>
+          <w:rFonts w:ascii="Consolas" w:hAnsi="Consolas" w:cs="Consolas"/>
+          <w:lang w:val="en-US"/>
+        </w:rPr>
+        <w:t xml:space="preserve">      "</w:t>
+      </w:r>
+      <w:proofErr w:type="spellStart"/>
+      <w:r>
+        <w:rPr>
+          <w:rFonts w:ascii="Consolas" w:hAnsi="Consolas" w:cs="Consolas"/>
+          <w:lang w:val="en-US"/>
+        </w:rPr>
+        <w:t>audio_delay_min_ms</w:t>
+      </w:r>
+      <w:proofErr w:type="spellEnd"/>
+      <w:r>
+        <w:rPr>
+          <w:rFonts w:ascii="Consolas" w:hAnsi="Consolas" w:cs="Consolas"/>
+          <w:lang w:val="en-US"/>
+        </w:rPr>
+        <w:t>":    0.3,</w:t>
+      </w:r>
+    </w:p>
+    <w:p>
+      <w:pPr>
+        <w:spacing w:after="0" w:line="240" w:lineRule="auto"/>
+        <w:rPr>
+          <w:rFonts w:ascii="Consolas" w:hAnsi="Consolas" w:cs="Consolas"/>
+          <w:lang w:val="en-US"/>
+        </w:rPr>
+      </w:pPr>
+      <w:r>
+        <w:rPr>
+          <w:rFonts w:ascii="Consolas" w:hAnsi="Consolas" w:cs="Consolas"/>
+          <w:lang w:val="en-US"/>
+        </w:rPr>
+        <w:t xml:space="preserve">      "</w:t>
+      </w:r>
+      <w:proofErr w:type="spellStart"/>
+      <w:r>
+        <w:rPr>
+          <w:rFonts w:ascii="Consolas" w:hAnsi="Consolas" w:cs="Consolas"/>
+          <w:lang w:val="en-US"/>
+        </w:rPr>
+        <w:t>audio_delay_max_ms</w:t>
+      </w:r>
+      <w:proofErr w:type="spellEnd"/>
+      <w:r>
+        <w:rPr>
+          <w:rFonts w:ascii="Consolas" w:hAnsi="Consolas" w:cs="Consolas"/>
+          <w:lang w:val="en-US"/>
+        </w:rPr>
+        <w:t>":    0.4</w:t>
+      </w:r>
+    </w:p>
+    <w:p>
+      <w:pPr>
+        <w:spacing w:after="0" w:line="240" w:lineRule="auto"/>
+        <w:rPr>
+          <w:rFonts w:ascii="Consolas" w:hAnsi="Consolas" w:cs="Consolas"/>
+          <w:lang w:val="en-US"/>
+        </w:rPr>
+      </w:pPr>
+      <w:r>
+        <w:rPr>
+          <w:rFonts w:ascii="Consolas" w:hAnsi="Consolas" w:cs="Consolas"/>
+          <w:lang w:val="en-US"/>
+        </w:rPr>
+        <w:t xml:space="preserve">    },</w:t>
+      </w:r>
+    </w:p>
+    <w:p>
+      <w:pPr>
+        <w:spacing w:after="0" w:line="240" w:lineRule="auto"/>
+        <w:rPr>
+          <w:rFonts w:ascii="Consolas" w:hAnsi="Consolas" w:cs="Consolas"/>
+          <w:lang w:val="en-US"/>
+        </w:rPr>
+      </w:pPr>
+      <w:r>
+        <w:rPr>
+          <w:rFonts w:ascii="Consolas" w:hAnsi="Consolas" w:cs="Consolas"/>
+          <w:lang w:val="en-US"/>
+        </w:rPr>
+        <w:t xml:space="preserve">    "</w:t>
+      </w:r>
+      <w:proofErr w:type="spellStart"/>
+      <w:r>
+        <w:rPr>
+          <w:rFonts w:ascii="Consolas" w:hAnsi="Consolas" w:cs="Consolas"/>
+          <w:lang w:val="en-US"/>
+        </w:rPr>
+        <w:t>frame_data</w:t>
+      </w:r>
+      <w:proofErr w:type="spellEnd"/>
+      <w:r>
+        <w:rPr>
+          <w:rFonts w:ascii="Consolas" w:hAnsi="Consolas" w:cs="Consolas"/>
+          <w:lang w:val="en-US"/>
+        </w:rPr>
+        <w:t>": "frames.txt",</w:t>
+      </w:r>
+    </w:p>
+    <w:p>
+      <w:pPr>
+        <w:spacing w:after="0" w:line="240" w:lineRule="auto"/>
+        <w:rPr>
+          <w:rFonts w:ascii="Consolas" w:hAnsi="Consolas" w:cs="Consolas"/>
+          <w:lang w:val="en-US"/>
+        </w:rPr>
+      </w:pPr>
+      <w:r>
+        <w:rPr>
+          <w:rFonts w:ascii="Consolas" w:hAnsi="Consolas" w:cs="Consolas"/>
+          <w:lang w:val="en-US"/>
+        </w:rPr>
+        <w:t xml:space="preserve">    "warnings": [</w:t>
+      </w:r>
+    </w:p>
+    <w:p>
+      <w:pPr>
+        <w:spacing w:after="0" w:line="240" w:lineRule="auto"/>
+        <w:rPr>
+          <w:rFonts w:ascii="Consolas" w:hAnsi="Consolas" w:cs="Consolas"/>
+          <w:lang w:val="en-US"/>
+        </w:rPr>
+      </w:pPr>
+      <w:r>
+        <w:rPr>
+          <w:rFonts w:ascii="Consolas" w:hAnsi="Consolas" w:cs="Consolas"/>
+          <w:lang w:val="en-US"/>
+        </w:rPr>
+        <w:t xml:space="preserve">    ]</w:t>
+      </w:r>
+    </w:p>
+    <w:p>
+      <w:pPr>
+        <w:spacing w:after="0" w:line="240" w:lineRule="auto"/>
+        <w:rPr>
+          <w:rFonts w:ascii="Consolas" w:hAnsi="Consolas" w:cs="Consolas"/>
+          <w:lang w:val="en-US"/>
+        </w:rPr>
+      </w:pPr>
+      <w:r>
+        <w:rPr>
+          <w:rFonts w:ascii="Consolas" w:hAnsi="Consolas" w:cs="Consolas"/>
+          <w:lang w:val="en-US"/>
+        </w:rPr>
+        <w:t>}</w:t>
+      </w:r>
+    </w:p>
+    <w:p>
+      <w:pPr>
+        <w:spacing w:after="0" w:line="240" w:lineRule="auto"/>
+        <w:rPr>
+          <w:rFonts w:ascii="Consolas" w:hAnsi="Consolas" w:cs="Consolas"/>
+          <w:lang w:val="en-US"/>
+        </w:rPr>
+      </w:pPr>
+    </w:p>
+    <w:p>
+      <w:r>
+        <w:t xml:space="preserve">The </w:t>
+      </w:r>
+      <w:proofErr w:type="spellStart"/>
+      <w:r>
+        <w:t>reported</w:t>
+      </w:r>
+      <w:proofErr w:type="spellEnd"/>
+      <w:r>
+        <w:t xml:space="preserve"> </w:t>
+      </w:r>
+      <w:proofErr w:type="spellStart"/>
+      <w:r>
+        <w:t>values</w:t>
+      </w:r>
+      <w:proofErr w:type="spellEnd"/>
+      <w:r>
+        <w:t xml:space="preserve"> </w:t>
+      </w:r>
+      <w:proofErr w:type="spellStart"/>
+      <w:r>
+        <w:t>are</w:t>
+      </w:r>
+      <w:proofErr w:type="spellEnd"/>
+      <w:r>
+        <w:t xml:space="preserve"> </w:t>
+      </w:r>
+      <w:proofErr w:type="spellStart"/>
+      <w:r>
+        <w:t>described</w:t>
+      </w:r>
+      <w:proofErr w:type="spellEnd"/>
+      <w:r>
+        <w:t xml:space="preserve"> in the </w:t>
+      </w:r>
+      <w:proofErr w:type="spellStart"/>
+      <w:r>
+        <w:t>table</w:t>
+      </w:r>
+      <w:proofErr w:type="spellEnd"/>
+      <w:r>
+        <w:t xml:space="preserve"> </w:t>
+      </w:r>
+      <w:proofErr w:type="spellStart"/>
+      <w:r>
+        <w:t>below</w:t>
+      </w:r>
+      <w:proofErr w:type="spellEnd"/>
+      <w:r>
+        <w:t>:</w:t>
+      </w:r>
+    </w:p>
+    <w:tbl>
+      <w:tblPr>
+        <w:tblStyle w:val="TableGrid"/>
+        <w:tblW w:w="0" w:type="auto"/>
+        <w:tblLook w:val="04A0" w:firstRow="1" w:lastRow="0" w:firstColumn="1" w:lastColumn="0" w:noHBand="0" w:noVBand="1"/>
+      </w:tblPr>
+      <w:tblGrid>
+        <w:gridCol w:w="3085"/>
+        <w:gridCol w:w="6769"/>
+      </w:tblGrid>
+      <w:tr>
+        <w:tc>
+          <w:tcPr>
+            <w:tcW w:w="3085" w:type="dxa"/>
+          </w:tcPr>
+          <w:p>
+            <w:pPr>
+              <w:rPr>
+                <w:b/>
+              </w:rPr>
+            </w:pPr>
+            <w:proofErr w:type="spellStart"/>
+            <w:r>
+              <w:rPr>
+                <w:b/>
+              </w:rPr>
+              <w:t>Parameter</w:t>
+            </w:r>
+            <w:proofErr w:type="spellEnd"/>
+          </w:p>
+        </w:tc>
+        <w:tc>
+          <w:tcPr>
+            <w:tcW w:w="6769" w:type="dxa"/>
+          </w:tcPr>
+          <w:p>
+            <w:pPr>
+              <w:rPr>
+                <w:b/>
+              </w:rPr>
+            </w:pPr>
+            <w:proofErr w:type="spellStart"/>
+            <w:r>
+              <w:rPr>
+                <w:b/>
+              </w:rPr>
+              <w:t>Description</w:t>
+            </w:r>
+            <w:proofErr w:type="spellEnd"/>
+          </w:p>
+        </w:tc>
+      </w:tr>
+      <w:tr>
+        <w:tc>
+          <w:tcPr>
+            <w:tcW w:w="3085" w:type="dxa"/>
+          </w:tcPr>
+          <w:p>
+            <w:proofErr w:type="spellStart"/>
+            <w:r>
+              <w:t>file</w:t>
+            </w:r>
+            <w:proofErr w:type="spellEnd"/>
+          </w:p>
+        </w:tc>
+        <w:tc>
+          <w:tcPr>
+            <w:tcW w:w="6769" w:type="dxa"/>
+          </w:tcPr>
+          <w:p>
+            <w:pPr>
+              <w:rPr>
+                <w:lang w:val="en-US"/>
+              </w:rPr>
+            </w:pPr>
+            <w:r>
+              <w:rPr>
+                <w:lang w:val="en-US"/>
+              </w:rPr>
+              <w:t>Full path to the analyzed video file.</w:t>
+            </w:r>
+          </w:p>
+        </w:tc>
+      </w:tr>
+      <w:tr>
+        <w:tc>
+          <w:tcPr>
+            <w:tcW w:w="3085" w:type="dxa"/>
+          </w:tcPr>
+          <w:p>
+            <w:proofErr w:type="spellStart"/>
+            <w:r>
+              <w:t>demuxer</w:t>
+            </w:r>
+            <w:proofErr w:type="spellEnd"/>
+          </w:p>
+        </w:tc>
+        <w:tc>
+          <w:tcPr>
+            <w:tcW w:w="6769" w:type="dxa"/>
+          </w:tcPr>
+          <w:p>
+            <w:pPr>
+              <w:rPr>
+                <w:lang w:val="en-US"/>
+              </w:rPr>
+            </w:pPr>
+            <w:r>
+              <w:rPr>
+                <w:lang w:val="en-US"/>
+              </w:rPr>
+              <w:t>A</w:t>
+            </w:r>
+            <w:r>
+              <w:rPr>
+                <w:lang w:val="en-US"/>
+              </w:rPr>
+              <w:t>utomatically detected ’</w:t>
+            </w:r>
+            <w:proofErr w:type="spellStart"/>
+            <w:r>
+              <w:rPr>
+                <w:lang w:val="en-US"/>
+              </w:rPr>
+              <w:t>demuxer</w:t>
+            </w:r>
+            <w:proofErr w:type="spellEnd"/>
+            <w:r>
+              <w:rPr>
+                <w:lang w:val="en-US"/>
+              </w:rPr>
+              <w:t xml:space="preserve">’ element, i.e. </w:t>
+            </w:r>
+            <w:r>
+              <w:rPr>
+                <w:lang w:val="en-US"/>
+              </w:rPr>
+              <w:t>the container format of the video and audio.</w:t>
+            </w:r>
+          </w:p>
+        </w:tc>
+      </w:tr>
+      <w:tr>
+        <w:tc>
+          <w:tcPr>
+            <w:tcW w:w="3085" w:type="dxa"/>
+          </w:tcPr>
+          <w:p>
+            <w:pPr>
+              <w:rPr>
+                <w:lang w:val="en-US"/>
+              </w:rPr>
+            </w:pPr>
+            <w:proofErr w:type="spellStart"/>
+            <w:r>
+              <w:rPr>
+                <w:lang w:val="en-US"/>
+              </w:rPr>
+              <w:t>video_decoder</w:t>
+            </w:r>
+            <w:proofErr w:type="spellEnd"/>
+          </w:p>
+        </w:tc>
+        <w:tc>
+          <w:tcPr>
+            <w:tcW w:w="6769" w:type="dxa"/>
+          </w:tcPr>
+          <w:p>
+            <w:pPr>
+              <w:rPr>
+                <w:lang w:val="en-US"/>
+              </w:rPr>
+            </w:pPr>
+            <w:r>
+              <w:rPr>
+                <w:lang w:val="en-US"/>
+              </w:rPr>
+              <w:t>Automatically detected decoder element for the video content.</w:t>
+            </w:r>
+          </w:p>
+        </w:tc>
+      </w:tr>
+      <w:tr>
+        <w:tc>
+          <w:tcPr>
+            <w:tcW w:w="3085" w:type="dxa"/>
+          </w:tcPr>
+          <w:p>
+            <w:pPr>
+              <w:rPr>
+                <w:lang w:val="en-US"/>
+              </w:rPr>
+            </w:pPr>
+            <w:proofErr w:type="spellStart"/>
+            <w:r>
+              <w:rPr>
+                <w:lang w:val="en-US"/>
+              </w:rPr>
+              <w:t>audio_decoder</w:t>
+            </w:r>
+            <w:proofErr w:type="spellEnd"/>
+          </w:p>
+        </w:tc>
+        <w:tc>
+          <w:tcPr>
+            <w:tcW w:w="6769" w:type="dxa"/>
+          </w:tcPr>
+          <w:p>
+            <w:pPr>
+              <w:rPr>
+                <w:lang w:val="en-US"/>
+              </w:rPr>
+            </w:pPr>
+            <w:r>
+              <w:rPr>
+                <w:lang w:val="en-US"/>
+              </w:rPr>
+              <w:t>Automatically detected decoder element for the audio content.</w:t>
+            </w:r>
+          </w:p>
+        </w:tc>
+      </w:tr>
+      <w:tr>
+        <w:tc>
+          <w:tcPr>
+            <w:tcW w:w="3085" w:type="dxa"/>
+          </w:tcPr>
+          <w:p>
+            <w:pPr>
+              <w:rPr>
+                <w:lang w:val="en-US"/>
+              </w:rPr>
+            </w:pPr>
+            <w:proofErr w:type="spellStart"/>
+            <w:r>
+              <w:rPr>
+                <w:lang w:val="en-US"/>
+              </w:rPr>
+              <w:t>muxer</w:t>
+            </w:r>
+            <w:proofErr w:type="spellEnd"/>
+          </w:p>
+        </w:tc>
+        <w:tc>
+          <w:tcPr>
+            <w:tcW w:w="6769" w:type="dxa"/>
+          </w:tcPr>
+          <w:p>
+            <w:pPr>
+              <w:rPr>
+                <w:lang w:val="en-US"/>
+              </w:rPr>
+            </w:pPr>
+            <w:r>
+              <w:rPr>
+                <w:lang w:val="en-US"/>
+              </w:rPr>
+              <w:t>Value of the ‘CONTAINER’ setting for Run_TVG.bat to generate this format.</w:t>
+            </w:r>
+          </w:p>
+        </w:tc>
+      </w:tr>
+      <w:tr>
+        <w:tc>
+          <w:tcPr>
+            <w:tcW w:w="3085" w:type="dxa"/>
+          </w:tcPr>
+          <w:p>
+            <w:pPr>
+              <w:rPr>
+                <w:lang w:val="en-US"/>
+              </w:rPr>
+            </w:pPr>
+            <w:proofErr w:type="spellStart"/>
+            <w:r>
+              <w:rPr>
+                <w:lang w:val="en-US"/>
+              </w:rPr>
+              <w:t>video_encoder</w:t>
+            </w:r>
+            <w:proofErr w:type="spellEnd"/>
+          </w:p>
+        </w:tc>
+        <w:tc>
+          <w:tcPr>
+            <w:tcW w:w="6769" w:type="dxa"/>
+          </w:tcPr>
+          <w:p>
+            <w:pPr>
+              <w:rPr>
+                <w:lang w:val="en-US"/>
+              </w:rPr>
+            </w:pPr>
+            <w:r>
+              <w:rPr>
+                <w:lang w:val="en-US"/>
+              </w:rPr>
+              <w:t>Value of the ‘COMPRESSION’ setting for Run_TVG.bat to match this video encoding.</w:t>
+            </w:r>
+          </w:p>
+        </w:tc>
+      </w:tr>
+      <w:tr>
+        <w:tc>
+          <w:tcPr>
+            <w:tcW w:w="3085" w:type="dxa"/>
+          </w:tcPr>
+          <w:p>
+            <w:pPr>
+              <w:rPr>
+                <w:lang w:val="en-US"/>
+              </w:rPr>
+            </w:pPr>
+            <w:proofErr w:type="spellStart"/>
+            <w:r>
+              <w:rPr>
+                <w:lang w:val="en-US"/>
+              </w:rPr>
+              <w:t>audio_encoder</w:t>
+            </w:r>
+            <w:proofErr w:type="spellEnd"/>
+          </w:p>
+        </w:tc>
+        <w:tc>
+          <w:tcPr>
+            <w:tcW w:w="6769" w:type="dxa"/>
+          </w:tcPr>
+          <w:p>
+            <w:pPr>
+              <w:rPr>
+                <w:lang w:val="en-US"/>
+              </w:rPr>
+            </w:pPr>
+            <w:r>
+              <w:rPr>
+                <w:lang w:val="en-US"/>
+              </w:rPr>
+              <w:t>Value of the ‘AUDIOCOMPRESSION’ setting for Run_TVG.bat to match this audio encoding.</w:t>
+            </w:r>
+          </w:p>
+        </w:tc>
+      </w:tr>
+      <w:tr>
+        <w:tc>
+          <w:tcPr>
+            <w:tcW w:w="3085" w:type="dxa"/>
+          </w:tcPr>
+          <w:p>
+            <w:pPr>
+              <w:rPr>
+                <w:lang w:val="en-US"/>
+              </w:rPr>
+            </w:pPr>
+            <w:r>
+              <w:rPr>
+                <w:lang w:val="en-US"/>
+              </w:rPr>
+              <w:t>resolution</w:t>
+            </w:r>
+          </w:p>
+        </w:tc>
+        <w:tc>
+          <w:tcPr>
+            <w:tcW w:w="6769" w:type="dxa"/>
+          </w:tcPr>
+          <w:p>
+            <w:pPr>
+              <w:rPr>
+                <w:lang w:val="en-US"/>
+              </w:rPr>
+            </w:pPr>
+            <w:r>
+              <w:rPr>
+                <w:lang w:val="en-US"/>
+              </w:rPr>
+              <w:t>Pixel resolution of the video content.</w:t>
+            </w:r>
+          </w:p>
+        </w:tc>
+      </w:tr>
+      <w:tr>
+        <w:tc>
+          <w:tcPr>
+            <w:tcW w:w="3085" w:type="dxa"/>
+          </w:tcPr>
+          <w:p>
+            <w:pPr>
+              <w:rPr>
+                <w:lang w:val="en-US"/>
+              </w:rPr>
+            </w:pPr>
+            <w:proofErr w:type="spellStart"/>
+            <w:r>
+              <w:rPr>
+                <w:lang w:val="en-US"/>
+              </w:rPr>
+              <w:t>framerate</w:t>
+            </w:r>
+            <w:proofErr w:type="spellEnd"/>
+          </w:p>
+        </w:tc>
+        <w:tc>
+          <w:tcPr>
+            <w:tcW w:w="6769" w:type="dxa"/>
+          </w:tcPr>
+          <w:p>
+            <w:pPr>
+              <w:rPr>
+                <w:lang w:val="en-US"/>
+              </w:rPr>
+            </w:pPr>
+            <w:r>
+              <w:rPr>
+                <w:lang w:val="en-US"/>
+              </w:rPr>
+              <w:t>Nominal frame rate of the video content (or ‘variable’ if the video has variable FPS).</w:t>
+            </w:r>
+          </w:p>
+        </w:tc>
+      </w:tr>
+      <w:tr>
+        <w:tc>
+          <w:tcPr>
+            <w:tcW w:w="3085" w:type="dxa"/>
+          </w:tcPr>
+          <w:p>
+            <w:pPr>
+              <w:rPr>
+                <w:lang w:val="en-US"/>
+              </w:rPr>
+            </w:pPr>
+            <w:proofErr w:type="spellStart"/>
+            <w:r>
+              <w:rPr>
+                <w:lang w:val="en-US"/>
+              </w:rPr>
+              <w:t>total_frames</w:t>
+            </w:r>
+            <w:proofErr w:type="spellEnd"/>
+          </w:p>
+        </w:tc>
+        <w:tc>
+          <w:tcPr>
+            <w:tcW w:w="6769" w:type="dxa"/>
+          </w:tcPr>
+          <w:p>
+            <w:pPr>
+              <w:rPr>
+                <w:lang w:val="en-US"/>
+              </w:rPr>
+            </w:pPr>
+            <w:r>
+              <w:rPr>
+                <w:lang w:val="en-US"/>
+              </w:rPr>
+              <w:t>Total number of frames in the video file.</w:t>
+            </w:r>
+          </w:p>
+        </w:tc>
+      </w:tr>
+      <w:tr>
+        <w:tc>
+          <w:tcPr>
+            <w:tcW w:w="3085" w:type="dxa"/>
+          </w:tcPr>
+          <w:p>
+            <w:proofErr w:type="spellStart"/>
+            <w:r>
+              <w:t>video_length</w:t>
+            </w:r>
+            <w:proofErr w:type="spellEnd"/>
+          </w:p>
+        </w:tc>
+        <w:tc>
+          <w:tcPr>
+            <w:tcW w:w="6769" w:type="dxa"/>
+          </w:tcPr>
+          <w:p>
+            <w:pPr>
+              <w:rPr>
+                <w:lang w:val="en-US"/>
+              </w:rPr>
+            </w:pPr>
+            <w:r>
+              <w:rPr>
+                <w:lang w:val="en-US"/>
+              </w:rPr>
+              <w:t>Length of the video content in seconds.</w:t>
+            </w:r>
+          </w:p>
+        </w:tc>
+      </w:tr>
+      <w:tr>
+        <w:tc>
+          <w:tcPr>
+            <w:tcW w:w="3085" w:type="dxa"/>
+          </w:tcPr>
+          <w:p>
+            <w:proofErr w:type="spellStart"/>
+            <w:r>
+              <w:t>audio_length</w:t>
+            </w:r>
+            <w:proofErr w:type="spellEnd"/>
+          </w:p>
+        </w:tc>
+        <w:tc>
+          <w:tcPr>
+            <w:tcW w:w="6769" w:type="dxa"/>
+          </w:tcPr>
+          <w:p>
+            <w:pPr>
+              <w:rPr>
+                <w:lang w:val="en-US"/>
+              </w:rPr>
+            </w:pPr>
+            <w:r>
+              <w:rPr>
+                <w:lang w:val="en-US"/>
+              </w:rPr>
+              <w:t>Length of the audio content in seconds.</w:t>
+            </w:r>
+          </w:p>
+        </w:tc>
+      </w:tr>
+      <w:tr>
+        <w:tc>
+          <w:tcPr>
+            <w:tcW w:w="3085" w:type="dxa"/>
+          </w:tcPr>
+          <w:p>
+            <w:proofErr w:type="spellStart"/>
+            <w:r>
+              <w:t>markers_found</w:t>
+            </w:r>
+            <w:proofErr w:type="spellEnd"/>
+          </w:p>
+        </w:tc>
+        <w:tc>
+          <w:tcPr>
+            <w:tcW w:w="6769" w:type="dxa"/>
+          </w:tcPr>
+          <w:p>
+            <w:pPr>
+              <w:rPr>
+                <w:lang w:val="en-US"/>
+              </w:rPr>
+            </w:pPr>
+            <w:r>
+              <w:rPr>
+                <w:lang w:val="en-US"/>
+              </w:rPr>
+              <w:t xml:space="preserve">Number of automatically detected test video markers (frame id, sync id, 6-color RGB marker) </w:t>
+            </w:r>
+            <w:r>
+              <w:rPr>
+                <w:lang w:val="en-US"/>
+              </w:rPr>
+              <w:t>in the video.</w:t>
+            </w:r>
+          </w:p>
+        </w:tc>
+      </w:tr>
+      <w:tr>
+        <w:tc>
+          <w:tcPr>
+            <w:tcW w:w="3085" w:type="dxa"/>
+          </w:tcPr>
+          <w:p>
+            <w:proofErr w:type="spellStart"/>
+            <w:r>
+              <w:t>markers</w:t>
+            </w:r>
+            <w:proofErr w:type="spellEnd"/>
+          </w:p>
+        </w:tc>
+        <w:tc>
+          <w:tcPr>
+            <w:tcW w:w="6769" w:type="dxa"/>
+          </w:tcPr>
+          <w:p/>
+        </w:tc>
+      </w:tr>
+      <w:tr>
+        <w:tc>
+          <w:tcPr>
+            <w:tcW w:w="3085" w:type="dxa"/>
+          </w:tcPr>
+          <w:p>
+            <w:r>
+              <w:t xml:space="preserve">   </w:t>
+            </w:r>
+            <w:proofErr w:type="spellStart"/>
+            <w:r>
+              <w:t>index</w:t>
+            </w:r>
+            <w:proofErr w:type="spellEnd"/>
+          </w:p>
+        </w:tc>
+        <w:tc>
+          <w:tcPr>
+            <w:tcW w:w="6769" w:type="dxa"/>
+          </w:tcPr>
+          <w:p>
+            <w:pPr>
+              <w:rPr>
+                <w:lang w:val="en-US"/>
+              </w:rPr>
+            </w:pPr>
+            <w:r>
+              <w:rPr>
+                <w:lang w:val="en-US"/>
+              </w:rPr>
+              <w:t xml:space="preserve">0-based index of the marker found. </w:t>
+            </w:r>
+            <w:r>
+              <w:rPr>
+                <w:lang w:val="en-US"/>
+              </w:rPr>
+              <w:t>Markers are indexed starting from upper left.</w:t>
+            </w:r>
+          </w:p>
+        </w:tc>
+      </w:tr>
+      <w:tr>
+        <w:tc>
+          <w:tcPr>
+            <w:tcW w:w="3085" w:type="dxa"/>
+          </w:tcPr>
+          <w:p>
+            <w:pPr>
+              <w:rPr>
+                <w:lang w:val="en-US"/>
+              </w:rPr>
+            </w:pPr>
+            <w:r>
+              <w:rPr>
+                <w:lang w:val="en-US"/>
+              </w:rPr>
+              <w:t xml:space="preserve">   </w:t>
+            </w:r>
+            <w:proofErr w:type="spellStart"/>
+            <w:r>
+              <w:rPr>
+                <w:lang w:val="en-US"/>
+              </w:rPr>
+              <w:t>pos</w:t>
+            </w:r>
+            <w:proofErr w:type="spellEnd"/>
+          </w:p>
+        </w:tc>
+        <w:tc>
+          <w:tcPr>
+            <w:tcW w:w="6769" w:type="dxa"/>
+          </w:tcPr>
+          <w:p>
+            <w:pPr>
+              <w:rPr>
+                <w:lang w:val="en-US"/>
+              </w:rPr>
+            </w:pPr>
+            <w:r>
+              <w:rPr>
+                <w:lang w:val="en-US"/>
+              </w:rPr>
+              <w:t>Pixel position of the upper left corner of the marker: [x, y]</w:t>
+            </w:r>
+          </w:p>
+        </w:tc>
+      </w:tr>
+      <w:tr>
+        <w:tc>
+          <w:tcPr>
+            <w:tcW w:w="3085" w:type="dxa"/>
+          </w:tcPr>
+          <w:p>
+            <w:pPr>
+              <w:rPr>
+                <w:lang w:val="en-US"/>
+              </w:rPr>
+            </w:pPr>
+            <w:r>
+              <w:rPr>
+                <w:lang w:val="en-US"/>
+              </w:rPr>
+              <w:t xml:space="preserve">   </w:t>
+            </w:r>
+            <w:r>
+              <w:rPr>
+                <w:lang w:val="en-US"/>
+              </w:rPr>
+              <w:t>size</w:t>
+            </w:r>
+          </w:p>
+        </w:tc>
+        <w:tc>
+          <w:tcPr>
+            <w:tcW w:w="6769" w:type="dxa"/>
+          </w:tcPr>
+          <w:p>
+            <w:pPr>
+              <w:rPr>
+                <w:lang w:val="en-US"/>
+              </w:rPr>
+            </w:pPr>
+            <w:r>
+              <w:rPr>
+                <w:lang w:val="en-US"/>
+              </w:rPr>
+              <w:t>The pixel size of the marker: [width, height]</w:t>
+            </w:r>
+          </w:p>
+        </w:tc>
+      </w:tr>
+      <w:tr>
+        <w:tc>
+          <w:tcPr>
+            <w:tcW w:w="3085" w:type="dxa"/>
+          </w:tcPr>
+          <w:p>
+            <w:pPr>
+              <w:rPr>
+                <w:lang w:val="en-US"/>
+              </w:rPr>
+            </w:pPr>
+            <w:r>
+              <w:rPr>
+                <w:lang w:val="en-US"/>
+              </w:rPr>
+              <w:t xml:space="preserve">   </w:t>
+            </w:r>
+            <w:proofErr w:type="spellStart"/>
+            <w:r>
+              <w:rPr>
+                <w:lang w:val="en-US"/>
+              </w:rPr>
+              <w:t>crc</w:t>
+            </w:r>
+            <w:proofErr w:type="spellEnd"/>
+          </w:p>
+        </w:tc>
+        <w:tc>
+          <w:tcPr>
+            <w:tcW w:w="6769" w:type="dxa"/>
+          </w:tcPr>
+          <w:p>
+            <w:pPr>
+              <w:rPr>
+                <w:lang w:val="en-US"/>
+              </w:rPr>
+            </w:pPr>
+            <w:r>
+              <w:rPr>
+                <w:lang w:val="en-US"/>
+              </w:rPr>
+              <w:t>Checksum of the marker colors during the video. Mostly for use in test cases.</w:t>
+            </w:r>
+          </w:p>
+        </w:tc>
+      </w:tr>
+      <w:tr>
+        <w:tc>
+          <w:tcPr>
+            <w:tcW w:w="3085" w:type="dxa"/>
+          </w:tcPr>
+          <w:p>
+            <w:pPr>
+              <w:rPr>
+                <w:lang w:val="en-US"/>
+              </w:rPr>
+            </w:pPr>
+            <w:r>
+              <w:rPr>
+                <w:lang w:val="en-US"/>
+              </w:rPr>
+              <w:t xml:space="preserve">   </w:t>
+            </w:r>
+            <w:r>
+              <w:rPr>
+                <w:lang w:val="en-US"/>
+              </w:rPr>
+              <w:t>type</w:t>
+            </w:r>
+          </w:p>
+        </w:tc>
+        <w:tc>
+          <w:tcPr>
+            <w:tcW w:w="6769" w:type="dxa"/>
+          </w:tcPr>
+          <w:p>
+            <w:pPr>
+              <w:rPr>
+                <w:lang w:val="en-US"/>
+              </w:rPr>
+            </w:pPr>
+            <w:r>
+              <w:rPr>
+                <w:lang w:val="en-US"/>
+              </w:rPr>
+              <w:t>Type of the marker. One of ‘RGB6’, ‘FRAMEID’, ‘SYNCMARK’ or ‘UNKNOWN’. Any non-perfect sequence is marked as ‘UNKNOWN’.</w:t>
+            </w:r>
+          </w:p>
+        </w:tc>
+      </w:tr>
+      <w:tr>
+        <w:tc>
+          <w:tcPr>
+            <w:tcW w:w="3085" w:type="dxa"/>
+          </w:tcPr>
+          <w:p>
+            <w:pPr>
+              <w:rPr>
+                <w:lang w:val="en-US"/>
+              </w:rPr>
+            </w:pPr>
+            <w:proofErr w:type="spellStart"/>
+            <w:r>
+              <w:rPr>
+                <w:lang w:val="en-US"/>
+              </w:rPr>
+              <w:t>video_structure</w:t>
+            </w:r>
+            <w:proofErr w:type="spellEnd"/>
+          </w:p>
+        </w:tc>
+        <w:tc>
+          <w:tcPr>
+            <w:tcW w:w="6769" w:type="dxa"/>
+          </w:tcPr>
+          <w:p>
+            <w:pPr>
+              <w:rPr>
+                <w:lang w:val="en-US"/>
+              </w:rPr>
+            </w:pPr>
+          </w:p>
+        </w:tc>
+      </w:tr>
+      <w:tr>
+        <w:tc>
+          <w:tcPr>
+            <w:tcW w:w="3085" w:type="dxa"/>
+          </w:tcPr>
+          <w:p>
+            <w:pPr>
+              <w:rPr>
+                <w:lang w:val="en-US"/>
+              </w:rPr>
+            </w:pPr>
+            <w:r>
+              <w:rPr>
+                <w:lang w:val="en-US"/>
+              </w:rPr>
+              <w:t xml:space="preserve">   </w:t>
+            </w:r>
+            <w:proofErr w:type="spellStart"/>
+            <w:r>
+              <w:rPr>
+                <w:lang w:val="en-US"/>
+              </w:rPr>
+              <w:t>header_frames</w:t>
+            </w:r>
+            <w:proofErr w:type="spellEnd"/>
+          </w:p>
+        </w:tc>
+        <w:tc>
+          <w:tcPr>
+            <w:tcW w:w="6769" w:type="dxa"/>
+          </w:tcPr>
+          <w:p>
+            <w:pPr>
+              <w:rPr>
+                <w:lang w:val="en-US"/>
+              </w:rPr>
+            </w:pPr>
+            <w:r>
+              <w:rPr>
+                <w:lang w:val="en-US"/>
+              </w:rPr>
+              <w:t>Number of completely white frames in the beginning of the video.</w:t>
+            </w:r>
+          </w:p>
+        </w:tc>
+      </w:tr>
+      <w:tr>
+        <w:tc>
+          <w:tcPr>
+            <w:tcW w:w="3085" w:type="dxa"/>
+          </w:tcPr>
+          <w:p>
+            <w:pPr>
+              <w:rPr>
+                <w:lang w:val="en-US"/>
+              </w:rPr>
+            </w:pPr>
+            <w:r>
+              <w:rPr>
+                <w:lang w:val="en-US"/>
+              </w:rPr>
+              <w:t xml:space="preserve">   </w:t>
+            </w:r>
+            <w:proofErr w:type="spellStart"/>
+            <w:r>
+              <w:rPr>
+                <w:lang w:val="en-US"/>
+              </w:rPr>
+              <w:t>locator_frames</w:t>
+            </w:r>
+            <w:proofErr w:type="spellEnd"/>
+          </w:p>
+        </w:tc>
+        <w:tc>
+          <w:tcPr>
+            <w:tcW w:w="6769" w:type="dxa"/>
+          </w:tcPr>
+          <w:p>
+            <w:pPr>
+              <w:rPr>
+                <w:lang w:val="en-US"/>
+              </w:rPr>
+            </w:pPr>
+            <w:r>
+              <w:rPr>
+                <w:lang w:val="en-US"/>
+              </w:rPr>
+              <w:t xml:space="preserve">Number of frames with the </w:t>
+            </w:r>
+            <w:proofErr w:type="spellStart"/>
+            <w:r>
+              <w:rPr>
+                <w:lang w:val="en-US"/>
+              </w:rPr>
+              <w:t>frameids</w:t>
+            </w:r>
+            <w:proofErr w:type="spellEnd"/>
+            <w:r>
+              <w:rPr>
+                <w:lang w:val="en-US"/>
+              </w:rPr>
+              <w:t xml:space="preserve"> in black (only with marker type ‘FRAMEID’.</w:t>
+            </w:r>
+          </w:p>
+        </w:tc>
+      </w:tr>
+      <w:tr>
+        <w:tc>
+          <w:tcPr>
+            <w:tcW w:w="3085" w:type="dxa"/>
+          </w:tcPr>
+          <w:p>
+            <w:r>
+              <w:rPr>
+                <w:lang w:val="en-US"/>
+              </w:rPr>
+              <w:t xml:space="preserve">   </w:t>
+            </w:r>
+            <w:proofErr w:type="spellStart"/>
+            <w:r>
+              <w:t>content_frames</w:t>
+            </w:r>
+            <w:proofErr w:type="spellEnd"/>
+          </w:p>
+        </w:tc>
+        <w:tc>
+          <w:tcPr>
+            <w:tcW w:w="6769" w:type="dxa"/>
+          </w:tcPr>
+          <w:p>
+            <w:pPr>
+              <w:rPr>
+                <w:lang w:val="en-US"/>
+              </w:rPr>
+            </w:pPr>
+            <w:r>
+              <w:rPr>
+                <w:lang w:val="en-US"/>
+              </w:rPr>
+              <w:t>Number of video content frames.</w:t>
+            </w:r>
+          </w:p>
+        </w:tc>
+      </w:tr>
+      <w:tr>
+        <w:tc>
+          <w:tcPr>
+            <w:tcW w:w="3085" w:type="dxa"/>
+          </w:tcPr>
+          <w:p>
+            <w:r>
+              <w:rPr>
+                <w:lang w:val="en-US"/>
+              </w:rPr>
+              <w:lastRenderedPageBreak/>
+              <w:t xml:space="preserve">   </w:t>
+            </w:r>
+            <w:proofErr w:type="spellStart"/>
+            <w:r>
+              <w:t>trailer_frames</w:t>
+            </w:r>
+            <w:proofErr w:type="spellEnd"/>
+          </w:p>
+        </w:tc>
+        <w:tc>
+          <w:tcPr>
+            <w:tcW w:w="6769" w:type="dxa"/>
+          </w:tcPr>
+          <w:p>
+            <w:pPr>
+              <w:rPr>
+                <w:lang w:val="en-US"/>
+              </w:rPr>
+            </w:pPr>
+            <w:r>
+              <w:rPr>
+                <w:lang w:val="en-US"/>
+              </w:rPr>
+              <w:t>Number of completely white frames at the end of</w:t>
+            </w:r>
+            <w:r>
+              <w:rPr>
+                <w:lang w:val="en-US"/>
+              </w:rPr>
+              <w:t xml:space="preserve"> the video.</w:t>
+            </w:r>
+          </w:p>
+        </w:tc>
+      </w:tr>
+      <w:tr>
+        <w:tc>
+          <w:tcPr>
+            <w:tcW w:w="3085" w:type="dxa"/>
+          </w:tcPr>
+          <w:p>
+            <w:proofErr w:type="spellStart"/>
+            <w:r>
+              <w:t>lipsync</w:t>
+            </w:r>
+            <w:proofErr w:type="spellEnd"/>
+          </w:p>
+        </w:tc>
+        <w:tc>
+          <w:tcPr>
+            <w:tcW w:w="6769" w:type="dxa"/>
+          </w:tcPr>
+          <w:p/>
+        </w:tc>
+      </w:tr>
+      <w:tr>
+        <w:tc>
+          <w:tcPr>
+            <w:tcW w:w="3085" w:type="dxa"/>
+          </w:tcPr>
+          <w:p>
+            <w:r>
+              <w:t xml:space="preserve">   </w:t>
+            </w:r>
+            <w:proofErr w:type="spellStart"/>
+            <w:r>
+              <w:t>audio_markers</w:t>
+            </w:r>
+            <w:proofErr w:type="spellEnd"/>
+          </w:p>
+        </w:tc>
+        <w:tc>
+          <w:tcPr>
+            <w:tcW w:w="6769" w:type="dxa"/>
+          </w:tcPr>
+          <w:p>
+            <w:pPr>
+              <w:rPr>
+                <w:lang w:val="en-US"/>
+              </w:rPr>
+            </w:pPr>
+            <w:r>
+              <w:rPr>
+                <w:lang w:val="en-US"/>
+              </w:rPr>
+              <w:t xml:space="preserve">Number of detected audio </w:t>
+            </w:r>
+            <w:proofErr w:type="spellStart"/>
+            <w:r>
+              <w:rPr>
+                <w:lang w:val="en-US"/>
+              </w:rPr>
+              <w:t>lipsync</w:t>
+            </w:r>
+            <w:proofErr w:type="spellEnd"/>
+            <w:r>
+              <w:rPr>
+                <w:lang w:val="en-US"/>
+              </w:rPr>
+              <w:t xml:space="preserve"> markers (beeps) in the sound track</w:t>
+            </w:r>
+            <w:r>
+              <w:rPr>
+                <w:lang w:val="en-US"/>
+              </w:rPr>
+              <w:t>.</w:t>
+            </w:r>
+          </w:p>
+        </w:tc>
+      </w:tr>
+      <w:tr>
+        <w:tc>
+          <w:tcPr>
+            <w:tcW w:w="3085" w:type="dxa"/>
+          </w:tcPr>
+          <w:p>
+            <w:r>
+              <w:rPr>
+                <w:lang w:val="en-US"/>
+              </w:rPr>
+              <w:t xml:space="preserve">   </w:t>
+            </w:r>
+            <w:proofErr w:type="spellStart"/>
+            <w:r>
+              <w:t>video_markers</w:t>
+            </w:r>
+            <w:proofErr w:type="spellEnd"/>
+          </w:p>
+        </w:tc>
+        <w:tc>
+          <w:tcPr>
+            <w:tcW w:w="6769" w:type="dxa"/>
+          </w:tcPr>
+          <w:p>
+            <w:pPr>
+              <w:rPr>
+                <w:lang w:val="en-US"/>
+              </w:rPr>
+            </w:pPr>
+            <w:r>
+              <w:rPr>
+                <w:lang w:val="en-US"/>
+              </w:rPr>
+              <w:t xml:space="preserve">Number of detected video </w:t>
+            </w:r>
+            <w:proofErr w:type="spellStart"/>
+            <w:r>
+              <w:rPr>
+                <w:lang w:val="en-US"/>
+              </w:rPr>
+              <w:t>lipsync</w:t>
+            </w:r>
+            <w:proofErr w:type="spellEnd"/>
+            <w:r>
+              <w:rPr>
+                <w:lang w:val="en-US"/>
+              </w:rPr>
+              <w:t xml:space="preserve"> </w:t>
+            </w:r>
+            <w:r>
+              <w:rPr>
+                <w:lang w:val="en-US"/>
+              </w:rPr>
+              <w:t>mark</w:t>
+            </w:r>
+            <w:r>
+              <w:rPr>
+                <w:lang w:val="en-US"/>
+              </w:rPr>
+              <w:t>ers (black color in RGB6) in the video content.</w:t>
+            </w:r>
+          </w:p>
+        </w:tc>
+      </w:tr>
+      <w:tr>
+        <w:tc>
+          <w:tcPr>
+            <w:tcW w:w="3085" w:type="dxa"/>
+          </w:tcPr>
+          <w:p>
+            <w:r>
+              <w:rPr>
+                <w:lang w:val="en-US"/>
+              </w:rPr>
+              <w:t xml:space="preserve">   </w:t>
+            </w:r>
+            <w:proofErr w:type="spellStart"/>
+            <w:r>
+              <w:t>audio_delay_min_ms</w:t>
+            </w:r>
+            <w:proofErr w:type="spellEnd"/>
+          </w:p>
+        </w:tc>
+        <w:tc>
+          <w:tcPr>
+            <w:tcW w:w="6769" w:type="dxa"/>
+          </w:tcPr>
+          <w:p>
+            <w:pPr>
+              <w:rPr>
+                <w:lang w:val="en-US"/>
+              </w:rPr>
+            </w:pPr>
+            <w:r>
+              <w:rPr>
+                <w:lang w:val="en-US"/>
+              </w:rPr>
+              <w:t xml:space="preserve">Minimum </w:t>
+            </w:r>
+            <w:proofErr w:type="spellStart"/>
+            <w:r>
+              <w:rPr>
+                <w:lang w:val="en-US"/>
+              </w:rPr>
+              <w:t>lipsync</w:t>
+            </w:r>
+            <w:proofErr w:type="spellEnd"/>
+            <w:r>
+              <w:rPr>
+                <w:lang w:val="en-US"/>
+              </w:rPr>
+              <w:t xml:space="preserve"> value during the video</w:t>
+            </w:r>
+            <w:r>
+              <w:rPr>
+                <w:lang w:val="en-US"/>
+              </w:rPr>
+              <w:t xml:space="preserve">, normally around 0.0 +- 1 </w:t>
+            </w:r>
+            <w:proofErr w:type="spellStart"/>
+            <w:r>
+              <w:rPr>
+                <w:lang w:val="en-US"/>
+              </w:rPr>
+              <w:t>ms.</w:t>
+            </w:r>
+            <w:proofErr w:type="spellEnd"/>
+          </w:p>
+        </w:tc>
+      </w:tr>
+      <w:tr>
+        <w:tc>
+          <w:tcPr>
+            <w:tcW w:w="3085" w:type="dxa"/>
+          </w:tcPr>
+          <w:p>
+            <w:r>
+              <w:rPr>
+                <w:lang w:val="en-US"/>
+              </w:rPr>
+              <w:t xml:space="preserve">   </w:t>
+            </w:r>
+            <w:proofErr w:type="spellStart"/>
+            <w:r>
+              <w:t>audio_delay_max_ms</w:t>
+            </w:r>
+            <w:proofErr w:type="spellEnd"/>
+          </w:p>
+        </w:tc>
+        <w:tc>
+          <w:tcPr>
+            <w:tcW w:w="6769" w:type="dxa"/>
+          </w:tcPr>
+          <w:p>
+            <w:pPr>
+              <w:rPr>
+                <w:lang w:val="en-US"/>
+              </w:rPr>
+            </w:pPr>
+            <w:r>
+              <w:rPr>
+                <w:lang w:val="en-US"/>
+              </w:rPr>
+              <w:t xml:space="preserve">Maximum </w:t>
+            </w:r>
+            <w:proofErr w:type="spellStart"/>
+            <w:r>
+              <w:rPr>
+                <w:lang w:val="en-US"/>
+              </w:rPr>
+              <w:t>lipsync</w:t>
+            </w:r>
+            <w:proofErr w:type="spellEnd"/>
+            <w:r>
+              <w:rPr>
+                <w:lang w:val="en-US"/>
+              </w:rPr>
+              <w:t xml:space="preserve"> value during the </w:t>
+            </w:r>
+            <w:r>
+              <w:rPr>
+                <w:lang w:val="en-US"/>
+              </w:rPr>
+              <w:t xml:space="preserve">video, normally around 0.0 +- 1 </w:t>
+            </w:r>
+            <w:proofErr w:type="spellStart"/>
+            <w:r>
+              <w:rPr>
+                <w:lang w:val="en-US"/>
+              </w:rPr>
+              <w:t>ms</w:t>
+            </w:r>
+            <w:proofErr w:type="spellEnd"/>
+          </w:p>
+        </w:tc>
+      </w:tr>
+      <w:tr>
+        <w:tc>
+          <w:tcPr>
+            <w:tcW w:w="3085" w:type="dxa"/>
+          </w:tcPr>
+          <w:p>
+            <w:proofErr w:type="spellStart"/>
+            <w:r>
+              <w:t>frame_data</w:t>
+            </w:r>
+            <w:proofErr w:type="spellEnd"/>
+          </w:p>
+        </w:tc>
+        <w:tc>
+          <w:tcPr>
+            <w:tcW w:w="6769" w:type="dxa"/>
+          </w:tcPr>
+          <w:p>
+            <w:pPr>
+              <w:rPr>
+                <w:lang w:val="en-US"/>
+              </w:rPr>
+            </w:pPr>
+            <w:r>
+              <w:rPr>
+                <w:lang w:val="en-US"/>
+              </w:rPr>
+              <w:t>Notice that the frame data was saved to ’frames.txt’ for more detailed analysis if needed.</w:t>
+            </w:r>
+          </w:p>
+        </w:tc>
+      </w:tr>
+      <w:tr>
+        <w:tc>
+          <w:tcPr>
+            <w:tcW w:w="3085" w:type="dxa"/>
+          </w:tcPr>
+          <w:p>
+            <w:proofErr w:type="spellStart"/>
+            <w:r>
+              <w:t>warnings</w:t>
+            </w:r>
+            <w:proofErr w:type="spellEnd"/>
+          </w:p>
+        </w:tc>
+        <w:tc>
+          <w:tcPr>
+            <w:tcW w:w="6769" w:type="dxa"/>
+          </w:tcPr>
+          <w:p>
+            <w:proofErr w:type="spellStart"/>
+            <w:r>
+              <w:t>Any</w:t>
+            </w:r>
+            <w:proofErr w:type="spellEnd"/>
+            <w:r>
+              <w:t xml:space="preserve"> </w:t>
+            </w:r>
+            <w:proofErr w:type="spellStart"/>
+            <w:r>
+              <w:t>warnings</w:t>
+            </w:r>
+            <w:proofErr w:type="spellEnd"/>
+            <w:r>
+              <w:t xml:space="preserve"> </w:t>
+            </w:r>
+            <w:proofErr w:type="spellStart"/>
+            <w:r>
+              <w:t>about</w:t>
+            </w:r>
+            <w:proofErr w:type="spellEnd"/>
+            <w:r>
+              <w:t xml:space="preserve"> </w:t>
+            </w:r>
+            <w:proofErr w:type="spellStart"/>
+            <w:r>
+              <w:t>incoherent</w:t>
+            </w:r>
+            <w:proofErr w:type="spellEnd"/>
+            <w:r>
+              <w:t xml:space="preserve"> </w:t>
+            </w:r>
+            <w:proofErr w:type="spellStart"/>
+            <w:r>
+              <w:t>timestamps</w:t>
+            </w:r>
+            <w:proofErr w:type="spellEnd"/>
+            <w:r>
+              <w:t xml:space="preserve"> </w:t>
+            </w:r>
+            <w:proofErr w:type="spellStart"/>
+            <w:r>
+              <w:t>if</w:t>
+            </w:r>
+            <w:proofErr w:type="spellEnd"/>
+            <w:r>
+              <w:t xml:space="preserve"> </w:t>
+            </w:r>
+            <w:proofErr w:type="spellStart"/>
+            <w:r>
+              <w:t>detected</w:t>
+            </w:r>
+            <w:proofErr w:type="spellEnd"/>
+            <w:r>
+              <w:t>.</w:t>
+            </w:r>
+          </w:p>
+        </w:tc>
+      </w:tr>
+    </w:tbl>
+    <w:p/>
+    <w:p>
+      <w:pPr>
+        <w:rPr>
+          <w:lang w:val="en-US"/>
+        </w:rPr>
+      </w:pPr>
+      <w:r>
+        <w:rPr>
+          <w:lang w:val="en-US"/>
+        </w:rPr>
+        <w:t>The analyzer tool can be used, for example, for the following purposes:</w:t>
+      </w:r>
+    </w:p>
+    <w:p>
+      <w:pPr>
+        <w:pStyle w:val="ListParagraph"/>
+        <w:numPr>
+          <w:ilvl w:val="0"/>
+          <w:numId w:val="8"/>
+        </w:numPr>
+        <w:rPr>
+          <w:lang w:val="en-US"/>
+        </w:rPr>
+      </w:pPr>
+      <w:r>
+        <w:rPr>
+          <w:lang w:val="en-US"/>
+        </w:rPr>
+        <w:t>To check the video codec used in a specific video, in order to configure TVG to produce same type of videos.</w:t>
+      </w:r>
+    </w:p>
+    <w:p>
+      <w:pPr>
+        <w:pStyle w:val="ListParagraph"/>
+        <w:numPr>
+          <w:ilvl w:val="0"/>
+          <w:numId w:val="8"/>
+        </w:numPr>
+        <w:rPr>
+          <w:lang w:val="en-US"/>
+        </w:rPr>
+      </w:pPr>
+      <w:r>
+        <w:rPr>
+          <w:lang w:val="en-US"/>
+        </w:rPr>
+        <w:t>To verify the lip sync after various encoding steps, e.g. if uploaded to an online video service or transcoded for a specific device.</w:t>
+      </w:r>
+    </w:p>
+    <w:p>
+      <w:pPr>
+        <w:pStyle w:val="ListParagraph"/>
+        <w:numPr>
+          <w:ilvl w:val="0"/>
+          <w:numId w:val="8"/>
+        </w:numPr>
+        <w:rPr>
+          <w:lang w:val="en-US"/>
+        </w:rPr>
+      </w:pPr>
+      <w:r>
+        <w:rPr>
+          <w:lang w:val="en-US"/>
+        </w:rPr>
+        <w:t xml:space="preserve">To get  detailed timestamp information about the frames and markers in the video, for e.g. comparison with Video </w:t>
+      </w:r>
+      <w:proofErr w:type="spellStart"/>
+      <w:r>
+        <w:rPr>
+          <w:lang w:val="en-US"/>
+        </w:rPr>
+        <w:t>Multimeter</w:t>
+      </w:r>
+      <w:proofErr w:type="spellEnd"/>
+      <w:r>
+        <w:rPr>
+          <w:lang w:val="en-US"/>
+        </w:rPr>
+        <w:t xml:space="preserve"> results.</w:t>
       </w:r>
     </w:p>
     <w:p>
@@ -4083,7 +6707,13 @@
         <w:rPr>
           <w:lang w:val="en-US"/>
         </w:rPr>
-        <w:t xml:space="preserve">The source code of the program is available under GPL license from </w:t>
+        <w:t>The source code of the program is available under GPL license from</w:t>
+      </w:r>
+      <w:r>
+        <w:rPr>
+          <w:lang w:val="en-US"/>
+        </w:rPr>
+        <w:t xml:space="preserve"> </w:t>
       </w:r>
       <w:hyperlink r:id="rId10" w:history="1">
         <w:r>
@@ -4091,20 +6721,19 @@
             <w:rStyle w:val="Hyperlink"/>
             <w:lang w:val="en-US"/>
           </w:rPr>
-          <w:t>http://code.google.com/p/oftvg/</w:t>
+          <w:t>https://github.com/OptoFidelity/TVG</w:t>
         </w:r>
       </w:hyperlink>
       <w:r>
         <w:rPr>
           <w:lang w:val="en-US"/>
         </w:rPr>
-        <w:t xml:space="preserve"> </w:t>
-      </w:r>
-      <w:r>
-        <w:rPr>
-          <w:lang w:val="en-US"/>
-        </w:rPr>
-        <w:br/>
+        <w:t xml:space="preserve"> . </w:t>
+      </w:r>
+      <w:r>
+        <w:rPr>
+          <w:lang w:val="en-US"/>
+        </w:rPr>
         <w:t>The distribution package includes third-party components under GPL, LGPL and other licenses.</w:t>
       </w:r>
     </w:p>
@@ -4353,22 +6982,22 @@
         <w:rPr>
           <w:lang w:val="en-US"/>
         </w:rPr>
-        <w:t xml:space="preserve">If the cause of the error is not found, please </w:t>
-      </w:r>
-      <w:proofErr w:type="spellStart"/>
-      <w:r>
-        <w:rPr>
-          <w:lang w:val="en-US"/>
-        </w:rPr>
-        <w:t>contant</w:t>
-      </w:r>
-      <w:proofErr w:type="spellEnd"/>
-      <w:r>
-        <w:rPr>
-          <w:lang w:val="en-US"/>
-        </w:rPr>
-        <w:t xml:space="preserve"> the software vendor and provide the following information:</w:t>
-      </w:r>
+        <w:t>If the cause of the e</w:t>
+      </w:r>
+      <w:r>
+        <w:rPr>
+          <w:lang w:val="en-US"/>
+        </w:rPr>
+        <w:t>rror is not found, please contac</w:t>
+      </w:r>
+      <w:r>
+        <w:rPr>
+          <w:lang w:val="en-US"/>
+        </w:rPr>
+        <w:t>t the software vendor and provide the following information:</w:t>
+      </w:r>
+      <w:bookmarkStart w:id="0" w:name="_GoBack"/>
+      <w:bookmarkEnd w:id="0"/>
     </w:p>
     <w:p>
       <w:pPr>
@@ -4536,6 +7165,232 @@
     </w:lvl>
   </w:abstractNum>
   <w:abstractNum w:abstractNumId="1">
+    <w:nsid w:val="0EBC7A61"/>
+    <w:multiLevelType w:val="multilevel"/>
+    <w:tmpl w:val="4974478A"/>
+    <w:lvl w:ilvl="0">
+      <w:start w:val="1"/>
+      <w:numFmt w:val="decimal"/>
+      <w:lvlText w:val="%1."/>
+      <w:lvlJc w:val="left"/>
+      <w:pPr>
+        <w:ind w:left="360" w:hanging="360"/>
+      </w:pPr>
+      <w:rPr>
+        <w:rFonts w:hint="default"/>
+      </w:rPr>
+    </w:lvl>
+    <w:lvl w:ilvl="1">
+      <w:start w:val="1"/>
+      <w:numFmt w:val="decimal"/>
+      <w:lvlText w:val="%1.%2."/>
+      <w:lvlJc w:val="left"/>
+      <w:pPr>
+        <w:ind w:left="720" w:hanging="360"/>
+      </w:pPr>
+      <w:rPr>
+        <w:rFonts w:hint="default"/>
+      </w:rPr>
+    </w:lvl>
+    <w:lvl w:ilvl="2">
+      <w:start w:val="1"/>
+      <w:numFmt w:val="decimal"/>
+      <w:lvlText w:val="%1.%2.%3."/>
+      <w:lvlJc w:val="left"/>
+      <w:pPr>
+        <w:ind w:left="1080" w:hanging="360"/>
+      </w:pPr>
+      <w:rPr>
+        <w:rFonts w:hint="default"/>
+      </w:rPr>
+    </w:lvl>
+    <w:lvl w:ilvl="3">
+      <w:start w:val="1"/>
+      <w:numFmt w:val="decimal"/>
+      <w:lvlText w:val="(%4)"/>
+      <w:lvlJc w:val="left"/>
+      <w:pPr>
+        <w:ind w:left="1440" w:hanging="360"/>
+      </w:pPr>
+      <w:rPr>
+        <w:rFonts w:hint="default"/>
+      </w:rPr>
+    </w:lvl>
+    <w:lvl w:ilvl="4">
+      <w:start w:val="1"/>
+      <w:numFmt w:val="lowerLetter"/>
+      <w:lvlText w:val="(%5)"/>
+      <w:lvlJc w:val="left"/>
+      <w:pPr>
+        <w:ind w:left="1800" w:hanging="360"/>
+      </w:pPr>
+      <w:rPr>
+        <w:rFonts w:hint="default"/>
+      </w:rPr>
+    </w:lvl>
+    <w:lvl w:ilvl="5">
+      <w:start w:val="1"/>
+      <w:numFmt w:val="lowerRoman"/>
+      <w:lvlText w:val="(%6)"/>
+      <w:lvlJc w:val="left"/>
+      <w:pPr>
+        <w:ind w:left="2160" w:hanging="360"/>
+      </w:pPr>
+      <w:rPr>
+        <w:rFonts w:hint="default"/>
+      </w:rPr>
+    </w:lvl>
+    <w:lvl w:ilvl="6">
+      <w:start w:val="1"/>
+      <w:numFmt w:val="bullet"/>
+      <w:lvlText w:val=""/>
+      <w:lvlJc w:val="left"/>
+      <w:pPr>
+        <w:ind w:left="2520" w:hanging="360"/>
+      </w:pPr>
+      <w:rPr>
+        <w:rFonts w:ascii="Symbol" w:hAnsi="Symbol" w:hint="default"/>
+      </w:rPr>
+    </w:lvl>
+    <w:lvl w:ilvl="7">
+      <w:start w:val="1"/>
+      <w:numFmt w:val="lowerLetter"/>
+      <w:lvlText w:val="%8."/>
+      <w:lvlJc w:val="left"/>
+      <w:pPr>
+        <w:ind w:left="2880" w:hanging="360"/>
+      </w:pPr>
+      <w:rPr>
+        <w:rFonts w:hint="default"/>
+      </w:rPr>
+    </w:lvl>
+    <w:lvl w:ilvl="8">
+      <w:start w:val="1"/>
+      <w:numFmt w:val="lowerRoman"/>
+      <w:lvlText w:val="%9."/>
+      <w:lvlJc w:val="left"/>
+      <w:pPr>
+        <w:ind w:left="3240" w:hanging="360"/>
+      </w:pPr>
+      <w:rPr>
+        <w:rFonts w:hint="default"/>
+      </w:rPr>
+    </w:lvl>
+  </w:abstractNum>
+  <w:abstractNum w:abstractNumId="2">
+    <w:nsid w:val="1DF912A5"/>
+    <w:multiLevelType w:val="multilevel"/>
+    <w:tmpl w:val="4974478A"/>
+    <w:lvl w:ilvl="0">
+      <w:start w:val="1"/>
+      <w:numFmt w:val="decimal"/>
+      <w:lvlText w:val="%1."/>
+      <w:lvlJc w:val="left"/>
+      <w:pPr>
+        <w:ind w:left="360" w:hanging="360"/>
+      </w:pPr>
+      <w:rPr>
+        <w:rFonts w:hint="default"/>
+      </w:rPr>
+    </w:lvl>
+    <w:lvl w:ilvl="1">
+      <w:start w:val="1"/>
+      <w:numFmt w:val="decimal"/>
+      <w:lvlText w:val="%1.%2."/>
+      <w:lvlJc w:val="left"/>
+      <w:pPr>
+        <w:ind w:left="720" w:hanging="360"/>
+      </w:pPr>
+      <w:rPr>
+        <w:rFonts w:hint="default"/>
+      </w:rPr>
+    </w:lvl>
+    <w:lvl w:ilvl="2">
+      <w:start w:val="1"/>
+      <w:numFmt w:val="decimal"/>
+      <w:lvlText w:val="%1.%2.%3."/>
+      <w:lvlJc w:val="left"/>
+      <w:pPr>
+        <w:ind w:left="1080" w:hanging="360"/>
+      </w:pPr>
+      <w:rPr>
+        <w:rFonts w:hint="default"/>
+      </w:rPr>
+    </w:lvl>
+    <w:lvl w:ilvl="3">
+      <w:start w:val="1"/>
+      <w:numFmt w:val="decimal"/>
+      <w:lvlText w:val="(%4)"/>
+      <w:lvlJc w:val="left"/>
+      <w:pPr>
+        <w:ind w:left="1440" w:hanging="360"/>
+      </w:pPr>
+      <w:rPr>
+        <w:rFonts w:hint="default"/>
+      </w:rPr>
+    </w:lvl>
+    <w:lvl w:ilvl="4">
+      <w:start w:val="1"/>
+      <w:numFmt w:val="lowerLetter"/>
+      <w:lvlText w:val="(%5)"/>
+      <w:lvlJc w:val="left"/>
+      <w:pPr>
+        <w:ind w:left="1800" w:hanging="360"/>
+      </w:pPr>
+      <w:rPr>
+        <w:rFonts w:hint="default"/>
+      </w:rPr>
+    </w:lvl>
+    <w:lvl w:ilvl="5">
+      <w:start w:val="1"/>
+      <w:numFmt w:val="lowerRoman"/>
+      <w:lvlText w:val="(%6)"/>
+      <w:lvlJc w:val="left"/>
+      <w:pPr>
+        <w:ind w:left="2160" w:hanging="360"/>
+      </w:pPr>
+      <w:rPr>
+        <w:rFonts w:hint="default"/>
+      </w:rPr>
+    </w:lvl>
+    <w:lvl w:ilvl="6">
+      <w:start w:val="1"/>
+      <w:numFmt w:val="bullet"/>
+      <w:lvlText w:val=""/>
+      <w:lvlJc w:val="left"/>
+      <w:pPr>
+        <w:ind w:left="2520" w:hanging="360"/>
+      </w:pPr>
+      <w:rPr>
+        <w:rFonts w:ascii="Symbol" w:hAnsi="Symbol" w:hint="default"/>
+      </w:rPr>
+    </w:lvl>
+    <w:lvl w:ilvl="7">
+      <w:start w:val="1"/>
+      <w:numFmt w:val="lowerLetter"/>
+      <w:lvlText w:val="%8."/>
+      <w:lvlJc w:val="left"/>
+      <w:pPr>
+        <w:ind w:left="2880" w:hanging="360"/>
+      </w:pPr>
+      <w:rPr>
+        <w:rFonts w:hint="default"/>
+      </w:rPr>
+    </w:lvl>
+    <w:lvl w:ilvl="8">
+      <w:start w:val="1"/>
+      <w:numFmt w:val="lowerRoman"/>
+      <w:lvlText w:val="%9."/>
+      <w:lvlJc w:val="left"/>
+      <w:pPr>
+        <w:ind w:left="3240" w:hanging="360"/>
+      </w:pPr>
+      <w:rPr>
+        <w:rFonts w:hint="default"/>
+      </w:rPr>
+    </w:lvl>
+  </w:abstractNum>
+  <w:abstractNum w:abstractNumId="3">
     <w:nsid w:val="2C3943AF"/>
     <w:multiLevelType w:val="multilevel"/>
     <w:tmpl w:val="604A82AA"/>
@@ -4651,7 +7506,7 @@
       </w:rPr>
     </w:lvl>
   </w:abstractNum>
-  <w:abstractNum w:abstractNumId="2">
+  <w:abstractNum w:abstractNumId="4">
     <w:nsid w:val="33D76FD7"/>
     <w:multiLevelType w:val="hybridMultilevel"/>
     <w:tmpl w:val="A8DC827C"/>
@@ -4740,7 +7595,7 @@
       </w:pPr>
     </w:lvl>
   </w:abstractNum>
-  <w:abstractNum w:abstractNumId="3">
+  <w:abstractNum w:abstractNumId="5">
     <w:nsid w:val="498F34EA"/>
     <w:multiLevelType w:val="hybridMultilevel"/>
     <w:tmpl w:val="DD8E4418"/>
@@ -4826,7 +7681,7 @@
       </w:pPr>
     </w:lvl>
   </w:abstractNum>
-  <w:abstractNum w:abstractNumId="4">
+  <w:abstractNum w:abstractNumId="6">
     <w:nsid w:val="6391725E"/>
     <w:multiLevelType w:val="hybridMultilevel"/>
     <w:tmpl w:val="7C1CE5B6"/>
@@ -4912,20 +7767,142 @@
       </w:pPr>
     </w:lvl>
   </w:abstractNum>
+  <w:abstractNum w:abstractNumId="7">
+    <w:nsid w:val="77072348"/>
+    <w:multiLevelType w:val="multilevel"/>
+    <w:tmpl w:val="643E3C6E"/>
+    <w:lvl w:ilvl="0">
+      <w:start w:val="1"/>
+      <w:numFmt w:val="bullet"/>
+      <w:lvlText w:val=""/>
+      <w:lvlJc w:val="left"/>
+      <w:pPr>
+        <w:ind w:left="360" w:hanging="360"/>
+      </w:pPr>
+      <w:rPr>
+        <w:rFonts w:ascii="Symbol" w:hAnsi="Symbol" w:hint="default"/>
+      </w:rPr>
+    </w:lvl>
+    <w:lvl w:ilvl="1">
+      <w:start w:val="1"/>
+      <w:numFmt w:val="decimal"/>
+      <w:lvlText w:val="%1.%2."/>
+      <w:lvlJc w:val="left"/>
+      <w:pPr>
+        <w:ind w:left="720" w:hanging="360"/>
+      </w:pPr>
+      <w:rPr>
+        <w:rFonts w:hint="default"/>
+      </w:rPr>
+    </w:lvl>
+    <w:lvl w:ilvl="2">
+      <w:start w:val="1"/>
+      <w:numFmt w:val="decimal"/>
+      <w:lvlText w:val="%1.%2.%3."/>
+      <w:lvlJc w:val="left"/>
+      <w:pPr>
+        <w:ind w:left="1080" w:hanging="360"/>
+      </w:pPr>
+      <w:rPr>
+        <w:rFonts w:hint="default"/>
+      </w:rPr>
+    </w:lvl>
+    <w:lvl w:ilvl="3">
+      <w:start w:val="1"/>
+      <w:numFmt w:val="decimal"/>
+      <w:lvlText w:val="(%4)"/>
+      <w:lvlJc w:val="left"/>
+      <w:pPr>
+        <w:ind w:left="1440" w:hanging="360"/>
+      </w:pPr>
+      <w:rPr>
+        <w:rFonts w:hint="default"/>
+      </w:rPr>
+    </w:lvl>
+    <w:lvl w:ilvl="4">
+      <w:start w:val="1"/>
+      <w:numFmt w:val="lowerLetter"/>
+      <w:lvlText w:val="(%5)"/>
+      <w:lvlJc w:val="left"/>
+      <w:pPr>
+        <w:ind w:left="1800" w:hanging="360"/>
+      </w:pPr>
+      <w:rPr>
+        <w:rFonts w:hint="default"/>
+      </w:rPr>
+    </w:lvl>
+    <w:lvl w:ilvl="5">
+      <w:start w:val="1"/>
+      <w:numFmt w:val="lowerRoman"/>
+      <w:lvlText w:val="(%6)"/>
+      <w:lvlJc w:val="left"/>
+      <w:pPr>
+        <w:ind w:left="2160" w:hanging="360"/>
+      </w:pPr>
+      <w:rPr>
+        <w:rFonts w:hint="default"/>
+      </w:rPr>
+    </w:lvl>
+    <w:lvl w:ilvl="6">
+      <w:start w:val="1"/>
+      <w:numFmt w:val="bullet"/>
+      <w:lvlText w:val=""/>
+      <w:lvlJc w:val="left"/>
+      <w:pPr>
+        <w:ind w:left="2520" w:hanging="360"/>
+      </w:pPr>
+      <w:rPr>
+        <w:rFonts w:ascii="Symbol" w:hAnsi="Symbol" w:hint="default"/>
+      </w:rPr>
+    </w:lvl>
+    <w:lvl w:ilvl="7">
+      <w:start w:val="1"/>
+      <w:numFmt w:val="lowerLetter"/>
+      <w:lvlText w:val="%8."/>
+      <w:lvlJc w:val="left"/>
+      <w:pPr>
+        <w:ind w:left="2880" w:hanging="360"/>
+      </w:pPr>
+      <w:rPr>
+        <w:rFonts w:hint="default"/>
+      </w:rPr>
+    </w:lvl>
+    <w:lvl w:ilvl="8">
+      <w:start w:val="1"/>
+      <w:numFmt w:val="lowerRoman"/>
+      <w:lvlText w:val="%9."/>
+      <w:lvlJc w:val="left"/>
+      <w:pPr>
+        <w:ind w:left="3240" w:hanging="360"/>
+      </w:pPr>
+      <w:rPr>
+        <w:rFonts w:hint="default"/>
+      </w:rPr>
+    </w:lvl>
+  </w:abstractNum>
   <w:num w:numId="1">
-    <w:abstractNumId w:val="2"/>
+    <w:abstractNumId w:val="4"/>
   </w:num>
   <w:num w:numId="2">
-    <w:abstractNumId w:val="4"/>
+    <w:abstractNumId w:val="6"/>
   </w:num>
   <w:num w:numId="3">
     <w:abstractNumId w:val="0"/>
   </w:num>
   <w:num w:numId="4">
+    <w:abstractNumId w:val="5"/>
+  </w:num>
+  <w:num w:numId="5">
     <w:abstractNumId w:val="3"/>
   </w:num>
-  <w:num w:numId="5">
+  <w:num w:numId="6">
     <w:abstractNumId w:val="1"/>
+  </w:num>
+  <w:num w:numId="7">
+    <w:abstractNumId w:val="2"/>
+  </w:num>
+  <w:num w:numId="8">
+    <w:abstractNumId w:val="7"/>
   </w:num>
 </w:numbering>
 </file>
@@ -5383,7 +8360,6 @@
       <w:spacing w:after="0" w:line="240" w:lineRule="auto"/>
     </w:pPr>
     <w:tblPr>
-      <w:tblInd w:w="0" w:type="dxa"/>
       <w:tblBorders>
         <w:top w:val="single" w:sz="4" w:space="0" w:color="auto"/>
         <w:left w:val="single" w:sz="4" w:space="0" w:color="auto"/>
@@ -5392,12 +8368,6 @@
         <w:insideH w:val="single" w:sz="4" w:space="0" w:color="auto"/>
         <w:insideV w:val="single" w:sz="4" w:space="0" w:color="auto"/>
       </w:tblBorders>
-      <w:tblCellMar>
-        <w:top w:w="0" w:type="dxa"/>
-        <w:left w:w="108" w:type="dxa"/>
-        <w:bottom w:w="0" w:type="dxa"/>
-        <w:right w:w="108" w:type="dxa"/>
-      </w:tblCellMar>
     </w:tblPr>
   </w:style>
   <w:style w:type="paragraph" w:styleId="ListParagraph">
@@ -5878,7 +8848,6 @@
       <w:spacing w:after="0" w:line="240" w:lineRule="auto"/>
     </w:pPr>
     <w:tblPr>
-      <w:tblInd w:w="0" w:type="dxa"/>
       <w:tblBorders>
         <w:top w:val="single" w:sz="4" w:space="0" w:color="auto"/>
         <w:left w:val="single" w:sz="4" w:space="0" w:color="auto"/>
@@ -5887,12 +8856,6 @@
         <w:insideH w:val="single" w:sz="4" w:space="0" w:color="auto"/>
         <w:insideV w:val="single" w:sz="4" w:space="0" w:color="auto"/>
       </w:tblBorders>
-      <w:tblCellMar>
-        <w:top w:w="0" w:type="dxa"/>
-        <w:left w:w="108" w:type="dxa"/>
-        <w:bottom w:w="0" w:type="dxa"/>
-        <w:right w:w="108" w:type="dxa"/>
-      </w:tblCellMar>
     </w:tblPr>
   </w:style>
   <w:style w:type="paragraph" w:styleId="ListParagraph">
@@ -6210,7 +9173,7 @@
 </file>
 
 <file path=customXml/itemProps1.xml><?xml version="1.0" encoding="utf-8"?>
-<ds:datastoreItem xmlns:ds="http://schemas.openxmlformats.org/officeDocument/2006/customXml" ds:itemID="{8E62E37D-AD86-42C5-B8D6-A0C6A8090B8D}">
+<ds:datastoreItem xmlns:ds="http://schemas.openxmlformats.org/officeDocument/2006/customXml" ds:itemID="{BEBEB980-96E0-4048-84AB-83B11F4AC64C}">
   <ds:schemaRefs>
     <ds:schemaRef ds:uri="http://schemas.openxmlformats.org/officeDocument/2006/bibliography"/>
   </ds:schemaRefs>

</xml_diff>

<commit_message>
Update documentation with regards to rgb6_ options.
</commit_message>
<xml_diff>
--- a/doc/tvg_manual.docx
+++ b/doc/tvg_manual.docx
@@ -368,38 +368,84 @@
         <w:rPr>
           <w:lang w:val="en-US"/>
         </w:rPr>
-        <w:t>o starts with an optional calibration</w:t>
-      </w:r>
-      <w:r>
-        <w:rPr>
-          <w:lang w:val="en-US"/>
-        </w:rPr>
-        <w:t xml:space="preserve"> sequence. This 10 second long sequence can be used to calibrate the program that is reading the </w:t>
-      </w:r>
-      <w:r>
-        <w:rPr>
-          <w:lang w:val="en-US"/>
-        </w:rPr>
-        <w:t>video frames.</w:t>
-      </w:r>
-    </w:p>
-    <w:p>
-      <w:pPr>
-        <w:rPr>
-          <w:lang w:val="en-US"/>
-        </w:rPr>
-      </w:pPr>
-      <w:r>
-        <w:rPr>
-          <w:lang w:val="en-US"/>
-        </w:rPr>
-        <w:t xml:space="preserve">After the calibration, the actual test video begins. It consists of N </w:t>
-      </w:r>
-      <w:r>
-        <w:rPr>
-          <w:lang w:val="en-US"/>
-        </w:rPr>
-        <w:t>first frames of the input video, each of which has a unique frame id marker along the bottom edge. The test video can be configured to repeat multiple times.</w:t>
+        <w:t xml:space="preserve">o starts with an optional </w:t>
+      </w:r>
+      <w:r>
+        <w:rPr>
+          <w:lang w:val="en-US"/>
+        </w:rPr>
+        <w:t>white sequence. This 5</w:t>
+      </w:r>
+      <w:r>
+        <w:rPr>
+          <w:lang w:val="en-US"/>
+        </w:rPr>
+        <w:t xml:space="preserve"> second long sequence can be used to calibrate </w:t>
+      </w:r>
+      <w:r>
+        <w:rPr>
+          <w:lang w:val="en-US"/>
+        </w:rPr>
+        <w:t xml:space="preserve">AV100, or to accurately start and stop Video </w:t>
+      </w:r>
+      <w:proofErr w:type="spellStart"/>
+      <w:r>
+        <w:rPr>
+          <w:lang w:val="en-US"/>
+        </w:rPr>
+        <w:t>Multimeter</w:t>
+      </w:r>
+      <w:proofErr w:type="spellEnd"/>
+      <w:r>
+        <w:rPr>
+          <w:lang w:val="en-US"/>
+        </w:rPr>
+        <w:t xml:space="preserve"> measurements</w:t>
+      </w:r>
+      <w:r>
+        <w:rPr>
+          <w:lang w:val="en-US"/>
+        </w:rPr>
+        <w:t>.</w:t>
+      </w:r>
+    </w:p>
+    <w:p>
+      <w:pPr>
+        <w:rPr>
+          <w:lang w:val="en-US"/>
+        </w:rPr>
+      </w:pPr>
+      <w:r>
+        <w:rPr>
+          <w:lang w:val="en-US"/>
+        </w:rPr>
+        <w:t xml:space="preserve">After the </w:t>
+      </w:r>
+      <w:r>
+        <w:rPr>
+          <w:lang w:val="en-US"/>
+        </w:rPr>
+        <w:t>white sequence</w:t>
+      </w:r>
+      <w:r>
+        <w:rPr>
+          <w:lang w:val="en-US"/>
+        </w:rPr>
+        <w:t xml:space="preserve">, the actual test video begins. It consists of N </w:t>
+      </w:r>
+      <w:r>
+        <w:rPr>
+          <w:lang w:val="en-US"/>
+        </w:rPr>
+        <w:t>first frames of the input video, each of which has a unique fra</w:t>
+      </w:r>
+      <w:bookmarkStart w:id="0" w:name="_GoBack"/>
+      <w:bookmarkEnd w:id="0"/>
+      <w:r>
+        <w:rPr>
+          <w:lang w:val="en-US"/>
+        </w:rPr>
+        <w:t xml:space="preserve">me id marker along the bottom edge. </w:t>
       </w:r>
     </w:p>
     <w:p>
@@ -2840,26 +2886,46 @@
         <w:rPr>
           <w:lang w:val="en-US"/>
         </w:rPr>
-        <w:t>Generation of c</w:t>
-      </w:r>
-      <w:r>
-        <w:rPr>
-          <w:lang w:val="en-US"/>
-        </w:rPr>
-        <w:t>alibration sequence</w:t>
-      </w:r>
-    </w:p>
-    <w:p>
-      <w:pPr>
-        <w:rPr>
-          <w:lang w:val="en-US"/>
-        </w:rPr>
-      </w:pPr>
-      <w:r>
-        <w:rPr>
-          <w:lang w:val="en-US"/>
-        </w:rPr>
-        <w:t>The calibration sequence can either be added to the beginning of the test video or stored separately:</w:t>
+        <w:t xml:space="preserve">Generation of </w:t>
+      </w:r>
+      <w:r>
+        <w:rPr>
+          <w:lang w:val="en-US"/>
+        </w:rPr>
+        <w:t>white prefix/suffix</w:t>
+      </w:r>
+      <w:r>
+        <w:rPr>
+          <w:lang w:val="en-US"/>
+        </w:rPr>
+        <w:t xml:space="preserve"> sequence</w:t>
+      </w:r>
+    </w:p>
+    <w:p>
+      <w:pPr>
+        <w:rPr>
+          <w:lang w:val="en-US"/>
+        </w:rPr>
+      </w:pPr>
+      <w:r>
+        <w:rPr>
+          <w:lang w:val="en-US"/>
+        </w:rPr>
+        <w:t xml:space="preserve">The test video generator can add a white prefix or suffix to the video. In AV100, this is used to calibrate the marker locations. With Video </w:t>
+      </w:r>
+      <w:proofErr w:type="spellStart"/>
+      <w:r>
+        <w:rPr>
+          <w:lang w:val="en-US"/>
+        </w:rPr>
+        <w:t>Multimeter</w:t>
+      </w:r>
+      <w:proofErr w:type="spellEnd"/>
+      <w:r>
+        <w:rPr>
+          <w:lang w:val="en-US"/>
+        </w:rPr>
+        <w:t>, the white period allows time for the user to start and stop the measurement, in order to obtain accurate frame counts.</w:t>
       </w:r>
     </w:p>
     <w:p>
@@ -2879,6 +2945,7 @@
     <w:p>
       <w:pPr>
         <w:rPr>
+          <w:b/>
           <w:lang w:val="en-US"/>
         </w:rPr>
       </w:pPr>
@@ -2926,10 +2993,30 @@
           <w:b/>
           <w:lang w:val="en-US"/>
         </w:rPr>
+        <w:t>,</w:t>
+      </w:r>
+      <w:r>
+        <w:rPr>
+          <w:lang w:val="en-US"/>
+        </w:rPr>
         <w:t xml:space="preserve"> </w:t>
       </w:r>
       <w:r>
         <w:rPr>
+          <w:b/>
+          <w:lang w:val="en-US"/>
+        </w:rPr>
+        <w:t>both</w:t>
+      </w:r>
+      <w:r>
+        <w:rPr>
+          <w:b/>
+          <w:lang w:val="en-US"/>
+        </w:rPr>
+        <w:t xml:space="preserve">, rgb6_prepend </w:t>
+      </w:r>
+      <w:r>
+        <w:rPr>
           <w:lang w:val="en-US"/>
         </w:rPr>
         <w:t xml:space="preserve">and </w:t>
@@ -2939,110 +3026,243 @@
           <w:b/>
           <w:lang w:val="en-US"/>
         </w:rPr>
+        <w:t>rgb6_both</w:t>
+      </w:r>
+      <w:r>
+        <w:rPr>
+          <w:lang w:val="en-US"/>
+        </w:rPr>
+        <w:t>.</w:t>
+      </w:r>
+      <w:r>
+        <w:rPr>
+          <w:b/>
+          <w:lang w:val="en-US"/>
+        </w:rPr>
+        <w:t xml:space="preserve"> </w:t>
+      </w:r>
+    </w:p>
+    <w:p>
+      <w:pPr>
+        <w:rPr>
+          <w:lang w:val="en-US"/>
+        </w:rPr>
+      </w:pPr>
+      <w:r>
+        <w:rPr>
+          <w:b/>
+          <w:lang w:val="en-US"/>
+        </w:rPr>
+        <w:t>Off</w:t>
+      </w:r>
+      <w:r>
+        <w:rPr>
+          <w:lang w:val="en-US"/>
+        </w:rPr>
+        <w:t xml:space="preserve"> means that no calibration sequence is added to this video. </w:t>
+      </w:r>
+      <w:r>
+        <w:rPr>
+          <w:lang w:val="en-US"/>
+        </w:rPr>
+        <w:t xml:space="preserve">For use with AV100, </w:t>
+      </w:r>
+      <w:r>
+        <w:rPr>
+          <w:lang w:val="en-US"/>
+        </w:rPr>
+        <w:t xml:space="preserve">you have to have it as a separate video file. Such a separate video can be generated by settings </w:t>
+      </w:r>
+      <w:r>
+        <w:rPr>
+          <w:b/>
+          <w:lang w:val="en-US"/>
+        </w:rPr>
+        <w:t>CALIBRATION=only</w:t>
+      </w:r>
+      <w:r>
+        <w:rPr>
+          <w:lang w:val="en-US"/>
+        </w:rPr>
+        <w:t>, which generates only the calibration sequence and no test video.</w:t>
+      </w:r>
+      <w:r>
+        <w:rPr>
+          <w:lang w:val="en-US"/>
+        </w:rPr>
+        <w:t xml:space="preserve"> Video </w:t>
+      </w:r>
+      <w:proofErr w:type="spellStart"/>
+      <w:r>
+        <w:rPr>
+          <w:lang w:val="en-US"/>
+        </w:rPr>
+        <w:t>Multimeter</w:t>
+      </w:r>
+      <w:proofErr w:type="spellEnd"/>
+      <w:r>
+        <w:rPr>
+          <w:lang w:val="en-US"/>
+        </w:rPr>
+        <w:t xml:space="preserve"> can also be used without the white sequence when accurate frame counts are not important.</w:t>
+      </w:r>
+    </w:p>
+    <w:p>
+      <w:pPr>
+        <w:rPr>
+          <w:lang w:val="en-US"/>
+        </w:rPr>
+      </w:pPr>
+      <w:r>
+        <w:rPr>
+          <w:lang w:val="en-US"/>
+        </w:rPr>
+        <w:t xml:space="preserve">The third choice, </w:t>
+      </w:r>
+      <w:r>
+        <w:rPr>
+          <w:b/>
+          <w:lang w:val="en-US"/>
+        </w:rPr>
+        <w:t>prepend</w:t>
+      </w:r>
+      <w:r>
+        <w:rPr>
+          <w:lang w:val="en-US"/>
+        </w:rPr>
+        <w:t>, puts the calibration sequence in the beginning of the test video.</w:t>
+      </w:r>
+      <w:r>
+        <w:rPr>
+          <w:lang w:val="en-US"/>
+        </w:rPr>
+        <w:t xml:space="preserve"> </w:t>
+      </w:r>
+      <w:r>
+        <w:rPr>
+          <w:lang w:val="en-US"/>
+        </w:rPr>
+        <w:t xml:space="preserve">The fourth choice, </w:t>
+      </w:r>
+      <w:r>
+        <w:rPr>
+          <w:b/>
+          <w:lang w:val="en-US"/>
+        </w:rPr>
         <w:t>both</w:t>
       </w:r>
       <w:r>
         <w:rPr>
           <w:lang w:val="en-US"/>
         </w:rPr>
+        <w:t>, also appends white frames to the end of the test video.</w:t>
+      </w:r>
+      <w:r>
+        <w:rPr>
+          <w:lang w:val="en-US"/>
+        </w:rPr>
+        <w:t xml:space="preserve"> This is used with Video </w:t>
+      </w:r>
+      <w:proofErr w:type="spellStart"/>
+      <w:r>
+        <w:rPr>
+          <w:lang w:val="en-US"/>
+        </w:rPr>
+        <w:t>Multimeter</w:t>
+      </w:r>
+      <w:proofErr w:type="spellEnd"/>
+      <w:r>
+        <w:rPr>
+          <w:lang w:val="en-US"/>
+        </w:rPr>
+        <w:t xml:space="preserve"> to provide time to stop the measurement accurately.</w:t>
+      </w:r>
+    </w:p>
+    <w:p>
+      <w:pPr>
+        <w:rPr>
+          <w:lang w:val="en-US"/>
+        </w:rPr>
+      </w:pPr>
+      <w:r>
+        <w:rPr>
+          <w:lang w:val="en-US"/>
+        </w:rPr>
+        <w:t xml:space="preserve">The </w:t>
+      </w:r>
+      <w:r>
+        <w:rPr>
+          <w:b/>
+          <w:lang w:val="en-US"/>
+        </w:rPr>
+        <w:t>rgb6_</w:t>
+      </w:r>
+      <w:r>
+        <w:rPr>
+          <w:b/>
+          <w:lang w:val="en-US"/>
+        </w:rPr>
+        <w:t xml:space="preserve">  </w:t>
+      </w:r>
+      <w:r>
+        <w:rPr>
+          <w:lang w:val="en-US"/>
+        </w:rPr>
+        <w:t xml:space="preserve">options will place the white color only in the marker area, which is especially suitable for use with Video </w:t>
+      </w:r>
+      <w:proofErr w:type="spellStart"/>
+      <w:r>
+        <w:rPr>
+          <w:lang w:val="en-US"/>
+        </w:rPr>
+        <w:t>Multimeter</w:t>
+      </w:r>
+      <w:proofErr w:type="spellEnd"/>
+      <w:r>
+        <w:rPr>
+          <w:lang w:val="en-US"/>
+        </w:rPr>
+        <w:t xml:space="preserve">. The normal </w:t>
+      </w:r>
+      <w:r>
+        <w:rPr>
+          <w:b/>
+          <w:lang w:val="en-US"/>
+        </w:rPr>
+        <w:t>prepend</w:t>
+      </w:r>
+      <w:r>
+        <w:rPr>
+          <w:lang w:val="en-US"/>
+        </w:rPr>
+        <w:t xml:space="preserve"> and </w:t>
+      </w:r>
+      <w:r>
+        <w:rPr>
+          <w:b/>
+          <w:lang w:val="en-US"/>
+        </w:rPr>
+        <w:t>both</w:t>
+      </w:r>
+      <w:r>
+        <w:rPr>
+          <w:lang w:val="en-US"/>
+        </w:rPr>
+        <w:t xml:space="preserve"> options will make the whole frame white, which works for both AV100 and Video </w:t>
+      </w:r>
+      <w:proofErr w:type="spellStart"/>
+      <w:r>
+        <w:rPr>
+          <w:lang w:val="en-US"/>
+        </w:rPr>
+        <w:t>Multimeter</w:t>
+      </w:r>
+      <w:proofErr w:type="spellEnd"/>
+      <w:r>
+        <w:rPr>
+          <w:lang w:val="en-US"/>
+        </w:rPr>
         <w:t>.</w:t>
-      </w:r>
-    </w:p>
-    <w:p>
-      <w:pPr>
-        <w:rPr>
-          <w:lang w:val="en-US"/>
-        </w:rPr>
-      </w:pPr>
-      <w:r>
-        <w:rPr>
-          <w:lang w:val="en-US"/>
-        </w:rPr>
-        <w:t xml:space="preserve">Off means that no calibration sequence is added to this video. Therefore you have to have it as a separate video file. Such a separate video can be generated by settings </w:t>
-      </w:r>
-      <w:r>
-        <w:rPr>
-          <w:b/>
-          <w:lang w:val="en-US"/>
-        </w:rPr>
-        <w:t>CALIBRATION=only</w:t>
-      </w:r>
-      <w:r>
-        <w:rPr>
-          <w:lang w:val="en-US"/>
-        </w:rPr>
-        <w:t>, which generates only the calibration sequence and no test video.</w:t>
-      </w:r>
-    </w:p>
-    <w:p>
-      <w:pPr>
-        <w:rPr>
-          <w:lang w:val="en-US"/>
-        </w:rPr>
-      </w:pPr>
-      <w:r>
-        <w:rPr>
-          <w:lang w:val="en-US"/>
-        </w:rPr>
-        <w:t xml:space="preserve">The third choice, </w:t>
-      </w:r>
-      <w:r>
-        <w:rPr>
-          <w:b/>
-          <w:lang w:val="en-US"/>
-        </w:rPr>
-        <w:t>prepend</w:t>
-      </w:r>
-      <w:r>
-        <w:rPr>
-          <w:lang w:val="en-US"/>
-        </w:rPr>
-        <w:t>, puts the calibration sequence in the beginning of the test video.</w:t>
-      </w:r>
-      <w:r>
-        <w:rPr>
-          <w:lang w:val="en-US"/>
-        </w:rPr>
-        <w:t xml:space="preserve"> </w:t>
-      </w:r>
-      <w:r>
-        <w:rPr>
-          <w:lang w:val="en-US"/>
-        </w:rPr>
-        <w:t xml:space="preserve">The fourth choice, </w:t>
-      </w:r>
-      <w:r>
-        <w:rPr>
-          <w:b/>
-          <w:lang w:val="en-US"/>
-        </w:rPr>
-        <w:t>both</w:t>
-      </w:r>
-      <w:r>
-        <w:rPr>
-          <w:lang w:val="en-US"/>
-        </w:rPr>
-        <w:t>, also appends white frames to the end of the test video.</w:t>
-      </w:r>
-      <w:r>
-        <w:rPr>
-          <w:lang w:val="en-US"/>
-        </w:rPr>
-        <w:t xml:space="preserve"> This is used with Video </w:t>
-      </w:r>
-      <w:proofErr w:type="spellStart"/>
-      <w:r>
-        <w:rPr>
-          <w:lang w:val="en-US"/>
-        </w:rPr>
-        <w:t>Multimeter</w:t>
-      </w:r>
-      <w:proofErr w:type="spellEnd"/>
-      <w:r>
-        <w:rPr>
-          <w:lang w:val="en-US"/>
-        </w:rPr>
-        <w:t xml:space="preserve"> to provide time to stop the measurement accurately.</w:t>
       </w:r>
     </w:p>
     <w:p>
@@ -3289,6 +3509,7 @@
           </w:tcPr>
           <w:p>
             <w:r>
+              <w:lastRenderedPageBreak/>
               <w:t>(20, 20, 20)</w:t>
             </w:r>
           </w:p>
@@ -3583,6 +3804,12 @@
         </w:rPr>
         <w:t>The input audio is included in the output video.</w:t>
       </w:r>
+      <w:r>
+        <w:rPr>
+          <w:lang w:val="en-US"/>
+        </w:rPr>
+        <w:t xml:space="preserve"> If the input video does not contain an audio track, silent audio is automatically generated.</w:t>
+      </w:r>
     </w:p>
     <w:p>
       <w:pPr>
@@ -4169,6 +4396,7 @@
           <w:rFonts w:ascii="Consolas" w:hAnsi="Consolas" w:cs="Consolas"/>
           <w:lang w:val="en-US"/>
         </w:rPr>
+        <w:lastRenderedPageBreak/>
         <w:t xml:space="preserve">    "</w:t>
       </w:r>
       <w:proofErr w:type="spellStart"/>
@@ -4471,7 +4699,6 @@
           <w:rFonts w:ascii="Consolas" w:hAnsi="Consolas" w:cs="Consolas"/>
           <w:lang w:val="en-US"/>
         </w:rPr>
-        <w:lastRenderedPageBreak/>
         <w:t xml:space="preserve">      "</w:t>
       </w:r>
       <w:proofErr w:type="spellStart"/>
@@ -4837,56 +5064,16 @@
       </w:pPr>
     </w:p>
     <w:p>
-      <w:r>
-        <w:t xml:space="preserve">The </w:t>
-      </w:r>
-      <w:proofErr w:type="spellStart"/>
-      <w:r>
-        <w:t>reported</w:t>
-      </w:r>
-      <w:proofErr w:type="spellEnd"/>
-      <w:r>
-        <w:t xml:space="preserve"> </w:t>
-      </w:r>
-      <w:proofErr w:type="spellStart"/>
-      <w:r>
-        <w:t>values</w:t>
-      </w:r>
-      <w:proofErr w:type="spellEnd"/>
-      <w:r>
-        <w:t xml:space="preserve"> </w:t>
-      </w:r>
-      <w:proofErr w:type="spellStart"/>
-      <w:r>
-        <w:t>are</w:t>
-      </w:r>
-      <w:proofErr w:type="spellEnd"/>
-      <w:r>
-        <w:t xml:space="preserve"> </w:t>
-      </w:r>
-      <w:proofErr w:type="spellStart"/>
-      <w:r>
-        <w:t>described</w:t>
-      </w:r>
-      <w:proofErr w:type="spellEnd"/>
-      <w:r>
-        <w:t xml:space="preserve"> in the </w:t>
-      </w:r>
-      <w:proofErr w:type="spellStart"/>
-      <w:r>
-        <w:t>table</w:t>
-      </w:r>
-      <w:proofErr w:type="spellEnd"/>
-      <w:r>
-        <w:t xml:space="preserve"> </w:t>
-      </w:r>
-      <w:proofErr w:type="spellStart"/>
-      <w:r>
-        <w:t>below</w:t>
-      </w:r>
-      <w:proofErr w:type="spellEnd"/>
-      <w:r>
-        <w:t>:</w:t>
+      <w:pPr>
+        <w:rPr>
+          <w:lang w:val="en-US"/>
+        </w:rPr>
+      </w:pPr>
+      <w:r>
+        <w:rPr>
+          <w:lang w:val="en-US"/>
+        </w:rPr>
+        <w:t>The reported values are described in the table below:</w:t>
       </w:r>
     </w:p>
     <w:tbl>
@@ -5573,13 +5760,7 @@
               <w:rPr>
                 <w:lang w:val="en-US"/>
               </w:rPr>
-              <w:t xml:space="preserve">   </w:t>
-            </w:r>
-            <w:r>
-              <w:rPr>
-                <w:lang w:val="en-US"/>
-              </w:rPr>
-              <w:t>size</w:t>
+              <w:t xml:space="preserve">   size</w:t>
             </w:r>
           </w:p>
         </w:tc>
@@ -5617,6 +5798,7 @@
               <w:rPr>
                 <w:lang w:val="en-US"/>
               </w:rPr>
+              <w:lastRenderedPageBreak/>
               <w:t xml:space="preserve">   </w:t>
             </w:r>
             <w:proofErr w:type="spellStart"/>
@@ -5663,13 +5845,7 @@
               <w:rPr>
                 <w:lang w:val="en-US"/>
               </w:rPr>
-              <w:t xml:space="preserve">   </w:t>
-            </w:r>
-            <w:r>
-              <w:rPr>
-                <w:lang w:val="en-US"/>
-              </w:rPr>
-              <w:t>type</w:t>
+              <w:t xml:space="preserve">   type</w:t>
             </w:r>
           </w:p>
         </w:tc>
@@ -5880,7 +6056,6 @@
               <w:rPr>
                 <w:lang w:val="en-US"/>
               </w:rPr>
-              <w:lastRenderedPageBreak/>
               <w:t xml:space="preserve">   </w:t>
             </w:r>
             <w:proofErr w:type="spellStart"/>
@@ -6236,67 +6411,28 @@
             <w:tcW w:w="6769" w:type="dxa"/>
           </w:tcPr>
           <w:p>
-            <w:proofErr w:type="spellStart"/>
-            <w:r>
-              <w:t>Any</w:t>
-            </w:r>
-            <w:proofErr w:type="spellEnd"/>
-            <w:r>
-              <w:t xml:space="preserve"> </w:t>
-            </w:r>
-            <w:proofErr w:type="spellStart"/>
-            <w:r>
-              <w:t>warnings</w:t>
-            </w:r>
-            <w:proofErr w:type="spellEnd"/>
-            <w:r>
-              <w:t xml:space="preserve"> </w:t>
-            </w:r>
-            <w:proofErr w:type="spellStart"/>
-            <w:r>
-              <w:t>about</w:t>
-            </w:r>
-            <w:proofErr w:type="spellEnd"/>
-            <w:r>
-              <w:t xml:space="preserve"> </w:t>
-            </w:r>
-            <w:proofErr w:type="spellStart"/>
-            <w:r>
-              <w:t>incoherent</w:t>
-            </w:r>
-            <w:proofErr w:type="spellEnd"/>
-            <w:r>
-              <w:t xml:space="preserve"> </w:t>
-            </w:r>
-            <w:proofErr w:type="spellStart"/>
-            <w:r>
-              <w:t>timestamps</w:t>
-            </w:r>
-            <w:proofErr w:type="spellEnd"/>
-            <w:r>
-              <w:t xml:space="preserve"> </w:t>
-            </w:r>
-            <w:proofErr w:type="spellStart"/>
-            <w:r>
-              <w:t>if</w:t>
-            </w:r>
-            <w:proofErr w:type="spellEnd"/>
-            <w:r>
-              <w:t xml:space="preserve"> </w:t>
-            </w:r>
-            <w:proofErr w:type="spellStart"/>
-            <w:r>
-              <w:t>detected</w:t>
-            </w:r>
-            <w:proofErr w:type="spellEnd"/>
-            <w:r>
-              <w:t>.</w:t>
+            <w:pPr>
+              <w:rPr>
+                <w:lang w:val="en-US"/>
+              </w:rPr>
+            </w:pPr>
+            <w:r>
+              <w:rPr>
+                <w:lang w:val="en-US"/>
+              </w:rPr>
+              <w:t>Any warnings about incoherent timestamps if detected.</w:t>
             </w:r>
           </w:p>
         </w:tc>
       </w:tr>
     </w:tbl>
-    <w:p/>
+    <w:p>
+      <w:pPr>
+        <w:rPr>
+          <w:lang w:val="en-US"/>
+        </w:rPr>
+      </w:pPr>
+    </w:p>
     <w:p>
       <w:pPr>
         <w:rPr>
@@ -6693,6 +6829,7 @@
         <w:rPr>
           <w:lang w:val="en-US"/>
         </w:rPr>
+        <w:lastRenderedPageBreak/>
         <w:t>License notices</w:t>
       </w:r>
     </w:p>
@@ -6736,27 +6873,6 @@
         </w:rPr>
         <w:t>The distribution package includes third-party components under GPL, LGPL and other licenses.</w:t>
       </w:r>
-    </w:p>
-    <w:p>
-      <w:pPr>
-        <w:rPr>
-          <w:lang w:val="en-US"/>
-        </w:rPr>
-      </w:pPr>
-    </w:p>
-    <w:p>
-      <w:pPr>
-        <w:rPr>
-          <w:lang w:val="en-US"/>
-        </w:rPr>
-      </w:pPr>
-    </w:p>
-    <w:p>
-      <w:pPr>
-        <w:rPr>
-          <w:lang w:val="en-US"/>
-        </w:rPr>
-      </w:pPr>
     </w:p>
     <w:p>
       <w:pPr>
@@ -6996,8 +7112,6 @@
         </w:rPr>
         <w:t>t the software vendor and provide the following information:</w:t>
       </w:r>
-      <w:bookmarkStart w:id="0" w:name="_GoBack"/>
-      <w:bookmarkEnd w:id="0"/>
     </w:p>
     <w:p>
       <w:pPr>
@@ -9173,7 +9287,7 @@
 </file>
 
 <file path=customXml/itemProps1.xml><?xml version="1.0" encoding="utf-8"?>
-<ds:datastoreItem xmlns:ds="http://schemas.openxmlformats.org/officeDocument/2006/customXml" ds:itemID="{BEBEB980-96E0-4048-84AB-83B11F4AC64C}">
+<ds:datastoreItem xmlns:ds="http://schemas.openxmlformats.org/officeDocument/2006/customXml" ds:itemID="{13128119-B8F5-4400-ABCF-8BB0114C7032}">
   <ds:schemaRefs>
     <ds:schemaRef ds:uri="http://schemas.openxmlformats.org/officeDocument/2006/bibliography"/>
   </ds:schemaRefs>

</xml_diff>

<commit_message>
Update documentation: add x265 and vp9 encoders
</commit_message>
<xml_diff>
--- a/doc/tvg_manual.docx
+++ b/doc/tvg_manual.docx
@@ -437,15 +437,7 @@
         <w:rPr>
           <w:lang w:val="en-US"/>
         </w:rPr>
-        <w:t>first frames of the input video, each of which has a unique fra</w:t>
-      </w:r>
-      <w:bookmarkStart w:id="0" w:name="_GoBack"/>
-      <w:bookmarkEnd w:id="0"/>
-      <w:r>
-        <w:rPr>
-          <w:lang w:val="en-US"/>
-        </w:rPr>
-        <w:t xml:space="preserve">me id marker along the bottom edge. </w:t>
+        <w:t xml:space="preserve">first frames of the input video, each of which has a unique frame id marker along the bottom edge. </w:t>
       </w:r>
     </w:p>
     <w:p>
@@ -1444,6 +1436,9 @@
         </w:tc>
       </w:tr>
       <w:tr>
+        <w:trPr>
+          <w:trHeight w:val="566"/>
+        </w:trPr>
         <w:tc>
           <w:tcPr>
             <w:tcW w:w="2471" w:type="dxa"/>
@@ -1458,7 +1453,7 @@
               <w:rPr>
                 <w:lang w:val="en-US"/>
               </w:rPr>
-              <w:t>Motion-JPEG</w:t>
+              <w:t>H.265 video</w:t>
             </w:r>
           </w:p>
         </w:tc>
@@ -1472,14 +1467,12 @@
                 <w:lang w:val="en-US"/>
               </w:rPr>
             </w:pPr>
-            <w:proofErr w:type="spellStart"/>
-            <w:r>
-              <w:rPr>
-                <w:lang w:val="en-US"/>
-              </w:rPr>
-              <w:t>jpegenc</w:t>
-            </w:r>
-            <w:proofErr w:type="spellEnd"/>
+            <w:r>
+              <w:rPr>
+                <w:lang w:val="en-US"/>
+              </w:rPr>
+              <w:t xml:space="preserve">avenc_libx265                </w:t>
+            </w:r>
           </w:p>
         </w:tc>
         <w:tc>
@@ -1514,12 +1507,15 @@
               <w:rPr>
                 <w:lang w:val="en-US"/>
               </w:rPr>
-              <w:t>Bitrate in bit/s. Default is 300 000.</w:t>
+              <w:t>Bitrate in bit/s. Default is 300 000.</w:t>
             </w:r>
           </w:p>
         </w:tc>
       </w:tr>
       <w:tr>
+        <w:trPr>
+          <w:trHeight w:val="566"/>
+        </w:trPr>
         <w:tc>
           <w:tcPr>
             <w:tcW w:w="2471" w:type="dxa"/>
@@ -1534,7 +1530,7 @@
               <w:rPr>
                 <w:lang w:val="en-US"/>
               </w:rPr>
-              <w:t>MPEG-4 part 2</w:t>
+              <w:t>VP9 video</w:t>
             </w:r>
           </w:p>
         </w:tc>
@@ -1552,7 +1548,7 @@
               <w:rPr>
                 <w:lang w:val="en-US"/>
               </w:rPr>
-              <w:t>ffenc_mpeg4</w:t>
+              <w:t>vp9enc</w:t>
             </w:r>
           </w:p>
         </w:tc>
@@ -1570,7 +1566,7 @@
               <w:rPr>
                 <w:lang w:val="en-US"/>
               </w:rPr>
-              <w:t>bitrate</w:t>
+              <w:t>target-bitrate</w:t>
             </w:r>
           </w:p>
         </w:tc>
@@ -1588,7 +1584,7 @@
               <w:rPr>
                 <w:lang w:val="en-US"/>
               </w:rPr>
-              <w:t>Bitrate in bit/s. Default is 300 000.</w:t>
+              <w:t>Bitrate in bit/s. Default is 256 000.</w:t>
             </w:r>
           </w:p>
         </w:tc>
@@ -1604,6 +1600,12 @@
                 <w:lang w:val="en-US"/>
               </w:rPr>
             </w:pPr>
+            <w:r>
+              <w:rPr>
+                <w:lang w:val="en-US"/>
+              </w:rPr>
+              <w:t>Motion-JPEG</w:t>
+            </w:r>
           </w:p>
         </w:tc>
         <w:tc>
@@ -1616,6 +1618,14 @@
                 <w:lang w:val="en-US"/>
               </w:rPr>
             </w:pPr>
+            <w:proofErr w:type="spellStart"/>
+            <w:r>
+              <w:rPr>
+                <w:lang w:val="en-US"/>
+              </w:rPr>
+              <w:t>jpegenc</w:t>
+            </w:r>
+            <w:proofErr w:type="spellEnd"/>
           </w:p>
         </w:tc>
         <w:tc>
@@ -1632,6 +1642,142 @@
               <w:rPr>
                 <w:lang w:val="en-US"/>
               </w:rPr>
+              <w:t>bitrate</w:t>
+            </w:r>
+          </w:p>
+        </w:tc>
+        <w:tc>
+          <w:tcPr>
+            <w:tcW w:w="4725" w:type="dxa"/>
+          </w:tcPr>
+          <w:p>
+            <w:pPr>
+              <w:rPr>
+                <w:lang w:val="en-US"/>
+              </w:rPr>
+            </w:pPr>
+            <w:r>
+              <w:rPr>
+                <w:lang w:val="en-US"/>
+              </w:rPr>
+              <w:t>Bitrate in bit/s. Default is 300 000.</w:t>
+            </w:r>
+          </w:p>
+        </w:tc>
+      </w:tr>
+      <w:tr>
+        <w:tc>
+          <w:tcPr>
+            <w:tcW w:w="2471" w:type="dxa"/>
+          </w:tcPr>
+          <w:p>
+            <w:pPr>
+              <w:rPr>
+                <w:lang w:val="en-US"/>
+              </w:rPr>
+            </w:pPr>
+            <w:r>
+              <w:rPr>
+                <w:lang w:val="en-US"/>
+              </w:rPr>
+              <w:t>MPEG-4 part 2</w:t>
+            </w:r>
+          </w:p>
+        </w:tc>
+        <w:tc>
+          <w:tcPr>
+            <w:tcW w:w="2032" w:type="dxa"/>
+          </w:tcPr>
+          <w:p>
+            <w:pPr>
+              <w:rPr>
+                <w:lang w:val="en-US"/>
+              </w:rPr>
+            </w:pPr>
+            <w:r>
+              <w:rPr>
+                <w:lang w:val="en-US"/>
+              </w:rPr>
+              <w:t>ffenc_mpeg4</w:t>
+            </w:r>
+          </w:p>
+        </w:tc>
+        <w:tc>
+          <w:tcPr>
+            <w:tcW w:w="1417" w:type="dxa"/>
+          </w:tcPr>
+          <w:p>
+            <w:pPr>
+              <w:rPr>
+                <w:lang w:val="en-US"/>
+              </w:rPr>
+            </w:pPr>
+            <w:r>
+              <w:rPr>
+                <w:lang w:val="en-US"/>
+              </w:rPr>
+              <w:t>bitrate</w:t>
+            </w:r>
+          </w:p>
+        </w:tc>
+        <w:tc>
+          <w:tcPr>
+            <w:tcW w:w="4725" w:type="dxa"/>
+          </w:tcPr>
+          <w:p>
+            <w:pPr>
+              <w:rPr>
+                <w:lang w:val="en-US"/>
+              </w:rPr>
+            </w:pPr>
+            <w:r>
+              <w:rPr>
+                <w:lang w:val="en-US"/>
+              </w:rPr>
+              <w:t>Bitrate in bit/s. Default is 300 000.</w:t>
+            </w:r>
+          </w:p>
+        </w:tc>
+      </w:tr>
+      <w:tr>
+        <w:tc>
+          <w:tcPr>
+            <w:tcW w:w="2471" w:type="dxa"/>
+          </w:tcPr>
+          <w:p>
+            <w:pPr>
+              <w:rPr>
+                <w:lang w:val="en-US"/>
+              </w:rPr>
+            </w:pPr>
+          </w:p>
+        </w:tc>
+        <w:tc>
+          <w:tcPr>
+            <w:tcW w:w="2032" w:type="dxa"/>
+          </w:tcPr>
+          <w:p>
+            <w:pPr>
+              <w:rPr>
+                <w:lang w:val="en-US"/>
+              </w:rPr>
+            </w:pPr>
+          </w:p>
+        </w:tc>
+        <w:tc>
+          <w:tcPr>
+            <w:tcW w:w="1417" w:type="dxa"/>
+          </w:tcPr>
+          <w:p>
+            <w:pPr>
+              <w:rPr>
+                <w:lang w:val="en-US"/>
+              </w:rPr>
+            </w:pPr>
+            <w:r>
+              <w:rPr>
+                <w:lang w:val="en-US"/>
+              </w:rPr>
               <w:t>flags</w:t>
             </w:r>
           </w:p>
@@ -1654,6 +1800,8 @@
             </w:r>
           </w:p>
         </w:tc>
+        <w:bookmarkStart w:id="0" w:name="_GoBack"/>
+        <w:bookmarkEnd w:id="0"/>
       </w:tr>
       <w:tr>
         <w:tc>
@@ -2358,36 +2506,168 @@
         <w:rPr>
           <w:lang w:val="en-US"/>
         </w:rPr>
-        <w:t xml:space="preserve">The input video can be resized or the </w:t>
+        <w:t>The input video can be resized or the framerate can be adjusted before processing:</w:t>
+      </w:r>
+    </w:p>
+    <w:p>
+      <w:pPr>
+        <w:pStyle w:val="Quote"/>
+        <w:rPr>
+          <w:b/>
+          <w:lang w:val="en-US"/>
+        </w:rPr>
+      </w:pPr>
+      <w:r>
+        <w:rPr>
+          <w:lang w:val="en-US"/>
+        </w:rPr>
+        <w:t xml:space="preserve">Resize only:   </w:t>
+      </w:r>
+      <w:r>
+        <w:rPr>
+          <w:lang w:val="en-US"/>
+        </w:rPr>
+        <w:t xml:space="preserve">SET PREPROCESS=! </w:t>
       </w:r>
       <w:proofErr w:type="spellStart"/>
       <w:r>
         <w:rPr>
           <w:lang w:val="en-US"/>
         </w:rPr>
-        <w:t>framerate</w:t>
+        <w:t>videoscale</w:t>
       </w:r>
       <w:proofErr w:type="spellEnd"/>
       <w:r>
         <w:rPr>
           <w:lang w:val="en-US"/>
         </w:rPr>
-        <w:t xml:space="preserve"> can be adjusted before processing:</w:t>
-      </w:r>
-    </w:p>
-    <w:p>
-      <w:pPr>
-        <w:pStyle w:val="Quote"/>
+        <w:t xml:space="preserve"> ! video/x-raw-</w:t>
+      </w:r>
+      <w:proofErr w:type="spellStart"/>
+      <w:r>
+        <w:rPr>
+          <w:lang w:val="en-US"/>
+        </w:rPr>
+        <w:t>yuv,width</w:t>
+      </w:r>
+      <w:proofErr w:type="spellEnd"/>
+      <w:r>
+        <w:rPr>
+          <w:lang w:val="en-US"/>
+        </w:rPr>
+        <w:t>=</w:t>
+      </w:r>
+      <w:r>
         <w:rPr>
           <w:b/>
           <w:lang w:val="en-US"/>
         </w:rPr>
-      </w:pPr>
-      <w:r>
-        <w:rPr>
-          <w:lang w:val="en-US"/>
-        </w:rPr>
-        <w:t xml:space="preserve">Resize only:   </w:t>
+        <w:t>640</w:t>
+      </w:r>
+      <w:r>
+        <w:rPr>
+          <w:lang w:val="en-US"/>
+        </w:rPr>
+        <w:t>,height=</w:t>
+      </w:r>
+      <w:r>
+        <w:rPr>
+          <w:b/>
+          <w:lang w:val="en-US"/>
+        </w:rPr>
+        <w:t>480</w:t>
+      </w:r>
+      <w:r>
+        <w:rPr>
+          <w:b/>
+          <w:lang w:val="en-US"/>
+        </w:rPr>
+        <w:br/>
+      </w:r>
+      <w:r>
+        <w:rPr>
+          <w:lang w:val="en-US"/>
+        </w:rPr>
+        <w:t xml:space="preserve">Resize and change aspect ratio: SET PREPROCESS=! </w:t>
+      </w:r>
+      <w:proofErr w:type="spellStart"/>
+      <w:r>
+        <w:rPr>
+          <w:lang w:val="en-US"/>
+        </w:rPr>
+        <w:t>videos</w:t>
+      </w:r>
+      <w:r>
+        <w:rPr>
+          <w:lang w:val="en-US"/>
+        </w:rPr>
+        <w:t>cale</w:t>
+      </w:r>
+      <w:proofErr w:type="spellEnd"/>
+      <w:r>
+        <w:rPr>
+          <w:lang w:val="en-US"/>
+        </w:rPr>
+        <w:t xml:space="preserve"> ! video/x-raw-</w:t>
+      </w:r>
+      <w:proofErr w:type="spellStart"/>
+      <w:r>
+        <w:rPr>
+          <w:lang w:val="en-US"/>
+        </w:rPr>
+        <w:t>yuv,width</w:t>
+      </w:r>
+      <w:proofErr w:type="spellEnd"/>
+      <w:r>
+        <w:rPr>
+          <w:lang w:val="en-US"/>
+        </w:rPr>
+        <w:t>=</w:t>
+      </w:r>
+      <w:r>
+        <w:rPr>
+          <w:b/>
+          <w:lang w:val="en-US"/>
+        </w:rPr>
+        <w:t>320</w:t>
+      </w:r>
+      <w:r>
+        <w:rPr>
+          <w:lang w:val="en-US"/>
+        </w:rPr>
+        <w:t>,height=</w:t>
+      </w:r>
+      <w:r>
+        <w:rPr>
+          <w:b/>
+          <w:lang w:val="en-US"/>
+        </w:rPr>
+        <w:t>240</w:t>
+      </w:r>
+      <w:r>
+        <w:rPr>
+          <w:lang w:val="en-US"/>
+        </w:rPr>
+        <w:t>,pixel-aspect-ratio=</w:t>
+      </w:r>
+      <w:r>
+        <w:rPr>
+          <w:b/>
+          <w:lang w:val="en-US"/>
+        </w:rPr>
+        <w:t>1/1</w:t>
+      </w:r>
+      <w:r>
+        <w:rPr>
+          <w:lang w:val="en-US"/>
+        </w:rPr>
+        <w:br/>
+      </w:r>
+      <w:r>
+        <w:rPr>
+          <w:lang w:val="en-US"/>
+        </w:rPr>
+        <w:t xml:space="preserve">Adjust  FPS:    </w:t>
       </w:r>
       <w:r>
         <w:rPr>
@@ -2400,6 +2680,85 @@
         <w:rPr>
           <w:lang w:val="en-US"/>
         </w:rPr>
+        <w:t>videorate</w:t>
+      </w:r>
+      <w:proofErr w:type="spellEnd"/>
+      <w:r>
+        <w:rPr>
+          <w:lang w:val="en-US"/>
+        </w:rPr>
+        <w:t xml:space="preserve"> !</w:t>
+      </w:r>
+      <w:r>
+        <w:rPr>
+          <w:lang w:val="en-US"/>
+        </w:rPr>
+        <w:t xml:space="preserve"> video/x-raw-</w:t>
+      </w:r>
+      <w:proofErr w:type="spellStart"/>
+      <w:r>
+        <w:rPr>
+          <w:lang w:val="en-US"/>
+        </w:rPr>
+        <w:t>yuv,framerate</w:t>
+      </w:r>
+      <w:proofErr w:type="spellEnd"/>
+      <w:r>
+        <w:rPr>
+          <w:lang w:val="en-US"/>
+        </w:rPr>
+        <w:t>=</w:t>
+      </w:r>
+      <w:r>
+        <w:rPr>
+          <w:b/>
+          <w:lang w:val="en-US"/>
+        </w:rPr>
+        <w:t>10</w:t>
+      </w:r>
+      <w:r>
+        <w:rPr>
+          <w:lang w:val="en-US"/>
+        </w:rPr>
+        <w:t>/1</w:t>
+      </w:r>
+      <w:r>
+        <w:rPr>
+          <w:lang w:val="en-US"/>
+        </w:rPr>
+        <w:br/>
+      </w:r>
+      <w:r>
+        <w:rPr>
+          <w:lang w:val="en-US"/>
+        </w:rPr>
+        <w:t xml:space="preserve">Both:    </w:t>
+      </w:r>
+      <w:r>
+        <w:rPr>
+          <w:lang w:val="en-US"/>
+        </w:rPr>
+        <w:t xml:space="preserve">SET PREPROCESS=! </w:t>
+      </w:r>
+      <w:proofErr w:type="spellStart"/>
+      <w:r>
+        <w:rPr>
+          <w:lang w:val="en-US"/>
+        </w:rPr>
+        <w:t>videorate</w:t>
+      </w:r>
+      <w:proofErr w:type="spellEnd"/>
+      <w:r>
+        <w:rPr>
+          <w:lang w:val="en-US"/>
+        </w:rPr>
+        <w:t xml:space="preserve"> ! </w:t>
+      </w:r>
+      <w:proofErr w:type="spellStart"/>
+      <w:r>
+        <w:rPr>
+          <w:lang w:val="en-US"/>
+        </w:rPr>
         <w:t>videoscale</w:t>
       </w:r>
       <w:proofErr w:type="spellEnd"/>
@@ -2414,7 +2773,7 @@
         <w:rPr>
           <w:lang w:val="en-US"/>
         </w:rPr>
-        <w:t>yuv,width</w:t>
+        <w:t>yuv,framerate</w:t>
       </w:r>
       <w:proofErr w:type="spellEnd"/>
       <w:r>
@@ -2428,7 +2787,20 @@
           <w:b/>
           <w:lang w:val="en-US"/>
         </w:rPr>
-        <w:t>640</w:t>
+        <w:t>5</w:t>
+      </w:r>
+      <w:r>
+        <w:rPr>
+          <w:lang w:val="en-US"/>
+        </w:rPr>
+        <w:t>/1,width=</w:t>
+      </w:r>
+      <w:r>
+        <w:rPr>
+          <w:b/>
+          <w:lang w:val="en-US"/>
+        </w:rPr>
+        <w:t>320</w:t>
       </w:r>
       <w:r>
         <w:rPr>
@@ -2441,291 +2813,39 @@
           <w:b/>
           <w:lang w:val="en-US"/>
         </w:rPr>
-        <w:t>480</w:t>
+        <w:t>240</w:t>
+      </w:r>
+    </w:p>
+    <w:p>
+      <w:pPr>
+        <w:rPr>
+          <w:lang w:val="en-US"/>
+        </w:rPr>
+      </w:pPr>
+      <w:r>
+        <w:rPr>
+          <w:lang w:val="en-US"/>
+        </w:rPr>
+        <w:t xml:space="preserve">The preprocessing is specified by uncommenting one of the example lines in </w:t>
       </w:r>
       <w:r>
         <w:rPr>
           <w:b/>
           <w:lang w:val="en-US"/>
         </w:rPr>
-        <w:br/>
-      </w:r>
-      <w:r>
-        <w:rPr>
-          <w:lang w:val="en-US"/>
-        </w:rPr>
-        <w:t xml:space="preserve">Resize and change aspect ratio: SET PREPROCESS=! </w:t>
-      </w:r>
-      <w:proofErr w:type="spellStart"/>
-      <w:r>
-        <w:rPr>
-          <w:lang w:val="en-US"/>
-        </w:rPr>
-        <w:t>videos</w:t>
-      </w:r>
-      <w:r>
-        <w:rPr>
-          <w:lang w:val="en-US"/>
-        </w:rPr>
-        <w:t>cale</w:t>
-      </w:r>
-      <w:proofErr w:type="spellEnd"/>
-      <w:r>
-        <w:rPr>
-          <w:lang w:val="en-US"/>
-        </w:rPr>
-        <w:t xml:space="preserve"> ! video/x-raw-</w:t>
-      </w:r>
-      <w:proofErr w:type="spellStart"/>
-      <w:r>
-        <w:rPr>
-          <w:lang w:val="en-US"/>
-        </w:rPr>
-        <w:t>yuv,width</w:t>
-      </w:r>
-      <w:proofErr w:type="spellEnd"/>
-      <w:r>
-        <w:rPr>
-          <w:lang w:val="en-US"/>
-        </w:rPr>
-        <w:t>=</w:t>
+        <w:t>Run_TVG.bat</w:t>
+      </w:r>
+      <w:r>
+        <w:rPr>
+          <w:lang w:val="en-US"/>
+        </w:rPr>
+        <w:t xml:space="preserve"> and editing the width, height and framerate parameters to match the application. If no preprocessing is needed, all </w:t>
       </w:r>
       <w:r>
         <w:rPr>
           <w:b/>
           <w:lang w:val="en-US"/>
         </w:rPr>
-        <w:t>320</w:t>
-      </w:r>
-      <w:r>
-        <w:rPr>
-          <w:lang w:val="en-US"/>
-        </w:rPr>
-        <w:t>,height=</w:t>
-      </w:r>
-      <w:r>
-        <w:rPr>
-          <w:b/>
-          <w:lang w:val="en-US"/>
-        </w:rPr>
-        <w:t>240</w:t>
-      </w:r>
-      <w:r>
-        <w:rPr>
-          <w:lang w:val="en-US"/>
-        </w:rPr>
-        <w:t>,pixel-aspect-ratio=</w:t>
-      </w:r>
-      <w:r>
-        <w:rPr>
-          <w:b/>
-          <w:lang w:val="en-US"/>
-        </w:rPr>
-        <w:t>1/1</w:t>
-      </w:r>
-      <w:r>
-        <w:rPr>
-          <w:lang w:val="en-US"/>
-        </w:rPr>
-        <w:br/>
-      </w:r>
-      <w:r>
-        <w:rPr>
-          <w:lang w:val="en-US"/>
-        </w:rPr>
-        <w:t xml:space="preserve">Adjust  FPS:    </w:t>
-      </w:r>
-      <w:r>
-        <w:rPr>
-          <w:lang w:val="en-US"/>
-        </w:rPr>
-        <w:t xml:space="preserve">SET PREPROCESS=! </w:t>
-      </w:r>
-      <w:proofErr w:type="spellStart"/>
-      <w:r>
-        <w:rPr>
-          <w:lang w:val="en-US"/>
-        </w:rPr>
-        <w:t>videorate</w:t>
-      </w:r>
-      <w:proofErr w:type="spellEnd"/>
-      <w:r>
-        <w:rPr>
-          <w:lang w:val="en-US"/>
-        </w:rPr>
-        <w:t xml:space="preserve"> !</w:t>
-      </w:r>
-      <w:r>
-        <w:rPr>
-          <w:lang w:val="en-US"/>
-        </w:rPr>
-        <w:t xml:space="preserve"> video/x-raw-</w:t>
-      </w:r>
-      <w:proofErr w:type="spellStart"/>
-      <w:r>
-        <w:rPr>
-          <w:lang w:val="en-US"/>
-        </w:rPr>
-        <w:t>yuv,framerate</w:t>
-      </w:r>
-      <w:proofErr w:type="spellEnd"/>
-      <w:r>
-        <w:rPr>
-          <w:lang w:val="en-US"/>
-        </w:rPr>
-        <w:t>=</w:t>
-      </w:r>
-      <w:r>
-        <w:rPr>
-          <w:b/>
-          <w:lang w:val="en-US"/>
-        </w:rPr>
-        <w:t>10</w:t>
-      </w:r>
-      <w:r>
-        <w:rPr>
-          <w:lang w:val="en-US"/>
-        </w:rPr>
-        <w:t>/1</w:t>
-      </w:r>
-      <w:r>
-        <w:rPr>
-          <w:lang w:val="en-US"/>
-        </w:rPr>
-        <w:br/>
-      </w:r>
-      <w:r>
-        <w:rPr>
-          <w:lang w:val="en-US"/>
-        </w:rPr>
-        <w:t xml:space="preserve">Both:    </w:t>
-      </w:r>
-      <w:r>
-        <w:rPr>
-          <w:lang w:val="en-US"/>
-        </w:rPr>
-        <w:t xml:space="preserve">SET PREPROCESS=! </w:t>
-      </w:r>
-      <w:proofErr w:type="spellStart"/>
-      <w:r>
-        <w:rPr>
-          <w:lang w:val="en-US"/>
-        </w:rPr>
-        <w:t>videorate</w:t>
-      </w:r>
-      <w:proofErr w:type="spellEnd"/>
-      <w:r>
-        <w:rPr>
-          <w:lang w:val="en-US"/>
-        </w:rPr>
-        <w:t xml:space="preserve"> ! </w:t>
-      </w:r>
-      <w:proofErr w:type="spellStart"/>
-      <w:r>
-        <w:rPr>
-          <w:lang w:val="en-US"/>
-        </w:rPr>
-        <w:t>videoscale</w:t>
-      </w:r>
-      <w:proofErr w:type="spellEnd"/>
-      <w:r>
-        <w:rPr>
-          <w:lang w:val="en-US"/>
-        </w:rPr>
-        <w:t xml:space="preserve"> ! video/x-raw-</w:t>
-      </w:r>
-      <w:proofErr w:type="spellStart"/>
-      <w:r>
-        <w:rPr>
-          <w:lang w:val="en-US"/>
-        </w:rPr>
-        <w:t>yuv,framerate</w:t>
-      </w:r>
-      <w:proofErr w:type="spellEnd"/>
-      <w:r>
-        <w:rPr>
-          <w:lang w:val="en-US"/>
-        </w:rPr>
-        <w:t>=</w:t>
-      </w:r>
-      <w:r>
-        <w:rPr>
-          <w:b/>
-          <w:lang w:val="en-US"/>
-        </w:rPr>
-        <w:t>5</w:t>
-      </w:r>
-      <w:r>
-        <w:rPr>
-          <w:lang w:val="en-US"/>
-        </w:rPr>
-        <w:t>/1,width=</w:t>
-      </w:r>
-      <w:r>
-        <w:rPr>
-          <w:b/>
-          <w:lang w:val="en-US"/>
-        </w:rPr>
-        <w:t>320</w:t>
-      </w:r>
-      <w:r>
-        <w:rPr>
-          <w:lang w:val="en-US"/>
-        </w:rPr>
-        <w:t>,height=</w:t>
-      </w:r>
-      <w:r>
-        <w:rPr>
-          <w:b/>
-          <w:lang w:val="en-US"/>
-        </w:rPr>
-        <w:t>240</w:t>
-      </w:r>
-    </w:p>
-    <w:p>
-      <w:pPr>
-        <w:rPr>
-          <w:lang w:val="en-US"/>
-        </w:rPr>
-      </w:pPr>
-      <w:r>
-        <w:rPr>
-          <w:lang w:val="en-US"/>
-        </w:rPr>
-        <w:t xml:space="preserve">The preprocessing is specified by uncommenting one of the example lines in </w:t>
-      </w:r>
-      <w:r>
-        <w:rPr>
-          <w:b/>
-          <w:lang w:val="en-US"/>
-        </w:rPr>
-        <w:t>Run_TVG.bat</w:t>
-      </w:r>
-      <w:r>
-        <w:rPr>
-          <w:lang w:val="en-US"/>
-        </w:rPr>
-        <w:t xml:space="preserve"> and editing the width, height and </w:t>
-      </w:r>
-      <w:proofErr w:type="spellStart"/>
-      <w:r>
-        <w:rPr>
-          <w:lang w:val="en-US"/>
-        </w:rPr>
-        <w:t>framerate</w:t>
-      </w:r>
-      <w:proofErr w:type="spellEnd"/>
-      <w:r>
-        <w:rPr>
-          <w:lang w:val="en-US"/>
-        </w:rPr>
-        <w:t xml:space="preserve"> parameters to match the application. If no preprocessing is needed, all </w:t>
-      </w:r>
-      <w:r>
-        <w:rPr>
-          <w:b/>
-          <w:lang w:val="en-US"/>
-        </w:rPr>
         <w:t>PREPROCESS</w:t>
       </w:r>
       <w:r>
@@ -2745,33 +2865,20 @@
         <w:rPr>
           <w:lang w:val="en-US"/>
         </w:rPr>
-        <w:t xml:space="preserve">Note that a non-integer </w:t>
-      </w:r>
-      <w:proofErr w:type="spellStart"/>
-      <w:r>
-        <w:rPr>
-          <w:lang w:val="en-US"/>
-        </w:rPr>
-        <w:t>framerate</w:t>
-      </w:r>
-      <w:proofErr w:type="spellEnd"/>
-      <w:r>
-        <w:rPr>
-          <w:lang w:val="en-US"/>
-        </w:rPr>
-        <w:t xml:space="preserve"> should be given as a fraction. For example 59.94 FPS equals 60000/1001.</w:t>
-      </w:r>
-    </w:p>
-    <w:p>
-      <w:pPr>
-        <w:rPr>
-          <w:lang w:val="en-US"/>
-        </w:rPr>
-      </w:pPr>
-      <w:r>
-        <w:rPr>
-          <w:lang w:val="en-US"/>
-        </w:rPr>
+        <w:t>Note that a non-integer framerate should be given as a fraction. For example 59.94 FPS equals 60000/1001.</w:t>
+      </w:r>
+    </w:p>
+    <w:p>
+      <w:pPr>
+        <w:rPr>
+          <w:lang w:val="en-US"/>
+        </w:rPr>
+      </w:pPr>
+      <w:r>
+        <w:rPr>
+          <w:lang w:val="en-US"/>
+        </w:rPr>
+        <w:lastRenderedPageBreak/>
         <w:t>The pixel aspect ratio is used by some video players to rescale the video at the playback time. For example, iOS devices have a 3:2 screen but expect 320x240 video (4:3). To make full-screen video for these devices, pixel-aspect-ratio must be set to (3:2)/(4:3) = 9:8.</w:t>
       </w:r>
     </w:p>
@@ -2786,7 +2893,6 @@
         <w:rPr>
           <w:lang w:val="en-US"/>
         </w:rPr>
-        <w:lastRenderedPageBreak/>
         <w:t>Length of the test video</w:t>
       </w:r>
     </w:p>
@@ -3369,6 +3475,7 @@
                 <w:b/>
                 <w:lang w:val="en-US"/>
               </w:rPr>
+              <w:lastRenderedPageBreak/>
               <w:t>Color value (Red, Green, Blue)</w:t>
             </w:r>
           </w:p>
@@ -3509,7 +3616,6 @@
           </w:tcPr>
           <w:p>
             <w:r>
-              <w:lastRenderedPageBreak/>
               <w:t>(20, 20, 20)</w:t>
             </w:r>
           </w:p>
@@ -4268,6 +4374,7 @@
           <w:rFonts w:ascii="Consolas" w:hAnsi="Consolas" w:cs="Consolas"/>
           <w:lang w:val="en-US"/>
         </w:rPr>
+        <w:lastRenderedPageBreak/>
         <w:t xml:space="preserve">    "</w:t>
       </w:r>
       <w:proofErr w:type="spellStart"/>
@@ -4364,23 +4471,7 @@
           <w:rFonts w:ascii="Consolas" w:hAnsi="Consolas" w:cs="Consolas"/>
           <w:lang w:val="en-US"/>
         </w:rPr>
-        <w:t xml:space="preserve">    "</w:t>
-      </w:r>
-      <w:proofErr w:type="spellStart"/>
-      <w:r>
-        <w:rPr>
-          <w:rFonts w:ascii="Consolas" w:hAnsi="Consolas" w:cs="Consolas"/>
-          <w:lang w:val="en-US"/>
-        </w:rPr>
-        <w:t>framerate</w:t>
-      </w:r>
-      <w:proofErr w:type="spellEnd"/>
-      <w:r>
-        <w:rPr>
-          <w:rFonts w:ascii="Consolas" w:hAnsi="Consolas" w:cs="Consolas"/>
-          <w:lang w:val="en-US"/>
-        </w:rPr>
-        <w:t>":       24.00,</w:t>
+        <w:t xml:space="preserve">    "framerate":       24.00,</w:t>
       </w:r>
     </w:p>
     <w:p>
@@ -4396,7 +4487,6 @@
           <w:rFonts w:ascii="Consolas" w:hAnsi="Consolas" w:cs="Consolas"/>
           <w:lang w:val="en-US"/>
         </w:rPr>
-        <w:lastRenderedPageBreak/>
         <w:t xml:space="preserve">    "</w:t>
       </w:r>
       <w:proofErr w:type="spellStart"/>
@@ -5467,14 +5557,12 @@
                 <w:lang w:val="en-US"/>
               </w:rPr>
             </w:pPr>
-            <w:proofErr w:type="spellStart"/>
             <w:r>
               <w:rPr>
                 <w:lang w:val="en-US"/>
               </w:rPr>
               <w:t>framerate</w:t>
             </w:r>
-            <w:proofErr w:type="spellEnd"/>
           </w:p>
         </w:tc>
         <w:tc>
@@ -5665,6 +5753,7 @@
           </w:tcPr>
           <w:p>
             <w:r>
+              <w:lastRenderedPageBreak/>
               <w:t xml:space="preserve">   </w:t>
             </w:r>
             <w:proofErr w:type="spellStart"/>
@@ -5798,7 +5887,6 @@
               <w:rPr>
                 <w:lang w:val="en-US"/>
               </w:rPr>
-              <w:lastRenderedPageBreak/>
               <w:t xml:space="preserve">   </w:t>
             </w:r>
             <w:proofErr w:type="spellStart"/>
@@ -6829,7 +6917,6 @@
         <w:rPr>
           <w:lang w:val="en-US"/>
         </w:rPr>
-        <w:lastRenderedPageBreak/>
         <w:t>License notices</w:t>
       </w:r>
     </w:p>
@@ -9287,7 +9374,7 @@
 </file>
 
 <file path=customXml/itemProps1.xml><?xml version="1.0" encoding="utf-8"?>
-<ds:datastoreItem xmlns:ds="http://schemas.openxmlformats.org/officeDocument/2006/customXml" ds:itemID="{13128119-B8F5-4400-ABCF-8BB0114C7032}">
+<ds:datastoreItem xmlns:ds="http://schemas.openxmlformats.org/officeDocument/2006/customXml" ds:itemID="{9D83B29B-4E4D-40D2-91CF-9040491CFA0A}">
   <ds:schemaRefs>
     <ds:schemaRef ds:uri="http://schemas.openxmlformats.org/officeDocument/2006/bibliography"/>
   </ds:schemaRefs>

</xml_diff>

<commit_message>
Add matroskamux to documentation
</commit_message>
<xml_diff>
--- a/doc/tvg_manual.docx
+++ b/doc/tvg_manual.docx
@@ -1800,8 +1800,6 @@
             </w:r>
           </w:p>
         </w:tc>
-        <w:bookmarkStart w:id="0" w:name="_GoBack"/>
-        <w:bookmarkEnd w:id="0"/>
       </w:tr>
       <w:tr>
         <w:tc>
@@ -2474,6 +2472,72 @@
           </w:p>
         </w:tc>
       </w:tr>
+      <w:tr>
+        <w:tc>
+          <w:tcPr>
+            <w:tcW w:w="3794" w:type="dxa"/>
+          </w:tcPr>
+          <w:p>
+            <w:pPr>
+              <w:rPr>
+                <w:lang w:val="en-US"/>
+              </w:rPr>
+            </w:pPr>
+            <w:proofErr w:type="spellStart"/>
+            <w:r>
+              <w:rPr>
+                <w:lang w:val="en-US"/>
+              </w:rPr>
+              <w:t>Matroska</w:t>
+            </w:r>
+            <w:proofErr w:type="spellEnd"/>
+            <w:r>
+              <w:rPr>
+                <w:lang w:val="en-US"/>
+              </w:rPr>
+              <w:t xml:space="preserve"> video</w:t>
+            </w:r>
+          </w:p>
+        </w:tc>
+        <w:tc>
+          <w:tcPr>
+            <w:tcW w:w="2724" w:type="dxa"/>
+          </w:tcPr>
+          <w:p>
+            <w:pPr>
+              <w:rPr>
+                <w:lang w:val="en-US"/>
+              </w:rPr>
+            </w:pPr>
+            <w:proofErr w:type="spellStart"/>
+            <w:r>
+              <w:rPr>
+                <w:lang w:val="en-US"/>
+              </w:rPr>
+              <w:t>matroskamux</w:t>
+            </w:r>
+            <w:proofErr w:type="spellEnd"/>
+          </w:p>
+        </w:tc>
+        <w:tc>
+          <w:tcPr>
+            <w:tcW w:w="3260" w:type="dxa"/>
+          </w:tcPr>
+          <w:p>
+            <w:pPr>
+              <w:rPr>
+                <w:lang w:val="en-US"/>
+              </w:rPr>
+            </w:pPr>
+            <w:r>
+              <w:rPr>
+                <w:lang w:val="en-US"/>
+              </w:rPr>
+              <w:t>.MKV</w:t>
+            </w:r>
+          </w:p>
+        </w:tc>
+      </w:tr>
     </w:tbl>
     <w:p>
       <w:pPr>
@@ -2495,6 +2559,8 @@
         </w:rPr>
         <w:t>Preprocessing</w:t>
       </w:r>
+      <w:bookmarkStart w:id="0" w:name="_GoBack"/>
+      <w:bookmarkEnd w:id="0"/>
     </w:p>
     <w:p>
       <w:pPr>
@@ -9374,7 +9440,7 @@
 </file>
 
 <file path=customXml/itemProps1.xml><?xml version="1.0" encoding="utf-8"?>
-<ds:datastoreItem xmlns:ds="http://schemas.openxmlformats.org/officeDocument/2006/customXml" ds:itemID="{9D83B29B-4E4D-40D2-91CF-9040491CFA0A}">
+<ds:datastoreItem xmlns:ds="http://schemas.openxmlformats.org/officeDocument/2006/customXml" ds:itemID="{6032C1C0-3A82-4A20-9853-590B77BA08BB}">
   <ds:schemaRefs>
     <ds:schemaRef ds:uri="http://schemas.openxmlformats.org/officeDocument/2006/bibliography"/>
   </ds:schemaRefs>

</xml_diff>

<commit_message>
Update documentation for the _DURATION config options
</commit_message>
<xml_diff>
--- a/doc/tvg_manual.docx
+++ b/doc/tvg_manual.docx
@@ -2559,909 +2559,681 @@
         </w:rPr>
         <w:t>Preprocessing</w:t>
       </w:r>
+    </w:p>
+    <w:p>
+      <w:pPr>
+        <w:rPr>
+          <w:lang w:val="en-US"/>
+        </w:rPr>
+      </w:pPr>
+      <w:r>
+        <w:rPr>
+          <w:lang w:val="en-US"/>
+        </w:rPr>
+        <w:t>The input video can be resized or the framerate can be adjusted before processing:</w:t>
+      </w:r>
+    </w:p>
+    <w:p>
+      <w:pPr>
+        <w:pStyle w:val="Quote"/>
+        <w:rPr>
+          <w:b/>
+          <w:lang w:val="en-US"/>
+        </w:rPr>
+      </w:pPr>
+      <w:r>
+        <w:rPr>
+          <w:lang w:val="en-US"/>
+        </w:rPr>
+        <w:t xml:space="preserve">Resize only:   </w:t>
+      </w:r>
+      <w:r>
+        <w:rPr>
+          <w:lang w:val="en-US"/>
+        </w:rPr>
+        <w:t xml:space="preserve">SET PREPROCESS=! </w:t>
+      </w:r>
+      <w:proofErr w:type="spellStart"/>
+      <w:r>
+        <w:rPr>
+          <w:lang w:val="en-US"/>
+        </w:rPr>
+        <w:t>videoscale</w:t>
+      </w:r>
+      <w:proofErr w:type="spellEnd"/>
+      <w:r>
+        <w:rPr>
+          <w:lang w:val="en-US"/>
+        </w:rPr>
+        <w:t xml:space="preserve"> ! video/x-raw-</w:t>
+      </w:r>
+      <w:proofErr w:type="spellStart"/>
+      <w:r>
+        <w:rPr>
+          <w:lang w:val="en-US"/>
+        </w:rPr>
+        <w:t>yuv,width</w:t>
+      </w:r>
+      <w:proofErr w:type="spellEnd"/>
+      <w:r>
+        <w:rPr>
+          <w:lang w:val="en-US"/>
+        </w:rPr>
+        <w:t>=</w:t>
+      </w:r>
+      <w:r>
+        <w:rPr>
+          <w:b/>
+          <w:lang w:val="en-US"/>
+        </w:rPr>
+        <w:t>640</w:t>
+      </w:r>
+      <w:r>
+        <w:rPr>
+          <w:lang w:val="en-US"/>
+        </w:rPr>
+        <w:t>,height=</w:t>
+      </w:r>
+      <w:r>
+        <w:rPr>
+          <w:b/>
+          <w:lang w:val="en-US"/>
+        </w:rPr>
+        <w:t>480</w:t>
+      </w:r>
+      <w:r>
+        <w:rPr>
+          <w:b/>
+          <w:lang w:val="en-US"/>
+        </w:rPr>
+        <w:br/>
+      </w:r>
+      <w:r>
+        <w:rPr>
+          <w:lang w:val="en-US"/>
+        </w:rPr>
+        <w:t xml:space="preserve">Resize and change aspect ratio: SET PREPROCESS=! </w:t>
+      </w:r>
+      <w:proofErr w:type="spellStart"/>
+      <w:r>
+        <w:rPr>
+          <w:lang w:val="en-US"/>
+        </w:rPr>
+        <w:t>videos</w:t>
+      </w:r>
+      <w:r>
+        <w:rPr>
+          <w:lang w:val="en-US"/>
+        </w:rPr>
+        <w:t>cale</w:t>
+      </w:r>
+      <w:proofErr w:type="spellEnd"/>
+      <w:r>
+        <w:rPr>
+          <w:lang w:val="en-US"/>
+        </w:rPr>
+        <w:t xml:space="preserve"> ! video/x-raw-</w:t>
+      </w:r>
+      <w:proofErr w:type="spellStart"/>
+      <w:r>
+        <w:rPr>
+          <w:lang w:val="en-US"/>
+        </w:rPr>
+        <w:t>yuv,width</w:t>
+      </w:r>
+      <w:proofErr w:type="spellEnd"/>
+      <w:r>
+        <w:rPr>
+          <w:lang w:val="en-US"/>
+        </w:rPr>
+        <w:t>=</w:t>
+      </w:r>
+      <w:r>
+        <w:rPr>
+          <w:b/>
+          <w:lang w:val="en-US"/>
+        </w:rPr>
+        <w:t>320</w:t>
+      </w:r>
+      <w:r>
+        <w:rPr>
+          <w:lang w:val="en-US"/>
+        </w:rPr>
+        <w:t>,height=</w:t>
+      </w:r>
+      <w:r>
+        <w:rPr>
+          <w:b/>
+          <w:lang w:val="en-US"/>
+        </w:rPr>
+        <w:t>240</w:t>
+      </w:r>
+      <w:r>
+        <w:rPr>
+          <w:lang w:val="en-US"/>
+        </w:rPr>
+        <w:t>,pixel-aspect-ratio=</w:t>
+      </w:r>
+      <w:r>
+        <w:rPr>
+          <w:b/>
+          <w:lang w:val="en-US"/>
+        </w:rPr>
+        <w:t>1/1</w:t>
+      </w:r>
+      <w:r>
+        <w:rPr>
+          <w:lang w:val="en-US"/>
+        </w:rPr>
+        <w:br/>
+      </w:r>
+      <w:r>
+        <w:rPr>
+          <w:lang w:val="en-US"/>
+        </w:rPr>
+        <w:t xml:space="preserve">Adjust  FPS:    </w:t>
+      </w:r>
+      <w:r>
+        <w:rPr>
+          <w:lang w:val="en-US"/>
+        </w:rPr>
+        <w:t xml:space="preserve">SET PREPROCESS=! </w:t>
+      </w:r>
+      <w:proofErr w:type="spellStart"/>
+      <w:r>
+        <w:rPr>
+          <w:lang w:val="en-US"/>
+        </w:rPr>
+        <w:t>videorate</w:t>
+      </w:r>
+      <w:proofErr w:type="spellEnd"/>
+      <w:r>
+        <w:rPr>
+          <w:lang w:val="en-US"/>
+        </w:rPr>
+        <w:t xml:space="preserve"> !</w:t>
+      </w:r>
+      <w:r>
+        <w:rPr>
+          <w:lang w:val="en-US"/>
+        </w:rPr>
+        <w:t xml:space="preserve"> video/x-raw-</w:t>
+      </w:r>
+      <w:proofErr w:type="spellStart"/>
+      <w:r>
+        <w:rPr>
+          <w:lang w:val="en-US"/>
+        </w:rPr>
+        <w:t>yuv,framerate</w:t>
+      </w:r>
+      <w:proofErr w:type="spellEnd"/>
+      <w:r>
+        <w:rPr>
+          <w:lang w:val="en-US"/>
+        </w:rPr>
+        <w:t>=</w:t>
+      </w:r>
+      <w:r>
+        <w:rPr>
+          <w:b/>
+          <w:lang w:val="en-US"/>
+        </w:rPr>
+        <w:t>10</w:t>
+      </w:r>
+      <w:r>
+        <w:rPr>
+          <w:lang w:val="en-US"/>
+        </w:rPr>
+        <w:t>/1</w:t>
+      </w:r>
+      <w:r>
+        <w:rPr>
+          <w:lang w:val="en-US"/>
+        </w:rPr>
+        <w:br/>
+      </w:r>
+      <w:r>
+        <w:rPr>
+          <w:lang w:val="en-US"/>
+        </w:rPr>
+        <w:t xml:space="preserve">Both:    </w:t>
+      </w:r>
+      <w:r>
+        <w:rPr>
+          <w:lang w:val="en-US"/>
+        </w:rPr>
+        <w:t xml:space="preserve">SET PREPROCESS=! </w:t>
+      </w:r>
+      <w:proofErr w:type="spellStart"/>
+      <w:r>
+        <w:rPr>
+          <w:lang w:val="en-US"/>
+        </w:rPr>
+        <w:t>videorate</w:t>
+      </w:r>
+      <w:proofErr w:type="spellEnd"/>
+      <w:r>
+        <w:rPr>
+          <w:lang w:val="en-US"/>
+        </w:rPr>
+        <w:t xml:space="preserve"> ! </w:t>
+      </w:r>
+      <w:proofErr w:type="spellStart"/>
+      <w:r>
+        <w:rPr>
+          <w:lang w:val="en-US"/>
+        </w:rPr>
+        <w:t>videoscale</w:t>
+      </w:r>
+      <w:proofErr w:type="spellEnd"/>
+      <w:r>
+        <w:rPr>
+          <w:lang w:val="en-US"/>
+        </w:rPr>
+        <w:t xml:space="preserve"> ! video/x-raw-</w:t>
+      </w:r>
+      <w:proofErr w:type="spellStart"/>
+      <w:r>
+        <w:rPr>
+          <w:lang w:val="en-US"/>
+        </w:rPr>
+        <w:t>yuv,framerate</w:t>
+      </w:r>
+      <w:proofErr w:type="spellEnd"/>
+      <w:r>
+        <w:rPr>
+          <w:lang w:val="en-US"/>
+        </w:rPr>
+        <w:t>=</w:t>
+      </w:r>
+      <w:r>
+        <w:rPr>
+          <w:b/>
+          <w:lang w:val="en-US"/>
+        </w:rPr>
+        <w:t>5</w:t>
+      </w:r>
+      <w:r>
+        <w:rPr>
+          <w:lang w:val="en-US"/>
+        </w:rPr>
+        <w:t>/1,width=</w:t>
+      </w:r>
+      <w:r>
+        <w:rPr>
+          <w:b/>
+          <w:lang w:val="en-US"/>
+        </w:rPr>
+        <w:t>320</w:t>
+      </w:r>
+      <w:r>
+        <w:rPr>
+          <w:lang w:val="en-US"/>
+        </w:rPr>
+        <w:t>,height=</w:t>
+      </w:r>
+      <w:r>
+        <w:rPr>
+          <w:b/>
+          <w:lang w:val="en-US"/>
+        </w:rPr>
+        <w:t>240</w:t>
+      </w:r>
+    </w:p>
+    <w:p>
+      <w:pPr>
+        <w:rPr>
+          <w:lang w:val="en-US"/>
+        </w:rPr>
+      </w:pPr>
+      <w:r>
+        <w:rPr>
+          <w:lang w:val="en-US"/>
+        </w:rPr>
+        <w:t xml:space="preserve">The preprocessing is specified by uncommenting one of the example lines in </w:t>
+      </w:r>
+      <w:r>
+        <w:rPr>
+          <w:b/>
+          <w:lang w:val="en-US"/>
+        </w:rPr>
+        <w:t>Run_TVG.bat</w:t>
+      </w:r>
+      <w:r>
+        <w:rPr>
+          <w:lang w:val="en-US"/>
+        </w:rPr>
+        <w:t xml:space="preserve"> and editing the width, height and framerate parameters to match the application. If no preprocessing is needed, all </w:t>
+      </w:r>
+      <w:r>
+        <w:rPr>
+          <w:b/>
+          <w:lang w:val="en-US"/>
+        </w:rPr>
+        <w:t>PREPROCESS</w:t>
+      </w:r>
+      <w:r>
+        <w:rPr>
+          <w:lang w:val="en-US"/>
+        </w:rPr>
+        <w:t>-lines should remain commented out.</w:t>
+      </w:r>
+    </w:p>
+    <w:p>
+      <w:pPr>
+        <w:rPr>
+          <w:lang w:val="en-US"/>
+        </w:rPr>
+      </w:pPr>
+      <w:r>
+        <w:rPr>
+          <w:lang w:val="en-US"/>
+        </w:rPr>
+        <w:t>Note that a non-integer framerate should be given as a fraction. For example 59.94 FPS equals 60000/1001.</w:t>
+      </w:r>
+    </w:p>
+    <w:p>
+      <w:pPr>
+        <w:rPr>
+          <w:lang w:val="en-US"/>
+        </w:rPr>
+      </w:pPr>
+      <w:r>
+        <w:rPr>
+          <w:lang w:val="en-US"/>
+        </w:rPr>
+        <w:lastRenderedPageBreak/>
+        <w:t>The pixel aspect ratio is used by some video players to rescale the video at the playback time. For example, iOS devices have a 3:2 screen but expect 320x240 video (4:3). To make full-screen video for these devices, pixel-aspect-ratio must be set to (3:2)/(4:3) = 9:8.</w:t>
+      </w:r>
+    </w:p>
+    <w:p>
+      <w:pPr>
+        <w:pStyle w:val="Heading2"/>
+        <w:rPr>
+          <w:lang w:val="en-US"/>
+        </w:rPr>
+      </w:pPr>
+      <w:r>
+        <w:rPr>
+          <w:lang w:val="en-US"/>
+        </w:rPr>
+        <w:t>Length of the test video</w:t>
+      </w:r>
+    </w:p>
+    <w:p>
+      <w:pPr>
+        <w:rPr>
+          <w:lang w:val="en-US"/>
+        </w:rPr>
+      </w:pPr>
+      <w:r>
+        <w:rPr>
+          <w:lang w:val="en-US"/>
+        </w:rPr>
+        <w:t xml:space="preserve">The test video consists of the first </w:t>
+      </w:r>
+      <w:r>
+        <w:rPr>
+          <w:b/>
+          <w:lang w:val="en-US"/>
+        </w:rPr>
+        <w:t>NUM_BUFFERS</w:t>
+      </w:r>
+      <w:r>
+        <w:rPr>
+          <w:lang w:val="en-US"/>
+        </w:rPr>
+        <w:t xml:space="preserve"> frames of the input:</w:t>
+      </w:r>
+    </w:p>
+    <w:p>
+      <w:pPr>
+        <w:pStyle w:val="Quote"/>
+        <w:rPr>
+          <w:lang w:val="en-US"/>
+        </w:rPr>
+      </w:pPr>
+      <w:r>
+        <w:rPr>
+          <w:lang w:val="en-US"/>
+        </w:rPr>
+        <w:t>SET NUM_BUFFERS=64</w:t>
+      </w:r>
+    </w:p>
+    <w:p>
+      <w:pPr>
+        <w:rPr>
+          <w:lang w:val="en-US"/>
+        </w:rPr>
+      </w:pPr>
+      <w:r>
+        <w:rPr>
+          <w:lang w:val="en-US"/>
+        </w:rPr>
+        <w:t>The number of buffers should not be larger than what can be expressed using the frame id bits defined in the layout image. For example, 8 bits can represent up to 2</w:t>
+      </w:r>
+      <w:r>
+        <w:rPr>
+          <w:vertAlign w:val="superscript"/>
+          <w:lang w:val="en-US"/>
+        </w:rPr>
+        <w:t>8</w:t>
+      </w:r>
+      <w:r>
+        <w:rPr>
+          <w:lang w:val="en-US"/>
+        </w:rPr>
+        <w:t xml:space="preserve"> = 256 frames.</w:t>
+      </w:r>
+      <w:r>
+        <w:rPr>
+          <w:lang w:val="en-US"/>
+        </w:rPr>
+        <w:t xml:space="preserve"> For AV10, you should always use a power of 2 as the number of frames, e.g. 8, 16, 32, 64, 128, 256, 512, 1024, 2048 or 4096 frames.</w:t>
+      </w:r>
+    </w:p>
+    <w:p>
+      <w:pPr>
+        <w:rPr>
+          <w:lang w:val="en-US"/>
+        </w:rPr>
+      </w:pPr>
+      <w:r>
+        <w:rPr>
+          <w:lang w:val="en-US"/>
+        </w:rPr>
+        <w:t>The repeat count can be 1 or larger.</w:t>
+      </w:r>
+    </w:p>
+    <w:p>
+      <w:pPr>
+        <w:pStyle w:val="Heading2"/>
+        <w:rPr>
+          <w:lang w:val="en-US"/>
+        </w:rPr>
+      </w:pPr>
+      <w:r>
+        <w:rPr>
+          <w:lang w:val="en-US"/>
+        </w:rPr>
+        <w:t xml:space="preserve">Generation of </w:t>
+      </w:r>
+      <w:r>
+        <w:rPr>
+          <w:lang w:val="en-US"/>
+        </w:rPr>
+        <w:t>white prefix/suffix</w:t>
+      </w:r>
+      <w:r>
+        <w:rPr>
+          <w:lang w:val="en-US"/>
+        </w:rPr>
+        <w:t xml:space="preserve"> sequence</w:t>
+      </w:r>
+    </w:p>
+    <w:p>
+      <w:pPr>
+        <w:rPr>
+          <w:lang w:val="en-US"/>
+        </w:rPr>
+      </w:pPr>
+      <w:r>
+        <w:rPr>
+          <w:lang w:val="en-US"/>
+        </w:rPr>
+        <w:t xml:space="preserve">The test video generator can add a white prefix or suffix to the video. In AV100, this is used to calibrate the marker locations. With Video </w:t>
+      </w:r>
+      <w:proofErr w:type="spellStart"/>
+      <w:r>
+        <w:rPr>
+          <w:lang w:val="en-US"/>
+        </w:rPr>
+        <w:t>Multimeter</w:t>
+      </w:r>
+      <w:proofErr w:type="spellEnd"/>
+      <w:r>
+        <w:rPr>
+          <w:lang w:val="en-US"/>
+        </w:rPr>
+        <w:t>, the white period allows time for the user to start and stop the measurement, in order to obtain accurate frame counts.</w:t>
+      </w:r>
+    </w:p>
+    <w:p>
+      <w:pPr>
+        <w:pStyle w:val="Quote"/>
+        <w:rPr>
+          <w:lang w:val="en-US"/>
+        </w:rPr>
+      </w:pPr>
+      <w:r>
+        <w:rPr>
+          <w:lang w:val="en-US"/>
+        </w:rPr>
+        <w:t xml:space="preserve">SET </w:t>
+      </w:r>
+      <w:r>
+        <w:rPr>
+          <w:lang w:val="en-US"/>
+        </w:rPr>
+        <w:t>PRE_WHITE_DURATION=4000</w:t>
+      </w:r>
+      <w:r>
+        <w:rPr>
+          <w:lang w:val="en-US"/>
+        </w:rPr>
+        <w:br/>
+        <w:t>SET PRE_MARKS_DURATION=1000</w:t>
+      </w:r>
+      <w:r>
+        <w:rPr>
+          <w:lang w:val="en-US"/>
+        </w:rPr>
+        <w:br/>
+        <w:t>SET POST_WHITE_DURATION=5000</w:t>
+      </w:r>
+    </w:p>
+    <w:p>
+      <w:pPr>
+        <w:rPr>
+          <w:lang w:val="en-US"/>
+        </w:rPr>
+      </w:pPr>
+      <w:r>
+        <w:rPr>
+          <w:lang w:val="en-US"/>
+        </w:rPr>
+        <w:t xml:space="preserve">For Video </w:t>
+      </w:r>
+      <w:proofErr w:type="spellStart"/>
+      <w:r>
+        <w:rPr>
+          <w:lang w:val="en-US"/>
+        </w:rPr>
+        <w:t>Multimeter</w:t>
+      </w:r>
+      <w:proofErr w:type="spellEnd"/>
+      <w:r>
+        <w:rPr>
+          <w:lang w:val="en-US"/>
+        </w:rPr>
+        <w:t xml:space="preserve"> usage, only PRE_WHITE_DURATION and POST_WHITE_DURATION matter, and they specify the length of the white period in milliseconds. For AV100 usage, PRE_MARKS_DURATION specifies the length of the mark calibration interval, and should normally be configured as 1000 milliseconds.</w:t>
+      </w:r>
+    </w:p>
+    <w:p>
+      <w:pPr>
+        <w:rPr>
+          <w:lang w:val="en-US"/>
+        </w:rPr>
+      </w:pPr>
+      <w:r>
+        <w:rPr>
+          <w:lang w:val="en-US"/>
+        </w:rPr>
+        <w:t xml:space="preserve">For Video </w:t>
+      </w:r>
+      <w:proofErr w:type="spellStart"/>
+      <w:r>
+        <w:rPr>
+          <w:lang w:val="en-US"/>
+        </w:rPr>
+        <w:t>Multimeter</w:t>
+      </w:r>
+      <w:proofErr w:type="spellEnd"/>
+      <w:r>
+        <w:rPr>
+          <w:lang w:val="en-US"/>
+        </w:rPr>
+        <w:t>, the white color can be limited to the marker area instead of covering the whole video:</w:t>
+      </w:r>
+    </w:p>
+    <w:p>
+      <w:pPr>
+        <w:rPr>
+          <w:i/>
+          <w:lang w:val="en-US"/>
+        </w:rPr>
+      </w:pPr>
+      <w:r>
+        <w:rPr>
+          <w:i/>
+          <w:lang w:val="en-US"/>
+        </w:rPr>
+        <w:t>SET RGB6_CALIBRATION=true</w:t>
+      </w:r>
+    </w:p>
+    <w:p>
+      <w:pPr>
+        <w:pStyle w:val="Heading1"/>
+        <w:rPr>
+          <w:lang w:val="en-US"/>
+        </w:rPr>
+      </w:pPr>
+      <w:r>
+        <w:rPr>
+          <w:lang w:val="en-US"/>
+        </w:rPr>
+        <w:t>Editing the marker layout bitmap</w:t>
+      </w:r>
+    </w:p>
+    <w:p>
+      <w:pPr>
+        <w:rPr>
+          <w:lang w:val="en-US"/>
+        </w:rPr>
+      </w:pPr>
+      <w:r>
+        <w:rPr>
+          <w:lang w:val="en-US"/>
+        </w:rPr>
+        <w:t>The layout bitmap can be edi</w:t>
+      </w:r>
       <w:bookmarkStart w:id="0" w:name="_GoBack"/>
       <w:bookmarkEnd w:id="0"/>
-    </w:p>
-    <w:p>
-      <w:pPr>
-        <w:rPr>
-          <w:lang w:val="en-US"/>
-        </w:rPr>
-      </w:pPr>
-      <w:r>
-        <w:rPr>
-          <w:lang w:val="en-US"/>
-        </w:rPr>
-        <w:t>The input video can be resized or the framerate can be adjusted before processing:</w:t>
-      </w:r>
-    </w:p>
-    <w:p>
-      <w:pPr>
-        <w:pStyle w:val="Quote"/>
-        <w:rPr>
-          <w:b/>
-          <w:lang w:val="en-US"/>
-        </w:rPr>
-      </w:pPr>
-      <w:r>
-        <w:rPr>
-          <w:lang w:val="en-US"/>
-        </w:rPr>
-        <w:t xml:space="preserve">Resize only:   </w:t>
-      </w:r>
-      <w:r>
-        <w:rPr>
-          <w:lang w:val="en-US"/>
-        </w:rPr>
-        <w:t xml:space="preserve">SET PREPROCESS=! </w:t>
-      </w:r>
-      <w:proofErr w:type="spellStart"/>
-      <w:r>
-        <w:rPr>
-          <w:lang w:val="en-US"/>
-        </w:rPr>
-        <w:t>videoscale</w:t>
-      </w:r>
-      <w:proofErr w:type="spellEnd"/>
-      <w:r>
-        <w:rPr>
-          <w:lang w:val="en-US"/>
-        </w:rPr>
-        <w:t xml:space="preserve"> ! video/x-raw-</w:t>
-      </w:r>
-      <w:proofErr w:type="spellStart"/>
-      <w:r>
-        <w:rPr>
-          <w:lang w:val="en-US"/>
-        </w:rPr>
-        <w:t>yuv,width</w:t>
-      </w:r>
-      <w:proofErr w:type="spellEnd"/>
-      <w:r>
-        <w:rPr>
-          <w:lang w:val="en-US"/>
-        </w:rPr>
-        <w:t>=</w:t>
-      </w:r>
-      <w:r>
-        <w:rPr>
-          <w:b/>
-          <w:lang w:val="en-US"/>
-        </w:rPr>
-        <w:t>640</w:t>
-      </w:r>
-      <w:r>
-        <w:rPr>
-          <w:lang w:val="en-US"/>
-        </w:rPr>
-        <w:t>,height=</w:t>
-      </w:r>
-      <w:r>
-        <w:rPr>
-          <w:b/>
-          <w:lang w:val="en-US"/>
-        </w:rPr>
-        <w:t>480</w:t>
-      </w:r>
-      <w:r>
-        <w:rPr>
-          <w:b/>
-          <w:lang w:val="en-US"/>
-        </w:rPr>
-        <w:br/>
-      </w:r>
-      <w:r>
-        <w:rPr>
-          <w:lang w:val="en-US"/>
-        </w:rPr>
-        <w:t xml:space="preserve">Resize and change aspect ratio: SET PREPROCESS=! </w:t>
-      </w:r>
-      <w:proofErr w:type="spellStart"/>
-      <w:r>
-        <w:rPr>
-          <w:lang w:val="en-US"/>
-        </w:rPr>
-        <w:t>videos</w:t>
-      </w:r>
-      <w:r>
-        <w:rPr>
-          <w:lang w:val="en-US"/>
-        </w:rPr>
-        <w:t>cale</w:t>
-      </w:r>
-      <w:proofErr w:type="spellEnd"/>
-      <w:r>
-        <w:rPr>
-          <w:lang w:val="en-US"/>
-        </w:rPr>
-        <w:t xml:space="preserve"> ! video/x-raw-</w:t>
-      </w:r>
-      <w:proofErr w:type="spellStart"/>
-      <w:r>
-        <w:rPr>
-          <w:lang w:val="en-US"/>
-        </w:rPr>
-        <w:t>yuv,width</w:t>
-      </w:r>
-      <w:proofErr w:type="spellEnd"/>
-      <w:r>
-        <w:rPr>
-          <w:lang w:val="en-US"/>
-        </w:rPr>
-        <w:t>=</w:t>
-      </w:r>
-      <w:r>
-        <w:rPr>
-          <w:b/>
-          <w:lang w:val="en-US"/>
-        </w:rPr>
-        <w:t>320</w:t>
-      </w:r>
-      <w:r>
-        <w:rPr>
-          <w:lang w:val="en-US"/>
-        </w:rPr>
-        <w:t>,height=</w:t>
-      </w:r>
-      <w:r>
-        <w:rPr>
-          <w:b/>
-          <w:lang w:val="en-US"/>
-        </w:rPr>
-        <w:t>240</w:t>
-      </w:r>
-      <w:r>
-        <w:rPr>
-          <w:lang w:val="en-US"/>
-        </w:rPr>
-        <w:t>,pixel-aspect-ratio=</w:t>
-      </w:r>
-      <w:r>
-        <w:rPr>
-          <w:b/>
-          <w:lang w:val="en-US"/>
-        </w:rPr>
-        <w:t>1/1</w:t>
-      </w:r>
-      <w:r>
-        <w:rPr>
-          <w:lang w:val="en-US"/>
-        </w:rPr>
-        <w:br/>
-      </w:r>
-      <w:r>
-        <w:rPr>
-          <w:lang w:val="en-US"/>
-        </w:rPr>
-        <w:t xml:space="preserve">Adjust  FPS:    </w:t>
-      </w:r>
-      <w:r>
-        <w:rPr>
-          <w:lang w:val="en-US"/>
-        </w:rPr>
-        <w:t xml:space="preserve">SET PREPROCESS=! </w:t>
-      </w:r>
-      <w:proofErr w:type="spellStart"/>
-      <w:r>
-        <w:rPr>
-          <w:lang w:val="en-US"/>
-        </w:rPr>
-        <w:t>videorate</w:t>
-      </w:r>
-      <w:proofErr w:type="spellEnd"/>
-      <w:r>
-        <w:rPr>
-          <w:lang w:val="en-US"/>
-        </w:rPr>
-        <w:t xml:space="preserve"> !</w:t>
-      </w:r>
-      <w:r>
-        <w:rPr>
-          <w:lang w:val="en-US"/>
-        </w:rPr>
-        <w:t xml:space="preserve"> video/x-raw-</w:t>
-      </w:r>
-      <w:proofErr w:type="spellStart"/>
-      <w:r>
-        <w:rPr>
-          <w:lang w:val="en-US"/>
-        </w:rPr>
-        <w:t>yuv,framerate</w:t>
-      </w:r>
-      <w:proofErr w:type="spellEnd"/>
-      <w:r>
-        <w:rPr>
-          <w:lang w:val="en-US"/>
-        </w:rPr>
-        <w:t>=</w:t>
-      </w:r>
-      <w:r>
-        <w:rPr>
-          <w:b/>
-          <w:lang w:val="en-US"/>
-        </w:rPr>
-        <w:t>10</w:t>
-      </w:r>
-      <w:r>
-        <w:rPr>
-          <w:lang w:val="en-US"/>
-        </w:rPr>
-        <w:t>/1</w:t>
-      </w:r>
-      <w:r>
-        <w:rPr>
-          <w:lang w:val="en-US"/>
-        </w:rPr>
-        <w:br/>
-      </w:r>
-      <w:r>
-        <w:rPr>
-          <w:lang w:val="en-US"/>
-        </w:rPr>
-        <w:t xml:space="preserve">Both:    </w:t>
-      </w:r>
-      <w:r>
-        <w:rPr>
-          <w:lang w:val="en-US"/>
-        </w:rPr>
-        <w:t xml:space="preserve">SET PREPROCESS=! </w:t>
-      </w:r>
-      <w:proofErr w:type="spellStart"/>
-      <w:r>
-        <w:rPr>
-          <w:lang w:val="en-US"/>
-        </w:rPr>
-        <w:t>videorate</w:t>
-      </w:r>
-      <w:proofErr w:type="spellEnd"/>
-      <w:r>
-        <w:rPr>
-          <w:lang w:val="en-US"/>
-        </w:rPr>
-        <w:t xml:space="preserve"> ! </w:t>
-      </w:r>
-      <w:proofErr w:type="spellStart"/>
-      <w:r>
-        <w:rPr>
-          <w:lang w:val="en-US"/>
-        </w:rPr>
-        <w:t>videoscale</w:t>
-      </w:r>
-      <w:proofErr w:type="spellEnd"/>
-      <w:r>
-        <w:rPr>
-          <w:lang w:val="en-US"/>
-        </w:rPr>
-        <w:t xml:space="preserve"> ! video/x-raw-</w:t>
-      </w:r>
-      <w:proofErr w:type="spellStart"/>
-      <w:r>
-        <w:rPr>
-          <w:lang w:val="en-US"/>
-        </w:rPr>
-        <w:t>yuv,framerate</w:t>
-      </w:r>
-      <w:proofErr w:type="spellEnd"/>
-      <w:r>
-        <w:rPr>
-          <w:lang w:val="en-US"/>
-        </w:rPr>
-        <w:t>=</w:t>
-      </w:r>
-      <w:r>
-        <w:rPr>
-          <w:b/>
-          <w:lang w:val="en-US"/>
-        </w:rPr>
-        <w:t>5</w:t>
-      </w:r>
-      <w:r>
-        <w:rPr>
-          <w:lang w:val="en-US"/>
-        </w:rPr>
-        <w:t>/1,width=</w:t>
-      </w:r>
-      <w:r>
-        <w:rPr>
-          <w:b/>
-          <w:lang w:val="en-US"/>
-        </w:rPr>
-        <w:t>320</w:t>
-      </w:r>
-      <w:r>
-        <w:rPr>
-          <w:lang w:val="en-US"/>
-        </w:rPr>
-        <w:t>,height=</w:t>
-      </w:r>
-      <w:r>
-        <w:rPr>
-          <w:b/>
-          <w:lang w:val="en-US"/>
-        </w:rPr>
-        <w:t>240</w:t>
-      </w:r>
-    </w:p>
-    <w:p>
-      <w:pPr>
-        <w:rPr>
-          <w:lang w:val="en-US"/>
-        </w:rPr>
-      </w:pPr>
-      <w:r>
-        <w:rPr>
-          <w:lang w:val="en-US"/>
-        </w:rPr>
-        <w:t xml:space="preserve">The preprocessing is specified by uncommenting one of the example lines in </w:t>
-      </w:r>
-      <w:r>
-        <w:rPr>
-          <w:b/>
-          <w:lang w:val="en-US"/>
-        </w:rPr>
-        <w:t>Run_TVG.bat</w:t>
-      </w:r>
-      <w:r>
-        <w:rPr>
-          <w:lang w:val="en-US"/>
-        </w:rPr>
-        <w:t xml:space="preserve"> and editing the width, height and framerate parameters to match the application. If no preprocessing is needed, all </w:t>
-      </w:r>
-      <w:r>
-        <w:rPr>
-          <w:b/>
-          <w:lang w:val="en-US"/>
-        </w:rPr>
-        <w:t>PREPROCESS</w:t>
-      </w:r>
-      <w:r>
-        <w:rPr>
-          <w:lang w:val="en-US"/>
-        </w:rPr>
-        <w:t>-lines should remain commented out.</w:t>
-      </w:r>
-    </w:p>
-    <w:p>
-      <w:pPr>
-        <w:rPr>
-          <w:lang w:val="en-US"/>
-        </w:rPr>
-      </w:pPr>
-      <w:r>
-        <w:rPr>
-          <w:lang w:val="en-US"/>
-        </w:rPr>
-        <w:t>Note that a non-integer framerate should be given as a fraction. For example 59.94 FPS equals 60000/1001.</w:t>
-      </w:r>
-    </w:p>
-    <w:p>
-      <w:pPr>
-        <w:rPr>
-          <w:lang w:val="en-US"/>
-        </w:rPr>
-      </w:pPr>
-      <w:r>
-        <w:rPr>
-          <w:lang w:val="en-US"/>
-        </w:rPr>
-        <w:lastRenderedPageBreak/>
-        <w:t>The pixel aspect ratio is used by some video players to rescale the video at the playback time. For example, iOS devices have a 3:2 screen but expect 320x240 video (4:3). To make full-screen video for these devices, pixel-aspect-ratio must be set to (3:2)/(4:3) = 9:8.</w:t>
-      </w:r>
-    </w:p>
-    <w:p>
-      <w:pPr>
-        <w:pStyle w:val="Heading2"/>
-        <w:rPr>
-          <w:lang w:val="en-US"/>
-        </w:rPr>
-      </w:pPr>
-      <w:r>
-        <w:rPr>
-          <w:lang w:val="en-US"/>
-        </w:rPr>
-        <w:t>Length of the test video</w:t>
-      </w:r>
-    </w:p>
-    <w:p>
-      <w:pPr>
-        <w:rPr>
-          <w:lang w:val="en-US"/>
-        </w:rPr>
-      </w:pPr>
-      <w:r>
-        <w:rPr>
-          <w:lang w:val="en-US"/>
-        </w:rPr>
-        <w:t xml:space="preserve">The test video consists of the first </w:t>
-      </w:r>
-      <w:r>
-        <w:rPr>
-          <w:b/>
-          <w:lang w:val="en-US"/>
-        </w:rPr>
-        <w:t>NUM_BUFFERS</w:t>
-      </w:r>
-      <w:r>
-        <w:rPr>
-          <w:lang w:val="en-US"/>
-        </w:rPr>
-        <w:t xml:space="preserve"> frames of the input:</w:t>
-      </w:r>
-    </w:p>
-    <w:p>
-      <w:pPr>
-        <w:pStyle w:val="Quote"/>
-        <w:rPr>
-          <w:lang w:val="en-US"/>
-        </w:rPr>
-      </w:pPr>
-      <w:r>
-        <w:rPr>
-          <w:lang w:val="en-US"/>
-        </w:rPr>
-        <w:t>SET NUM_BUFFERS=64</w:t>
-      </w:r>
-    </w:p>
-    <w:p>
-      <w:pPr>
-        <w:rPr>
-          <w:lang w:val="en-US"/>
-        </w:rPr>
-      </w:pPr>
-      <w:r>
-        <w:rPr>
-          <w:lang w:val="en-US"/>
-        </w:rPr>
-        <w:t>The number of buffers should not be larger than what can be expressed using the frame id bits defined in the layout image. For example, 8 bits can represent up to 2</w:t>
-      </w:r>
-      <w:r>
-        <w:rPr>
-          <w:vertAlign w:val="superscript"/>
-          <w:lang w:val="en-US"/>
-        </w:rPr>
-        <w:t>8</w:t>
-      </w:r>
-      <w:r>
-        <w:rPr>
-          <w:lang w:val="en-US"/>
-        </w:rPr>
-        <w:t xml:space="preserve"> = 256 frames.</w:t>
-      </w:r>
-      <w:r>
-        <w:rPr>
-          <w:lang w:val="en-US"/>
-        </w:rPr>
-        <w:t xml:space="preserve"> For AV10, you should always use a power of 2 as the number of frames, e.g. 8, 16, 32, 64, 128, 256, 512, 1024, 2048 or 4096 frames.</w:t>
-      </w:r>
-    </w:p>
-    <w:p>
-      <w:pPr>
-        <w:rPr>
-          <w:lang w:val="en-US"/>
-        </w:rPr>
-      </w:pPr>
-      <w:r>
-        <w:rPr>
-          <w:lang w:val="en-US"/>
-        </w:rPr>
-        <w:t>The repeat count can be 1 or larger.</w:t>
-      </w:r>
-    </w:p>
-    <w:p>
-      <w:pPr>
-        <w:pStyle w:val="Heading2"/>
-        <w:rPr>
-          <w:lang w:val="en-US"/>
-        </w:rPr>
-      </w:pPr>
-      <w:r>
-        <w:rPr>
-          <w:lang w:val="en-US"/>
-        </w:rPr>
-        <w:t xml:space="preserve">Generation of </w:t>
-      </w:r>
-      <w:r>
-        <w:rPr>
-          <w:lang w:val="en-US"/>
-        </w:rPr>
-        <w:t>white prefix/suffix</w:t>
-      </w:r>
-      <w:r>
-        <w:rPr>
-          <w:lang w:val="en-US"/>
-        </w:rPr>
-        <w:t xml:space="preserve"> sequence</w:t>
-      </w:r>
-    </w:p>
-    <w:p>
-      <w:pPr>
-        <w:rPr>
-          <w:lang w:val="en-US"/>
-        </w:rPr>
-      </w:pPr>
-      <w:r>
-        <w:rPr>
-          <w:lang w:val="en-US"/>
-        </w:rPr>
-        <w:t xml:space="preserve">The test video generator can add a white prefix or suffix to the video. In AV100, this is used to calibrate the marker locations. With Video </w:t>
-      </w:r>
-      <w:proofErr w:type="spellStart"/>
-      <w:r>
-        <w:rPr>
-          <w:lang w:val="en-US"/>
-        </w:rPr>
-        <w:t>Multimeter</w:t>
-      </w:r>
-      <w:proofErr w:type="spellEnd"/>
-      <w:r>
-        <w:rPr>
-          <w:lang w:val="en-US"/>
-        </w:rPr>
-        <w:t>, the white period allows time for the user to start and stop the measurement, in order to obtain accurate frame counts.</w:t>
-      </w:r>
-    </w:p>
-    <w:p>
-      <w:pPr>
-        <w:pStyle w:val="Quote"/>
-        <w:rPr>
-          <w:lang w:val="en-US"/>
-        </w:rPr>
-      </w:pPr>
-      <w:r>
-        <w:rPr>
-          <w:lang w:val="en-US"/>
-        </w:rPr>
-        <w:t>SET CALIBRATION=prepend</w:t>
-      </w:r>
-    </w:p>
-    <w:p>
-      <w:pPr>
-        <w:rPr>
-          <w:b/>
-          <w:lang w:val="en-US"/>
-        </w:rPr>
-      </w:pPr>
-      <w:r>
-        <w:rPr>
-          <w:lang w:val="en-US"/>
-        </w:rPr>
-        <w:t xml:space="preserve">Allowed values are </w:t>
-      </w:r>
-      <w:r>
-        <w:rPr>
-          <w:b/>
-          <w:lang w:val="en-US"/>
-        </w:rPr>
-        <w:t>off</w:t>
-      </w:r>
-      <w:r>
-        <w:rPr>
-          <w:lang w:val="en-US"/>
-        </w:rPr>
-        <w:t xml:space="preserve">, </w:t>
-      </w:r>
-      <w:r>
-        <w:rPr>
-          <w:b/>
-          <w:lang w:val="en-US"/>
-        </w:rPr>
-        <w:t>only</w:t>
-      </w:r>
-      <w:r>
-        <w:rPr>
-          <w:lang w:val="en-US"/>
-        </w:rPr>
-        <w:t xml:space="preserve">, </w:t>
-      </w:r>
-      <w:r>
-        <w:rPr>
-          <w:b/>
-          <w:lang w:val="en-US"/>
-        </w:rPr>
-        <w:t>prepend</w:t>
-      </w:r>
-      <w:r>
-        <w:rPr>
-          <w:b/>
-          <w:lang w:val="en-US"/>
-        </w:rPr>
-        <w:t>,</w:t>
-      </w:r>
-      <w:r>
-        <w:rPr>
-          <w:lang w:val="en-US"/>
-        </w:rPr>
-        <w:t xml:space="preserve"> </w:t>
-      </w:r>
-      <w:r>
-        <w:rPr>
-          <w:b/>
-          <w:lang w:val="en-US"/>
-        </w:rPr>
-        <w:t>both</w:t>
-      </w:r>
-      <w:r>
-        <w:rPr>
-          <w:b/>
-          <w:lang w:val="en-US"/>
-        </w:rPr>
-        <w:t xml:space="preserve">, rgb6_prepend </w:t>
-      </w:r>
-      <w:r>
-        <w:rPr>
-          <w:lang w:val="en-US"/>
-        </w:rPr>
-        <w:t xml:space="preserve">and </w:t>
-      </w:r>
-      <w:r>
-        <w:rPr>
-          <w:b/>
-          <w:lang w:val="en-US"/>
-        </w:rPr>
-        <w:t>rgb6_both</w:t>
-      </w:r>
-      <w:r>
-        <w:rPr>
-          <w:lang w:val="en-US"/>
-        </w:rPr>
-        <w:t>.</w:t>
-      </w:r>
-      <w:r>
-        <w:rPr>
-          <w:b/>
-          <w:lang w:val="en-US"/>
-        </w:rPr>
-        <w:t xml:space="preserve"> </w:t>
-      </w:r>
-    </w:p>
-    <w:p>
-      <w:pPr>
-        <w:rPr>
-          <w:lang w:val="en-US"/>
-        </w:rPr>
-      </w:pPr>
-      <w:r>
-        <w:rPr>
-          <w:b/>
-          <w:lang w:val="en-US"/>
-        </w:rPr>
-        <w:t>Off</w:t>
-      </w:r>
-      <w:r>
-        <w:rPr>
-          <w:lang w:val="en-US"/>
-        </w:rPr>
-        <w:t xml:space="preserve"> means that no calibration sequence is added to this video. </w:t>
-      </w:r>
-      <w:r>
-        <w:rPr>
-          <w:lang w:val="en-US"/>
-        </w:rPr>
-        <w:t xml:space="preserve">For use with AV100, </w:t>
-      </w:r>
-      <w:r>
-        <w:rPr>
-          <w:lang w:val="en-US"/>
-        </w:rPr>
-        <w:t xml:space="preserve">you have to have it as a separate video file. Such a separate video can be generated by settings </w:t>
-      </w:r>
-      <w:r>
-        <w:rPr>
-          <w:b/>
-          <w:lang w:val="en-US"/>
-        </w:rPr>
-        <w:t>CALIBRATION=only</w:t>
-      </w:r>
-      <w:r>
-        <w:rPr>
-          <w:lang w:val="en-US"/>
-        </w:rPr>
-        <w:t>, which generates only the calibration sequence and no test video.</w:t>
-      </w:r>
-      <w:r>
-        <w:rPr>
-          <w:lang w:val="en-US"/>
-        </w:rPr>
-        <w:t xml:space="preserve"> Video </w:t>
-      </w:r>
-      <w:proofErr w:type="spellStart"/>
-      <w:r>
-        <w:rPr>
-          <w:lang w:val="en-US"/>
-        </w:rPr>
-        <w:t>Multimeter</w:t>
-      </w:r>
-      <w:proofErr w:type="spellEnd"/>
-      <w:r>
-        <w:rPr>
-          <w:lang w:val="en-US"/>
-        </w:rPr>
-        <w:t xml:space="preserve"> can also be used without the white sequence when accurate frame counts are not important.</w:t>
-      </w:r>
-    </w:p>
-    <w:p>
-      <w:pPr>
-        <w:rPr>
-          <w:lang w:val="en-US"/>
-        </w:rPr>
-      </w:pPr>
-      <w:r>
-        <w:rPr>
-          <w:lang w:val="en-US"/>
-        </w:rPr>
-        <w:t xml:space="preserve">The third choice, </w:t>
-      </w:r>
-      <w:r>
-        <w:rPr>
-          <w:b/>
-          <w:lang w:val="en-US"/>
-        </w:rPr>
-        <w:t>prepend</w:t>
-      </w:r>
-      <w:r>
-        <w:rPr>
-          <w:lang w:val="en-US"/>
-        </w:rPr>
-        <w:t>, puts the calibration sequence in the beginning of the test video.</w:t>
-      </w:r>
-      <w:r>
-        <w:rPr>
-          <w:lang w:val="en-US"/>
-        </w:rPr>
-        <w:t xml:space="preserve"> </w:t>
-      </w:r>
-      <w:r>
-        <w:rPr>
-          <w:lang w:val="en-US"/>
-        </w:rPr>
-        <w:t xml:space="preserve">The fourth choice, </w:t>
-      </w:r>
-      <w:r>
-        <w:rPr>
-          <w:b/>
-          <w:lang w:val="en-US"/>
-        </w:rPr>
-        <w:t>both</w:t>
-      </w:r>
-      <w:r>
-        <w:rPr>
-          <w:lang w:val="en-US"/>
-        </w:rPr>
-        <w:t>, also appends white frames to the end of the test video.</w:t>
-      </w:r>
-      <w:r>
-        <w:rPr>
-          <w:lang w:val="en-US"/>
-        </w:rPr>
-        <w:t xml:space="preserve"> This is used with Video </w:t>
-      </w:r>
-      <w:proofErr w:type="spellStart"/>
-      <w:r>
-        <w:rPr>
-          <w:lang w:val="en-US"/>
-        </w:rPr>
-        <w:t>Multimeter</w:t>
-      </w:r>
-      <w:proofErr w:type="spellEnd"/>
-      <w:r>
-        <w:rPr>
-          <w:lang w:val="en-US"/>
-        </w:rPr>
-        <w:t xml:space="preserve"> to provide time to stop the measurement accurately.</w:t>
-      </w:r>
-    </w:p>
-    <w:p>
-      <w:pPr>
-        <w:rPr>
-          <w:lang w:val="en-US"/>
-        </w:rPr>
-      </w:pPr>
-      <w:r>
-        <w:rPr>
-          <w:lang w:val="en-US"/>
-        </w:rPr>
-        <w:t xml:space="preserve">The </w:t>
-      </w:r>
-      <w:r>
-        <w:rPr>
-          <w:b/>
-          <w:lang w:val="en-US"/>
-        </w:rPr>
-        <w:t>rgb6_</w:t>
-      </w:r>
-      <w:r>
-        <w:rPr>
-          <w:b/>
-          <w:lang w:val="en-US"/>
-        </w:rPr>
-        <w:t xml:space="preserve">  </w:t>
-      </w:r>
-      <w:r>
-        <w:rPr>
-          <w:lang w:val="en-US"/>
-        </w:rPr>
-        <w:t xml:space="preserve">options will place the white color only in the marker area, which is especially suitable for use with Video </w:t>
-      </w:r>
-      <w:proofErr w:type="spellStart"/>
-      <w:r>
-        <w:rPr>
-          <w:lang w:val="en-US"/>
-        </w:rPr>
-        <w:t>Multimeter</w:t>
-      </w:r>
-      <w:proofErr w:type="spellEnd"/>
-      <w:r>
-        <w:rPr>
-          <w:lang w:val="en-US"/>
-        </w:rPr>
-        <w:t xml:space="preserve">. The normal </w:t>
-      </w:r>
-      <w:r>
-        <w:rPr>
-          <w:b/>
-          <w:lang w:val="en-US"/>
-        </w:rPr>
-        <w:t>prepend</w:t>
-      </w:r>
-      <w:r>
-        <w:rPr>
-          <w:lang w:val="en-US"/>
-        </w:rPr>
-        <w:t xml:space="preserve"> and </w:t>
-      </w:r>
-      <w:r>
-        <w:rPr>
-          <w:b/>
-          <w:lang w:val="en-US"/>
-        </w:rPr>
-        <w:t>both</w:t>
-      </w:r>
-      <w:r>
-        <w:rPr>
-          <w:lang w:val="en-US"/>
-        </w:rPr>
-        <w:t xml:space="preserve"> options will make the whole frame white, which works for both AV100 and Video </w:t>
-      </w:r>
-      <w:proofErr w:type="spellStart"/>
-      <w:r>
-        <w:rPr>
-          <w:lang w:val="en-US"/>
-        </w:rPr>
-        <w:t>Multimeter</w:t>
-      </w:r>
-      <w:proofErr w:type="spellEnd"/>
-      <w:r>
-        <w:rPr>
-          <w:lang w:val="en-US"/>
-        </w:rPr>
-        <w:t>.</w:t>
-      </w:r>
-    </w:p>
-    <w:p>
-      <w:pPr>
-        <w:pStyle w:val="Heading1"/>
-        <w:rPr>
-          <w:lang w:val="en-US"/>
-        </w:rPr>
-      </w:pPr>
-      <w:r>
-        <w:rPr>
-          <w:lang w:val="en-US"/>
-        </w:rPr>
-        <w:t>Editing the marker layout bitmap</w:t>
-      </w:r>
-    </w:p>
-    <w:p>
-      <w:pPr>
-        <w:rPr>
-          <w:lang w:val="en-US"/>
-        </w:rPr>
-      </w:pPr>
-      <w:r>
-        <w:rPr>
-          <w:lang w:val="en-US"/>
-        </w:rPr>
-        <w:t>The layout bitmap can be edited using any bitmap editor, such as Microsoft Paint or the GIMP.</w:t>
+      <w:r>
+        <w:rPr>
+          <w:lang w:val="en-US"/>
+        </w:rPr>
+        <w:t>ted using any bitmap editor, such as Microsoft Paint or the GIMP.</w:t>
       </w:r>
       <w:r>
         <w:rPr>
@@ -3541,7 +3313,6 @@
                 <w:b/>
                 <w:lang w:val="en-US"/>
               </w:rPr>
-              <w:lastRenderedPageBreak/>
               <w:t>Color value (Red, Green, Blue)</w:t>
             </w:r>
           </w:p>
@@ -3682,6 +3453,7 @@
           </w:tcPr>
           <w:p>
             <w:r>
+              <w:lastRenderedPageBreak/>
               <w:t>(20, 20, 20)</w:t>
             </w:r>
           </w:p>
@@ -4280,6 +4052,38 @@
           <w:rFonts w:ascii="Consolas" w:hAnsi="Consolas" w:cs="Consolas"/>
           <w:lang w:val="en-US"/>
         </w:rPr>
+        <w:t xml:space="preserve">    "demuxer":        "</w:t>
+      </w:r>
+      <w:proofErr w:type="spellStart"/>
+      <w:r>
+        <w:rPr>
+          <w:rFonts w:ascii="Consolas" w:hAnsi="Consolas" w:cs="Consolas"/>
+          <w:lang w:val="en-US"/>
+        </w:rPr>
+        <w:t>qtdemux</w:t>
+      </w:r>
+      <w:proofErr w:type="spellEnd"/>
+      <w:r>
+        <w:rPr>
+          <w:rFonts w:ascii="Consolas" w:hAnsi="Consolas" w:cs="Consolas"/>
+          <w:lang w:val="en-US"/>
+        </w:rPr>
+        <w:t>",</w:t>
+      </w:r>
+    </w:p>
+    <w:p>
+      <w:pPr>
+        <w:spacing w:after="0" w:line="240" w:lineRule="auto"/>
+        <w:rPr>
+          <w:rFonts w:ascii="Consolas" w:hAnsi="Consolas" w:cs="Consolas"/>
+          <w:lang w:val="en-US"/>
+        </w:rPr>
+      </w:pPr>
+      <w:r>
+        <w:rPr>
+          <w:rFonts w:ascii="Consolas" w:hAnsi="Consolas" w:cs="Consolas"/>
+          <w:lang w:val="en-US"/>
+        </w:rPr>
         <w:t xml:space="preserve">    "</w:t>
       </w:r>
       <w:proofErr w:type="spellStart"/>
@@ -4288,7 +4092,7 @@
           <w:rFonts w:ascii="Consolas" w:hAnsi="Consolas" w:cs="Consolas"/>
           <w:lang w:val="en-US"/>
         </w:rPr>
-        <w:t>demuxer</w:t>
+        <w:t>video_decoder</w:t>
       </w:r>
       <w:proofErr w:type="spellEnd"/>
       <w:r>
@@ -4296,7 +4100,23 @@
           <w:rFonts w:ascii="Consolas" w:hAnsi="Consolas" w:cs="Consolas"/>
           <w:lang w:val="en-US"/>
         </w:rPr>
-        <w:t>":        "</w:t>
+        <w:t>":  "avdec_h264",</w:t>
+      </w:r>
+    </w:p>
+    <w:p>
+      <w:pPr>
+        <w:spacing w:after="0" w:line="240" w:lineRule="auto"/>
+        <w:rPr>
+          <w:rFonts w:ascii="Consolas" w:hAnsi="Consolas" w:cs="Consolas"/>
+          <w:lang w:val="en-US"/>
+        </w:rPr>
+      </w:pPr>
+      <w:r>
+        <w:rPr>
+          <w:rFonts w:ascii="Consolas" w:hAnsi="Consolas" w:cs="Consolas"/>
+          <w:lang w:val="en-US"/>
+        </w:rPr>
+        <w:t xml:space="preserve">    "</w:t>
       </w:r>
       <w:proofErr w:type="spellStart"/>
       <w:r>
@@ -4304,7 +4124,7 @@
           <w:rFonts w:ascii="Consolas" w:hAnsi="Consolas" w:cs="Consolas"/>
           <w:lang w:val="en-US"/>
         </w:rPr>
-        <w:t>qtdemux</w:t>
+        <w:t>audio_decoder</w:t>
       </w:r>
       <w:proofErr w:type="spellEnd"/>
       <w:r>
@@ -4312,6 +4132,22 @@
           <w:rFonts w:ascii="Consolas" w:hAnsi="Consolas" w:cs="Consolas"/>
           <w:lang w:val="en-US"/>
         </w:rPr>
+        <w:t>":  "</w:t>
+      </w:r>
+      <w:proofErr w:type="spellStart"/>
+      <w:r>
+        <w:rPr>
+          <w:rFonts w:ascii="Consolas" w:hAnsi="Consolas" w:cs="Consolas"/>
+          <w:lang w:val="en-US"/>
+        </w:rPr>
+        <w:t>faad</w:t>
+      </w:r>
+      <w:proofErr w:type="spellEnd"/>
+      <w:r>
+        <w:rPr>
+          <w:rFonts w:ascii="Consolas" w:hAnsi="Consolas" w:cs="Consolas"/>
+          <w:lang w:val="en-US"/>
+        </w:rPr>
         <w:t>",</w:t>
       </w:r>
     </w:p>
@@ -4336,7 +4172,7 @@
           <w:rFonts w:ascii="Consolas" w:hAnsi="Consolas" w:cs="Consolas"/>
           <w:lang w:val="en-US"/>
         </w:rPr>
-        <w:t>video_decoder</w:t>
+        <w:t>muxer</w:t>
       </w:r>
       <w:proofErr w:type="spellEnd"/>
       <w:r>
@@ -4344,7 +4180,7 @@
           <w:rFonts w:ascii="Consolas" w:hAnsi="Consolas" w:cs="Consolas"/>
           <w:lang w:val="en-US"/>
         </w:rPr>
-        <w:t>":  "avdec_h264",</w:t>
+        <w:t>":          "3gppmux",</w:t>
       </w:r>
     </w:p>
     <w:p>
@@ -4368,7 +4204,7 @@
           <w:rFonts w:ascii="Consolas" w:hAnsi="Consolas" w:cs="Consolas"/>
           <w:lang w:val="en-US"/>
         </w:rPr>
-        <w:t>audio_decoder</w:t>
+        <w:t>video_encoder</w:t>
       </w:r>
       <w:proofErr w:type="spellEnd"/>
       <w:r>
@@ -4376,6 +4212,38 @@
           <w:rFonts w:ascii="Consolas" w:hAnsi="Consolas" w:cs="Consolas"/>
           <w:lang w:val="en-US"/>
         </w:rPr>
+        <w:t>":  "x264enc",</w:t>
+      </w:r>
+    </w:p>
+    <w:p>
+      <w:pPr>
+        <w:spacing w:after="0" w:line="240" w:lineRule="auto"/>
+        <w:rPr>
+          <w:rFonts w:ascii="Consolas" w:hAnsi="Consolas" w:cs="Consolas"/>
+          <w:lang w:val="en-US"/>
+        </w:rPr>
+      </w:pPr>
+      <w:r>
+        <w:rPr>
+          <w:rFonts w:ascii="Consolas" w:hAnsi="Consolas" w:cs="Consolas"/>
+          <w:lang w:val="en-US"/>
+        </w:rPr>
+        <w:t xml:space="preserve">    "</w:t>
+      </w:r>
+      <w:proofErr w:type="spellStart"/>
+      <w:r>
+        <w:rPr>
+          <w:rFonts w:ascii="Consolas" w:hAnsi="Consolas" w:cs="Consolas"/>
+          <w:lang w:val="en-US"/>
+        </w:rPr>
+        <w:t>audio_encoder</w:t>
+      </w:r>
+      <w:proofErr w:type="spellEnd"/>
+      <w:r>
+        <w:rPr>
+          <w:rFonts w:ascii="Consolas" w:hAnsi="Consolas" w:cs="Consolas"/>
+          <w:lang w:val="en-US"/>
+        </w:rPr>
         <w:t>":  "</w:t>
       </w:r>
       <w:proofErr w:type="spellStart"/>
@@ -4384,7 +4252,7 @@
           <w:rFonts w:ascii="Consolas" w:hAnsi="Consolas" w:cs="Consolas"/>
           <w:lang w:val="en-US"/>
         </w:rPr>
-        <w:t>faad</w:t>
+        <w:t>avenc_aac</w:t>
       </w:r>
       <w:proofErr w:type="spellEnd"/>
       <w:r>
@@ -4408,23 +4276,7 @@
           <w:rFonts w:ascii="Consolas" w:hAnsi="Consolas" w:cs="Consolas"/>
           <w:lang w:val="en-US"/>
         </w:rPr>
-        <w:t xml:space="preserve">    "</w:t>
-      </w:r>
-      <w:proofErr w:type="spellStart"/>
-      <w:r>
-        <w:rPr>
-          <w:rFonts w:ascii="Consolas" w:hAnsi="Consolas" w:cs="Consolas"/>
-          <w:lang w:val="en-US"/>
-        </w:rPr>
-        <w:t>muxer</w:t>
-      </w:r>
-      <w:proofErr w:type="spellEnd"/>
-      <w:r>
-        <w:rPr>
-          <w:rFonts w:ascii="Consolas" w:hAnsi="Consolas" w:cs="Consolas"/>
-          <w:lang w:val="en-US"/>
-        </w:rPr>
-        <w:t>":          "3gppmux",</w:t>
+        <w:t xml:space="preserve">    "resolution":     [1920,1080],</w:t>
       </w:r>
     </w:p>
     <w:p>
@@ -4440,119 +4292,23 @@
           <w:rFonts w:ascii="Consolas" w:hAnsi="Consolas" w:cs="Consolas"/>
           <w:lang w:val="en-US"/>
         </w:rPr>
+        <w:t xml:space="preserve">    "framerate":       24.00,</w:t>
+      </w:r>
+    </w:p>
+    <w:p>
+      <w:pPr>
+        <w:spacing w:after="0" w:line="240" w:lineRule="auto"/>
+        <w:rPr>
+          <w:rFonts w:ascii="Consolas" w:hAnsi="Consolas" w:cs="Consolas"/>
+          <w:lang w:val="en-US"/>
+        </w:rPr>
+      </w:pPr>
+      <w:r>
+        <w:rPr>
+          <w:rFonts w:ascii="Consolas" w:hAnsi="Consolas" w:cs="Consolas"/>
+          <w:lang w:val="en-US"/>
+        </w:rPr>
         <w:lastRenderedPageBreak/>
-        <w:t xml:space="preserve">    "</w:t>
-      </w:r>
-      <w:proofErr w:type="spellStart"/>
-      <w:r>
-        <w:rPr>
-          <w:rFonts w:ascii="Consolas" w:hAnsi="Consolas" w:cs="Consolas"/>
-          <w:lang w:val="en-US"/>
-        </w:rPr>
-        <w:t>video_encoder</w:t>
-      </w:r>
-      <w:proofErr w:type="spellEnd"/>
-      <w:r>
-        <w:rPr>
-          <w:rFonts w:ascii="Consolas" w:hAnsi="Consolas" w:cs="Consolas"/>
-          <w:lang w:val="en-US"/>
-        </w:rPr>
-        <w:t>":  "x264enc",</w:t>
-      </w:r>
-    </w:p>
-    <w:p>
-      <w:pPr>
-        <w:spacing w:after="0" w:line="240" w:lineRule="auto"/>
-        <w:rPr>
-          <w:rFonts w:ascii="Consolas" w:hAnsi="Consolas" w:cs="Consolas"/>
-          <w:lang w:val="en-US"/>
-        </w:rPr>
-      </w:pPr>
-      <w:r>
-        <w:rPr>
-          <w:rFonts w:ascii="Consolas" w:hAnsi="Consolas" w:cs="Consolas"/>
-          <w:lang w:val="en-US"/>
-        </w:rPr>
-        <w:t xml:space="preserve">    "</w:t>
-      </w:r>
-      <w:proofErr w:type="spellStart"/>
-      <w:r>
-        <w:rPr>
-          <w:rFonts w:ascii="Consolas" w:hAnsi="Consolas" w:cs="Consolas"/>
-          <w:lang w:val="en-US"/>
-        </w:rPr>
-        <w:t>audio_encoder</w:t>
-      </w:r>
-      <w:proofErr w:type="spellEnd"/>
-      <w:r>
-        <w:rPr>
-          <w:rFonts w:ascii="Consolas" w:hAnsi="Consolas" w:cs="Consolas"/>
-          <w:lang w:val="en-US"/>
-        </w:rPr>
-        <w:t>":  "</w:t>
-      </w:r>
-      <w:proofErr w:type="spellStart"/>
-      <w:r>
-        <w:rPr>
-          <w:rFonts w:ascii="Consolas" w:hAnsi="Consolas" w:cs="Consolas"/>
-          <w:lang w:val="en-US"/>
-        </w:rPr>
-        <w:t>avenc_aac</w:t>
-      </w:r>
-      <w:proofErr w:type="spellEnd"/>
-      <w:r>
-        <w:rPr>
-          <w:rFonts w:ascii="Consolas" w:hAnsi="Consolas" w:cs="Consolas"/>
-          <w:lang w:val="en-US"/>
-        </w:rPr>
-        <w:t>",</w:t>
-      </w:r>
-    </w:p>
-    <w:p>
-      <w:pPr>
-        <w:spacing w:after="0" w:line="240" w:lineRule="auto"/>
-        <w:rPr>
-          <w:rFonts w:ascii="Consolas" w:hAnsi="Consolas" w:cs="Consolas"/>
-          <w:lang w:val="en-US"/>
-        </w:rPr>
-      </w:pPr>
-      <w:r>
-        <w:rPr>
-          <w:rFonts w:ascii="Consolas" w:hAnsi="Consolas" w:cs="Consolas"/>
-          <w:lang w:val="en-US"/>
-        </w:rPr>
-        <w:t xml:space="preserve">    "resolution":     [1920,1080],</w:t>
-      </w:r>
-    </w:p>
-    <w:p>
-      <w:pPr>
-        <w:spacing w:after="0" w:line="240" w:lineRule="auto"/>
-        <w:rPr>
-          <w:rFonts w:ascii="Consolas" w:hAnsi="Consolas" w:cs="Consolas"/>
-          <w:lang w:val="en-US"/>
-        </w:rPr>
-      </w:pPr>
-      <w:r>
-        <w:rPr>
-          <w:rFonts w:ascii="Consolas" w:hAnsi="Consolas" w:cs="Consolas"/>
-          <w:lang w:val="en-US"/>
-        </w:rPr>
-        <w:t xml:space="preserve">    "framerate":       24.00,</w:t>
-      </w:r>
-    </w:p>
-    <w:p>
-      <w:pPr>
-        <w:spacing w:after="0" w:line="240" w:lineRule="auto"/>
-        <w:rPr>
-          <w:rFonts w:ascii="Consolas" w:hAnsi="Consolas" w:cs="Consolas"/>
-          <w:lang w:val="en-US"/>
-        </w:rPr>
-      </w:pPr>
-      <w:r>
-        <w:rPr>
-          <w:rFonts w:ascii="Consolas" w:hAnsi="Consolas" w:cs="Consolas"/>
-          <w:lang w:val="en-US"/>
-        </w:rPr>
         <w:t xml:space="preserve">    "</w:t>
       </w:r>
       <w:proofErr w:type="spellStart"/>
@@ -5349,21 +5105,7 @@
               <w:rPr>
                 <w:lang w:val="en-US"/>
               </w:rPr>
-              <w:t>utomatically detected ’</w:t>
-            </w:r>
-            <w:proofErr w:type="spellStart"/>
-            <w:r>
-              <w:rPr>
-                <w:lang w:val="en-US"/>
-              </w:rPr>
-              <w:t>demuxer</w:t>
-            </w:r>
-            <w:proofErr w:type="spellEnd"/>
-            <w:r>
-              <w:rPr>
-                <w:lang w:val="en-US"/>
-              </w:rPr>
-              <w:t xml:space="preserve">’ element, i.e. </w:t>
+              <w:t xml:space="preserve">utomatically detected ’demuxer’ element, i.e. </w:t>
             </w:r>
             <w:r>
               <w:rPr>
@@ -5819,7 +5561,6 @@
           </w:tcPr>
           <w:p>
             <w:r>
-              <w:lastRenderedPageBreak/>
               <w:t xml:space="preserve">   </w:t>
             </w:r>
             <w:proofErr w:type="spellStart"/>
@@ -5953,6 +5694,7 @@
               <w:rPr>
                 <w:lang w:val="en-US"/>
               </w:rPr>
+              <w:lastRenderedPageBreak/>
               <w:t xml:space="preserve">   </w:t>
             </w:r>
             <w:proofErr w:type="spellStart"/>
@@ -6983,6 +6725,7 @@
         <w:rPr>
           <w:lang w:val="en-US"/>
         </w:rPr>
+        <w:lastRenderedPageBreak/>
         <w:t>License notices</w:t>
       </w:r>
     </w:p>
@@ -9440,7 +9183,7 @@
 </file>
 
 <file path=customXml/itemProps1.xml><?xml version="1.0" encoding="utf-8"?>
-<ds:datastoreItem xmlns:ds="http://schemas.openxmlformats.org/officeDocument/2006/customXml" ds:itemID="{6032C1C0-3A82-4A20-9853-590B77BA08BB}">
+<ds:datastoreItem xmlns:ds="http://schemas.openxmlformats.org/officeDocument/2006/customXml" ds:itemID="{1612ABEA-131C-4FD4-B317-2A0B5D204FCC}">
   <ds:schemaRefs>
     <ds:schemaRef ds:uri="http://schemas.openxmlformats.org/officeDocument/2006/bibliography"/>
   </ds:schemaRefs>

</xml_diff>